<commit_message>
Adding to our project
</commit_message>
<xml_diff>
--- a/Software Requirements Specifecation.docx
+++ b/Software Requirements Specifecation.docx
@@ -496,7 +496,7 @@
           <w:sz w:val="32"/>
           <w:shd w:fill="auto" w:val="clear"/>
         </w:rPr>
-        <w:t xml:space="preserve">الأصدار</w:t>
+        <w:t xml:space="preserve">الإصدار </w:t>
       </w:r>
       <w:r>
         <w:rPr>
@@ -504,32 +504,22 @@
           <w:color w:val="3B3838"/>
           <w:spacing w:val="0"/>
           <w:position w:val="0"/>
-          <w:sz w:val="32"/>
-          <w:shd w:fill="auto" w:val="clear"/>
-        </w:rPr>
-        <w:t xml:space="preserve">:</w:t>
-      </w:r>
-      <w:r>
-        <w:rPr>
-          <w:rFonts w:ascii="Calibri" w:hAnsi="Calibri" w:cs="Calibri" w:eastAsia="Calibri"/>
-          <w:color w:val="auto"/>
-          <w:spacing w:val="0"/>
-          <w:position w:val="0"/>
           <w:sz w:val="44"/>
           <w:shd w:fill="auto" w:val="clear"/>
         </w:rPr>
-        <w:t xml:space="preserve"> </w:t>
-      </w:r>
-      <w:r>
-        <w:rPr>
-          <w:rFonts w:ascii="Calibri" w:hAnsi="Calibri" w:cs="Calibri" w:eastAsia="Calibri"/>
+        <w:t xml:space="preserve">: </w:t>
+      </w:r>
+      <w:r>
+        <w:rPr>
+          <w:rFonts w:ascii="Calibri Light" w:hAnsi="Calibri Light" w:cs="Calibri Light" w:eastAsia="Calibri Light"/>
+          <w:b/>
           <w:color w:val="auto"/>
           <w:spacing w:val="0"/>
           <w:position w:val="0"/>
           <w:sz w:val="44"/>
           <w:shd w:fill="auto" w:val="clear"/>
         </w:rPr>
-        <w:t xml:space="preserve">1.1</w:t>
+        <w:t xml:space="preserve">1.2</w:t>
       </w:r>
     </w:p>
     <w:p>
@@ -3204,7 +3194,6 @@
               <w:ind w:right="0" w:left="0" w:firstLine="0"/>
               <w:jc w:val="center"/>
               <w:rPr>
-                <w:rFonts w:ascii="Calibri" w:hAnsi="Calibri" w:cs="Calibri" w:eastAsia="Calibri"/>
                 <w:color w:val="auto"/>
                 <w:spacing w:val="0"/>
                 <w:position w:val="0"/>
@@ -3247,7 +3236,6 @@
               <w:ind w:right="0" w:left="0" w:firstLine="0"/>
               <w:jc w:val="center"/>
               <w:rPr>
-                <w:rFonts w:ascii="Calibri" w:hAnsi="Calibri" w:cs="Calibri" w:eastAsia="Calibri"/>
                 <w:color w:val="auto"/>
                 <w:spacing w:val="0"/>
                 <w:position w:val="0"/>
@@ -3290,7 +3278,6 @@
               <w:ind w:right="0" w:left="0" w:firstLine="0"/>
               <w:jc w:val="center"/>
               <w:rPr>
-                <w:rFonts w:ascii="Calibri" w:hAnsi="Calibri" w:cs="Calibri" w:eastAsia="Calibri"/>
                 <w:color w:val="auto"/>
                 <w:spacing w:val="0"/>
                 <w:position w:val="0"/>
@@ -3333,7 +3320,6 @@
               <w:ind w:right="0" w:left="0" w:firstLine="0"/>
               <w:jc w:val="center"/>
               <w:rPr>
-                <w:rFonts w:ascii="Calibri" w:hAnsi="Calibri" w:cs="Calibri" w:eastAsia="Calibri"/>
                 <w:color w:val="auto"/>
                 <w:spacing w:val="0"/>
                 <w:position w:val="0"/>
@@ -3376,7 +3362,6 @@
               <w:ind w:right="0" w:left="0" w:firstLine="0"/>
               <w:jc w:val="center"/>
               <w:rPr>
-                <w:rFonts w:ascii="Calibri" w:hAnsi="Calibri" w:cs="Calibri" w:eastAsia="Calibri"/>
                 <w:color w:val="auto"/>
                 <w:spacing w:val="0"/>
                 <w:position w:val="0"/>
@@ -3425,7 +3410,6 @@
               <w:ind w:right="0" w:left="0" w:firstLine="0"/>
               <w:jc w:val="center"/>
               <w:rPr>
-                <w:rFonts w:ascii="Calibri" w:hAnsi="Calibri" w:cs="Calibri" w:eastAsia="Calibri"/>
                 <w:color w:val="auto"/>
                 <w:spacing w:val="0"/>
                 <w:position w:val="0"/>
@@ -3506,7 +3490,6 @@
               <w:ind w:right="0" w:left="0" w:firstLine="0"/>
               <w:jc w:val="center"/>
               <w:rPr>
-                <w:rFonts w:ascii="Calibri" w:hAnsi="Calibri" w:cs="Calibri" w:eastAsia="Calibri"/>
                 <w:spacing w:val="0"/>
                 <w:position w:val="0"/>
               </w:rPr>
@@ -3716,7 +3699,6 @@
               <w:ind w:right="0" w:left="0" w:firstLine="0"/>
               <w:jc w:val="right"/>
               <w:rPr>
-                <w:rFonts w:ascii="Calibri" w:hAnsi="Calibri" w:cs="Calibri" w:eastAsia="Calibri"/>
                 <w:spacing w:val="0"/>
                 <w:position w:val="0"/>
               </w:rPr>
@@ -3817,7 +3799,6 @@
               <w:ind w:right="0" w:left="0" w:firstLine="0"/>
               <w:jc w:val="center"/>
               <w:rPr>
-                <w:rFonts w:ascii="Calibri" w:hAnsi="Calibri" w:cs="Calibri" w:eastAsia="Calibri"/>
                 <w:spacing w:val="0"/>
                 <w:position w:val="0"/>
               </w:rPr>
@@ -3902,7 +3883,6 @@
               <w:ind w:right="0" w:left="0" w:firstLine="0"/>
               <w:jc w:val="center"/>
               <w:rPr>
-                <w:rFonts w:ascii="Calibri" w:hAnsi="Calibri" w:cs="Calibri" w:eastAsia="Calibri"/>
                 <w:spacing w:val="0"/>
                 <w:position w:val="0"/>
               </w:rPr>
@@ -4026,7 +4006,6 @@
               <w:ind w:right="0" w:left="0" w:firstLine="0"/>
               <w:jc w:val="center"/>
               <w:rPr>
-                <w:rFonts w:ascii="Calibri" w:hAnsi="Calibri" w:cs="Calibri" w:eastAsia="Calibri"/>
                 <w:color w:val="auto"/>
                 <w:spacing w:val="0"/>
                 <w:position w:val="0"/>
@@ -4145,7 +4124,6 @@
               <w:ind w:right="0" w:left="0" w:firstLine="0"/>
               <w:jc w:val="center"/>
               <w:rPr>
-                <w:rFonts w:ascii="Calibri" w:hAnsi="Calibri" w:cs="Calibri" w:eastAsia="Calibri"/>
                 <w:spacing w:val="0"/>
                 <w:position w:val="0"/>
               </w:rPr>
@@ -4339,7 +4317,6 @@
               <w:ind w:right="0" w:left="0" w:firstLine="0"/>
               <w:jc w:val="center"/>
               <w:rPr>
-                <w:rFonts w:ascii="Calibri" w:hAnsi="Calibri" w:cs="Calibri" w:eastAsia="Calibri"/>
                 <w:spacing w:val="0"/>
                 <w:position w:val="0"/>
               </w:rPr>
@@ -4566,7 +4543,6 @@
               <w:ind w:right="0" w:left="0" w:firstLine="0"/>
               <w:jc w:val="center"/>
               <w:rPr>
-                <w:rFonts w:ascii="Calibri" w:hAnsi="Calibri" w:cs="Calibri" w:eastAsia="Calibri"/>
                 <w:spacing w:val="0"/>
                 <w:position w:val="0"/>
               </w:rPr>
@@ -4607,7 +4583,7 @@
               <w:ind w:right="0" w:left="0" w:firstLine="0"/>
               <w:jc w:val="left"/>
               <w:rPr>
-                <w:rFonts w:ascii="Calibri" w:hAnsi="Calibri" w:cs="Calibri" w:eastAsia="Calibri"/>
+                <w:rFonts w:ascii="Arial" w:hAnsi="Arial" w:cs="Arial" w:eastAsia="Arial"/>
                 <w:color w:val="auto"/>
                 <w:spacing w:val="0"/>
                 <w:position w:val="0"/>
@@ -4646,7 +4622,6 @@
               <w:ind w:right="0" w:left="0" w:firstLine="0"/>
               <w:jc w:val="center"/>
               <w:rPr>
-                <w:rFonts w:ascii="Calibri" w:hAnsi="Calibri" w:cs="Calibri" w:eastAsia="Calibri"/>
                 <w:color w:val="auto"/>
                 <w:spacing w:val="0"/>
                 <w:position w:val="0"/>
@@ -4689,7 +4664,6 @@
               <w:ind w:right="0" w:left="0" w:firstLine="0"/>
               <w:jc w:val="center"/>
               <w:rPr>
-                <w:rFonts w:ascii="Calibri" w:hAnsi="Calibri" w:cs="Calibri" w:eastAsia="Calibri"/>
                 <w:spacing w:val="0"/>
                 <w:position w:val="0"/>
               </w:rPr>
@@ -4741,7 +4715,6 @@
               <w:ind w:right="0" w:left="0" w:firstLine="0"/>
               <w:jc w:val="center"/>
               <w:rPr>
-                <w:rFonts w:ascii="Calibri" w:hAnsi="Calibri" w:cs="Calibri" w:eastAsia="Calibri"/>
                 <w:spacing w:val="0"/>
                 <w:position w:val="0"/>
               </w:rPr>
@@ -4782,7 +4755,6 @@
               <w:ind w:right="0" w:left="0" w:firstLine="0"/>
               <w:jc w:val="center"/>
               <w:rPr>
-                <w:rFonts w:ascii="Calibri" w:hAnsi="Calibri" w:cs="Calibri" w:eastAsia="Calibri"/>
                 <w:spacing w:val="0"/>
                 <w:position w:val="0"/>
               </w:rPr>
@@ -4872,7 +4844,6 @@
               <w:ind w:right="0" w:left="0" w:firstLine="0"/>
               <w:jc w:val="center"/>
               <w:rPr>
-                <w:rFonts w:ascii="Calibri" w:hAnsi="Calibri" w:cs="Calibri" w:eastAsia="Calibri"/>
                 <w:spacing w:val="0"/>
                 <w:position w:val="0"/>
                 <w:sz w:val="22"/>
@@ -4958,6 +4929,3671 @@
         </w:rPr>
         <w:t xml:space="preserve"> </w:t>
       </w:r>
+    </w:p>
+    <w:p>
+      <w:pPr>
+        <w:spacing w:before="0" w:after="160" w:line="259"/>
+        <w:ind w:right="0" w:left="0" w:firstLine="0"/>
+        <w:jc w:val="left"/>
+        <w:rPr>
+          <w:rFonts w:ascii="Calibri" w:hAnsi="Calibri" w:cs="Calibri" w:eastAsia="Calibri"/>
+          <w:color w:val="767171"/>
+          <w:spacing w:val="0"/>
+          <w:position w:val="0"/>
+          <w:sz w:val="22"/>
+          <w:shd w:fill="auto" w:val="clear"/>
+        </w:rPr>
+      </w:pPr>
+    </w:p>
+    <w:p>
+      <w:pPr>
+        <w:keepNext w:val="true"/>
+        <w:keepLines w:val="true"/>
+        <w:bidi w:val="true"/>
+        <w:spacing w:before="40" w:after="0" w:line="259"/>
+        <w:ind w:right="0" w:left="0" w:firstLine="0"/>
+        <w:jc w:val="left"/>
+        <w:rPr>
+          <w:rFonts w:ascii="Calibri Light" w:hAnsi="Calibri Light" w:cs="Calibri Light" w:eastAsia="Calibri Light"/>
+          <w:color w:val="767171"/>
+          <w:spacing w:val="0"/>
+          <w:position w:val="0"/>
+          <w:sz w:val="26"/>
+          <w:shd w:fill="auto" w:val="clear"/>
+        </w:rPr>
+      </w:pPr>
+      <w:r>
+        <w:rPr>
+          <w:rFonts w:ascii="Calibri Light" w:hAnsi="Calibri Light" w:cs="Calibri Light" w:eastAsia="Calibri Light"/>
+          <w:color w:val="767171"/>
+          <w:spacing w:val="0"/>
+          <w:position w:val="0"/>
+          <w:sz w:val="26"/>
+          <w:shd w:fill="auto" w:val="clear"/>
+        </w:rPr>
+        <w:t xml:space="preserve">الملحقات</w:t>
+      </w:r>
+      <w:r>
+        <w:rPr>
+          <w:rFonts w:ascii="Calibri Light" w:hAnsi="Calibri Light" w:cs="Calibri Light" w:eastAsia="Calibri Light"/>
+          <w:color w:val="767171"/>
+          <w:spacing w:val="0"/>
+          <w:position w:val="0"/>
+          <w:sz w:val="26"/>
+          <w:shd w:fill="auto" w:val="clear"/>
+        </w:rPr>
+        <w:t xml:space="preserve">:</w:t>
+      </w:r>
+    </w:p>
+    <w:p>
+      <w:pPr>
+        <w:bidi w:val="true"/>
+        <w:spacing w:before="0" w:after="160" w:line="259"/>
+        <w:ind w:right="0" w:left="0" w:firstLine="0"/>
+        <w:jc w:val="left"/>
+        <w:rPr>
+          <w:rFonts w:ascii="Calibri" w:hAnsi="Calibri" w:cs="Calibri" w:eastAsia="Calibri"/>
+          <w:color w:val="767171"/>
+          <w:spacing w:val="0"/>
+          <w:position w:val="0"/>
+          <w:sz w:val="22"/>
+          <w:shd w:fill="auto" w:val="clear"/>
+        </w:rPr>
+      </w:pPr>
+      <w:r>
+        <w:object w:dxaOrig="10974" w:dyaOrig="15084">
+          <v:rect xmlns:o="urn:schemas-microsoft-com:office:office" xmlns:v="urn:schemas-microsoft-com:vml" id="rectole0000000000" style="width:548.700000pt;height:754.200000pt" o:preferrelative="t" o:ole="">
+            <o:lock v:ext="edit"/>
+            <v:imagedata xmlns:r="http://schemas.openxmlformats.org/officeDocument/2006/relationships" r:id="docRId1" o:title=""/>
+          </v:rect>
+          <o:OLEObject xmlns:r="http://schemas.openxmlformats.org/officeDocument/2006/relationships" xmlns:o="urn:schemas-microsoft-com:office:office" Type="Embed" ProgID="StaticMetafile" DrawAspect="Content" ObjectID="0000000000" ShapeID="rectole0000000000" r:id="docRId0"/>
+        </w:object>
+      </w:r>
+    </w:p>
+    <w:p>
+      <w:pPr>
+        <w:bidi w:val="true"/>
+        <w:spacing w:before="0" w:after="160" w:line="259"/>
+        <w:ind w:right="0" w:left="0" w:firstLine="0"/>
+        <w:jc w:val="left"/>
+        <w:rPr>
+          <w:rFonts w:ascii="Calibri" w:hAnsi="Calibri" w:cs="Calibri" w:eastAsia="Calibri"/>
+          <w:color w:val="767171"/>
+          <w:spacing w:val="0"/>
+          <w:position w:val="0"/>
+          <w:sz w:val="22"/>
+          <w:shd w:fill="auto" w:val="clear"/>
+        </w:rPr>
+      </w:pPr>
+    </w:p>
+    <w:p>
+      <w:pPr>
+        <w:bidi w:val="true"/>
+        <w:spacing w:before="0" w:after="160" w:line="259"/>
+        <w:ind w:right="0" w:left="0" w:firstLine="0"/>
+        <w:jc w:val="left"/>
+        <w:rPr>
+          <w:rFonts w:ascii="Calibri" w:hAnsi="Calibri" w:cs="Calibri" w:eastAsia="Calibri"/>
+          <w:color w:val="767171"/>
+          <w:spacing w:val="0"/>
+          <w:position w:val="0"/>
+          <w:sz w:val="22"/>
+          <w:shd w:fill="auto" w:val="clear"/>
+        </w:rPr>
+      </w:pPr>
+      <w:r>
+        <w:object w:dxaOrig="10974" w:dyaOrig="15084">
+          <v:rect xmlns:o="urn:schemas-microsoft-com:office:office" xmlns:v="urn:schemas-microsoft-com:vml" id="rectole0000000001" style="width:548.700000pt;height:754.200000pt" o:preferrelative="t" o:ole="">
+            <o:lock v:ext="edit"/>
+            <v:imagedata xmlns:r="http://schemas.openxmlformats.org/officeDocument/2006/relationships" r:id="docRId3" o:title=""/>
+          </v:rect>
+          <o:OLEObject xmlns:r="http://schemas.openxmlformats.org/officeDocument/2006/relationships" xmlns:o="urn:schemas-microsoft-com:office:office" Type="Embed" ProgID="StaticMetafile" DrawAspect="Content" ObjectID="0000000001" ShapeID="rectole0000000001" r:id="docRId2"/>
+        </w:object>
+      </w:r>
+    </w:p>
+    <w:p>
+      <w:pPr>
+        <w:bidi w:val="true"/>
+        <w:spacing w:before="0" w:after="160" w:line="259"/>
+        <w:ind w:right="0" w:left="0" w:firstLine="0"/>
+        <w:jc w:val="left"/>
+        <w:rPr>
+          <w:rFonts w:ascii="Calibri" w:hAnsi="Calibri" w:cs="Calibri" w:eastAsia="Calibri"/>
+          <w:color w:val="767171"/>
+          <w:spacing w:val="0"/>
+          <w:position w:val="0"/>
+          <w:sz w:val="22"/>
+          <w:shd w:fill="auto" w:val="clear"/>
+        </w:rPr>
+      </w:pPr>
+    </w:p>
+    <w:p>
+      <w:pPr>
+        <w:bidi w:val="true"/>
+        <w:spacing w:before="0" w:after="160" w:line="259"/>
+        <w:ind w:right="0" w:left="0" w:firstLine="0"/>
+        <w:jc w:val="left"/>
+        <w:rPr>
+          <w:rFonts w:ascii="Calibri" w:hAnsi="Calibri" w:cs="Calibri" w:eastAsia="Calibri"/>
+          <w:color w:val="767171"/>
+          <w:spacing w:val="0"/>
+          <w:position w:val="0"/>
+          <w:sz w:val="22"/>
+          <w:shd w:fill="auto" w:val="clear"/>
+        </w:rPr>
+      </w:pPr>
+    </w:p>
+    <w:p>
+      <w:pPr>
+        <w:spacing w:before="0" w:after="160" w:line="259"/>
+        <w:ind w:right="0" w:left="0" w:firstLine="0"/>
+        <w:jc w:val="left"/>
+        <w:rPr>
+          <w:rFonts w:ascii="Calibri" w:hAnsi="Calibri" w:cs="Calibri" w:eastAsia="Calibri"/>
+          <w:color w:val="auto"/>
+          <w:spacing w:val="0"/>
+          <w:position w:val="0"/>
+          <w:sz w:val="22"/>
+          <w:shd w:fill="auto" w:val="clear"/>
+        </w:rPr>
+      </w:pPr>
+      <w:r>
+        <w:rPr>
+          <w:rFonts w:ascii="Calibri" w:hAnsi="Calibri" w:cs="Calibri" w:eastAsia="Calibri"/>
+          <w:color w:val="auto"/>
+          <w:spacing w:val="0"/>
+          <w:position w:val="0"/>
+          <w:sz w:val="22"/>
+          <w:shd w:fill="auto" w:val="clear"/>
+        </w:rPr>
+        <w:t xml:space="preserve"> </w:t>
+      </w:r>
+    </w:p>
+    <w:p>
+      <w:pPr>
+        <w:spacing w:before="0" w:after="160" w:line="259"/>
+        <w:ind w:right="0" w:left="0" w:firstLine="0"/>
+        <w:jc w:val="left"/>
+        <w:rPr>
+          <w:rFonts w:ascii="Calibri" w:hAnsi="Calibri" w:cs="Calibri" w:eastAsia="Calibri"/>
+          <w:color w:val="767171"/>
+          <w:spacing w:val="0"/>
+          <w:position w:val="0"/>
+          <w:sz w:val="22"/>
+          <w:shd w:fill="auto" w:val="clear"/>
+        </w:rPr>
+      </w:pPr>
+      <w:r>
+        <w:rPr>
+          <w:rFonts w:ascii="Calibri" w:hAnsi="Calibri" w:cs="Calibri" w:eastAsia="Calibri"/>
+          <w:color w:val="767171"/>
+          <w:spacing w:val="0"/>
+          <w:position w:val="0"/>
+          <w:sz w:val="22"/>
+          <w:shd w:fill="auto" w:val="clear"/>
+        </w:rPr>
+        <w:t xml:space="preserve">Use Case Diagram:</w:t>
+      </w:r>
+    </w:p>
+    <w:p>
+      <w:pPr>
+        <w:spacing w:before="0" w:after="160" w:line="259"/>
+        <w:ind w:right="0" w:left="0" w:firstLine="0"/>
+        <w:jc w:val="left"/>
+        <w:rPr>
+          <w:rFonts w:ascii="Calibri" w:hAnsi="Calibri" w:cs="Calibri" w:eastAsia="Calibri"/>
+          <w:color w:val="767171"/>
+          <w:spacing w:val="0"/>
+          <w:position w:val="0"/>
+          <w:sz w:val="22"/>
+          <w:shd w:fill="auto" w:val="clear"/>
+        </w:rPr>
+      </w:pPr>
+    </w:p>
+    <w:p>
+      <w:pPr>
+        <w:spacing w:before="0" w:after="160" w:line="259"/>
+        <w:ind w:right="0" w:left="0" w:firstLine="0"/>
+        <w:jc w:val="left"/>
+        <w:rPr>
+          <w:rFonts w:ascii="Calibri" w:hAnsi="Calibri" w:cs="Calibri" w:eastAsia="Calibri"/>
+          <w:color w:val="767171"/>
+          <w:spacing w:val="0"/>
+          <w:position w:val="0"/>
+          <w:sz w:val="22"/>
+          <w:shd w:fill="auto" w:val="clear"/>
+        </w:rPr>
+      </w:pPr>
+      <w:r>
+        <w:object w:dxaOrig="11420" w:dyaOrig="9616">
+          <v:rect xmlns:o="urn:schemas-microsoft-com:office:office" xmlns:v="urn:schemas-microsoft-com:vml" id="rectole0000000002" style="width:571.000000pt;height:480.800000pt" o:preferrelative="t" o:ole="">
+            <o:lock v:ext="edit"/>
+            <v:imagedata xmlns:r="http://schemas.openxmlformats.org/officeDocument/2006/relationships" r:id="docRId5" o:title=""/>
+          </v:rect>
+          <o:OLEObject xmlns:r="http://schemas.openxmlformats.org/officeDocument/2006/relationships" xmlns:o="urn:schemas-microsoft-com:office:office" Type="Embed" ProgID="StaticMetafile" DrawAspect="Content" ObjectID="0000000002" ShapeID="rectole0000000002" r:id="docRId4"/>
+        </w:object>
+      </w:r>
+    </w:p>
+    <w:p>
+      <w:pPr>
+        <w:bidi w:val="true"/>
+        <w:spacing w:before="0" w:after="160" w:line="259"/>
+        <w:ind w:right="0" w:left="0" w:firstLine="0"/>
+        <w:jc w:val="left"/>
+        <w:rPr>
+          <w:rFonts w:ascii="Calibri" w:hAnsi="Calibri" w:cs="Calibri" w:eastAsia="Calibri"/>
+          <w:color w:val="767171"/>
+          <w:spacing w:val="0"/>
+          <w:position w:val="0"/>
+          <w:sz w:val="22"/>
+          <w:shd w:fill="auto" w:val="clear"/>
+        </w:rPr>
+      </w:pPr>
+    </w:p>
+    <w:p>
+      <w:pPr>
+        <w:spacing w:before="0" w:after="160" w:line="259"/>
+        <w:ind w:right="0" w:left="0" w:firstLine="0"/>
+        <w:jc w:val="left"/>
+        <w:rPr>
+          <w:rFonts w:ascii="Calibri" w:hAnsi="Calibri" w:cs="Calibri" w:eastAsia="Calibri"/>
+          <w:color w:val="auto"/>
+          <w:spacing w:val="0"/>
+          <w:position w:val="0"/>
+          <w:sz w:val="22"/>
+          <w:shd w:fill="auto" w:val="clear"/>
+        </w:rPr>
+      </w:pPr>
+      <w:r>
+        <w:rPr>
+          <w:rFonts w:ascii="Calibri" w:hAnsi="Calibri" w:cs="Calibri" w:eastAsia="Calibri"/>
+          <w:color w:val="auto"/>
+          <w:spacing w:val="0"/>
+          <w:position w:val="0"/>
+          <w:sz w:val="22"/>
+          <w:shd w:fill="auto" w:val="clear"/>
+        </w:rPr>
+        <w:t xml:space="preserve"> </w:t>
+      </w:r>
+    </w:p>
+    <w:p>
+      <w:pPr>
+        <w:spacing w:before="0" w:after="160" w:line="259"/>
+        <w:ind w:right="0" w:left="0" w:firstLine="0"/>
+        <w:jc w:val="left"/>
+        <w:rPr>
+          <w:rFonts w:ascii="Calibri" w:hAnsi="Calibri" w:cs="Calibri" w:eastAsia="Calibri"/>
+          <w:color w:val="auto"/>
+          <w:spacing w:val="0"/>
+          <w:position w:val="0"/>
+          <w:sz w:val="22"/>
+          <w:shd w:fill="auto" w:val="clear"/>
+        </w:rPr>
+      </w:pPr>
+    </w:p>
+    <w:tbl>
+      <w:tblPr/>
+      <w:tblGrid>
+        <w:gridCol w:w="5382"/>
+        <w:gridCol w:w="2491"/>
+        <w:gridCol w:w="4458"/>
+        <w:gridCol w:w="3102"/>
+      </w:tblGrid>
+      <w:tr>
+        <w:trPr>
+          <w:trHeight w:val="1191" w:hRule="auto"/>
+          <w:jc w:val="left"/>
+        </w:trPr>
+        <w:tc>
+          <w:tcPr>
+            <w:tcW w:w="5382" w:type="dxa"/>
+            <w:tcBorders>
+              <w:top w:val="single" w:color="000000" w:sz="4"/>
+              <w:left w:val="single" w:color="000000" w:sz="4"/>
+              <w:bottom w:val="single" w:color="000000" w:sz="4"/>
+              <w:right w:val="single" w:color="000000" w:sz="4"/>
+            </w:tcBorders>
+            <w:shd w:color="000000" w:fill="ffffff" w:val="clear"/>
+            <w:tcMar>
+              <w:left w:w="108" w:type="dxa"/>
+              <w:right w:w="108" w:type="dxa"/>
+            </w:tcMar>
+            <w:vAlign w:val="top"/>
+          </w:tcPr>
+          <w:p>
+            <w:pPr>
+              <w:spacing w:before="0" w:after="0" w:line="240"/>
+              <w:ind w:right="0" w:left="0" w:firstLine="0"/>
+              <w:jc w:val="left"/>
+              <w:rPr>
+                <w:spacing w:val="0"/>
+                <w:position w:val="0"/>
+                <w:shd w:fill="auto" w:val="clear"/>
+              </w:rPr>
+            </w:pPr>
+            <w:r>
+              <w:rPr>
+                <w:rFonts w:ascii="Calibri" w:hAnsi="Calibri" w:cs="Calibri" w:eastAsia="Calibri"/>
+                <w:color w:val="3B3838"/>
+                <w:spacing w:val="0"/>
+                <w:position w:val="0"/>
+                <w:sz w:val="36"/>
+                <w:shd w:fill="auto" w:val="clear"/>
+              </w:rPr>
+              <w:t xml:space="preserve">                </w:t>
+            </w:r>
+            <w:r>
+              <w:rPr>
+                <w:rFonts w:ascii="Calibri" w:hAnsi="Calibri" w:cs="Calibri" w:eastAsia="Calibri"/>
+                <w:color w:val="3B3838"/>
+                <w:spacing w:val="0"/>
+                <w:position w:val="0"/>
+                <w:sz w:val="36"/>
+                <w:shd w:fill="auto" w:val="clear"/>
+              </w:rPr>
+              <w:t xml:space="preserve">حذف سجل مريض</w:t>
+            </w:r>
+            <w:r>
+              <w:rPr>
+                <w:rFonts w:ascii="Calibri" w:hAnsi="Calibri" w:cs="Calibri" w:eastAsia="Calibri"/>
+                <w:color w:val="3B3838"/>
+                <w:spacing w:val="0"/>
+                <w:position w:val="0"/>
+                <w:sz w:val="36"/>
+                <w:shd w:fill="auto" w:val="clear"/>
+              </w:rPr>
+              <w:t xml:space="preserve">            </w:t>
+            </w:r>
+          </w:p>
+        </w:tc>
+        <w:tc>
+          <w:tcPr>
+            <w:tcW w:w="6949" w:type="dxa"/>
+            <w:gridSpan w:val="2"/>
+            <w:tcBorders>
+              <w:top w:val="single" w:color="000000" w:sz="4"/>
+              <w:left w:val="single" w:color="000000" w:sz="4"/>
+              <w:bottom w:val="single" w:color="000000" w:sz="4"/>
+              <w:right w:val="single" w:color="000000" w:sz="4"/>
+            </w:tcBorders>
+            <w:shd w:color="000000" w:fill="ffffff" w:val="clear"/>
+            <w:tcMar>
+              <w:left w:w="108" w:type="dxa"/>
+              <w:right w:w="108" w:type="dxa"/>
+            </w:tcMar>
+            <w:vAlign w:val="top"/>
+          </w:tcPr>
+          <w:p>
+            <w:pPr>
+              <w:spacing w:before="0" w:after="0" w:line="240"/>
+              <w:ind w:right="0" w:left="0" w:firstLine="0"/>
+              <w:jc w:val="left"/>
+              <w:rPr>
+                <w:rFonts w:ascii="Calibri" w:hAnsi="Calibri" w:cs="Calibri" w:eastAsia="Calibri"/>
+                <w:color w:val="3B3838"/>
+                <w:spacing w:val="0"/>
+                <w:position w:val="0"/>
+                <w:sz w:val="44"/>
+                <w:shd w:fill="auto" w:val="clear"/>
+              </w:rPr>
+            </w:pPr>
+            <w:r>
+              <w:rPr>
+                <w:rFonts w:ascii="Calibri" w:hAnsi="Calibri" w:cs="Calibri" w:eastAsia="Calibri"/>
+                <w:color w:val="3B3838"/>
+                <w:spacing w:val="0"/>
+                <w:position w:val="0"/>
+                <w:sz w:val="44"/>
+                <w:shd w:fill="auto" w:val="clear"/>
+              </w:rPr>
+              <w:t xml:space="preserve">اسم حالة الاستخدام</w:t>
+            </w:r>
+          </w:p>
+          <w:p>
+            <w:pPr>
+              <w:spacing w:before="0" w:after="0" w:line="240"/>
+              <w:ind w:right="0" w:left="0" w:firstLine="0"/>
+              <w:jc w:val="left"/>
+              <w:rPr>
+                <w:spacing w:val="0"/>
+                <w:position w:val="0"/>
+                <w:shd w:fill="auto" w:val="clear"/>
+              </w:rPr>
+            </w:pPr>
+            <w:r>
+              <w:rPr>
+                <w:rFonts w:ascii="Calibri" w:hAnsi="Calibri" w:cs="Calibri" w:eastAsia="Calibri"/>
+                <w:color w:val="3B3838"/>
+                <w:spacing w:val="0"/>
+                <w:position w:val="0"/>
+                <w:sz w:val="44"/>
+                <w:shd w:fill="auto" w:val="clear"/>
+              </w:rPr>
+              <w:t xml:space="preserve">Uescase name</w:t>
+            </w:r>
+          </w:p>
+        </w:tc>
+      </w:tr>
+      <w:tr>
+        <w:trPr>
+          <w:trHeight w:val="1191" w:hRule="auto"/>
+          <w:jc w:val="left"/>
+        </w:trPr>
+        <w:tc>
+          <w:tcPr>
+            <w:tcW w:w="5382" w:type="dxa"/>
+            <w:tcBorders>
+              <w:top w:val="single" w:color="000000" w:sz="4"/>
+              <w:left w:val="single" w:color="000000" w:sz="4"/>
+              <w:bottom w:val="single" w:color="000000" w:sz="4"/>
+              <w:right w:val="single" w:color="000000" w:sz="4"/>
+            </w:tcBorders>
+            <w:shd w:color="000000" w:fill="ffffff" w:val="clear"/>
+            <w:tcMar>
+              <w:left w:w="108" w:type="dxa"/>
+              <w:right w:w="108" w:type="dxa"/>
+            </w:tcMar>
+            <w:vAlign w:val="top"/>
+          </w:tcPr>
+          <w:p>
+            <w:pPr>
+              <w:spacing w:before="0" w:after="0" w:line="240"/>
+              <w:ind w:right="0" w:left="0" w:firstLine="0"/>
+              <w:jc w:val="left"/>
+              <w:rPr>
+                <w:spacing w:val="0"/>
+                <w:position w:val="0"/>
+                <w:shd w:fill="auto" w:val="clear"/>
+              </w:rPr>
+            </w:pPr>
+            <w:r>
+              <w:rPr>
+                <w:rFonts w:ascii="Calibri" w:hAnsi="Calibri" w:cs="Calibri" w:eastAsia="Calibri"/>
+                <w:color w:val="3B3838"/>
+                <w:spacing w:val="0"/>
+                <w:position w:val="0"/>
+                <w:sz w:val="36"/>
+                <w:shd w:fill="auto" w:val="clear"/>
+              </w:rPr>
+              <w:t xml:space="preserve">                     US-</w:t>
+            </w:r>
+            <w:r>
+              <w:rPr>
+                <w:rFonts w:ascii="Calibri" w:hAnsi="Calibri" w:cs="Calibri" w:eastAsia="Calibri"/>
+                <w:color w:val="3B3838"/>
+                <w:spacing w:val="0"/>
+                <w:position w:val="0"/>
+                <w:sz w:val="36"/>
+                <w:shd w:fill="auto" w:val="clear"/>
+              </w:rPr>
+              <w:t xml:space="preserve">04</w:t>
+            </w:r>
+          </w:p>
+        </w:tc>
+        <w:tc>
+          <w:tcPr>
+            <w:tcW w:w="6949" w:type="dxa"/>
+            <w:gridSpan w:val="2"/>
+            <w:tcBorders>
+              <w:top w:val="single" w:color="000000" w:sz="4"/>
+              <w:left w:val="single" w:color="000000" w:sz="4"/>
+              <w:bottom w:val="single" w:color="000000" w:sz="4"/>
+              <w:right w:val="single" w:color="000000" w:sz="4"/>
+            </w:tcBorders>
+            <w:shd w:color="000000" w:fill="ffffff" w:val="clear"/>
+            <w:tcMar>
+              <w:left w:w="108" w:type="dxa"/>
+              <w:right w:w="108" w:type="dxa"/>
+            </w:tcMar>
+            <w:vAlign w:val="top"/>
+          </w:tcPr>
+          <w:p>
+            <w:pPr>
+              <w:spacing w:before="0" w:after="0" w:line="240"/>
+              <w:ind w:right="0" w:left="0" w:firstLine="0"/>
+              <w:jc w:val="left"/>
+              <w:rPr>
+                <w:rFonts w:ascii="Calibri" w:hAnsi="Calibri" w:cs="Calibri" w:eastAsia="Calibri"/>
+                <w:color w:val="3B3838"/>
+                <w:spacing w:val="0"/>
+                <w:position w:val="0"/>
+                <w:sz w:val="36"/>
+                <w:shd w:fill="auto" w:val="clear"/>
+              </w:rPr>
+            </w:pPr>
+            <w:r>
+              <w:rPr>
+                <w:rFonts w:ascii="Calibri" w:hAnsi="Calibri" w:cs="Calibri" w:eastAsia="Calibri"/>
+                <w:color w:val="3B3838"/>
+                <w:spacing w:val="0"/>
+                <w:position w:val="0"/>
+                <w:sz w:val="36"/>
+                <w:shd w:fill="auto" w:val="clear"/>
+              </w:rPr>
+              <w:t xml:space="preserve">معرف حالة الاستخدام</w:t>
+            </w:r>
+          </w:p>
+          <w:p>
+            <w:pPr>
+              <w:spacing w:before="0" w:after="0" w:line="240"/>
+              <w:ind w:right="0" w:left="0" w:firstLine="0"/>
+              <w:jc w:val="left"/>
+              <w:rPr>
+                <w:spacing w:val="0"/>
+                <w:position w:val="0"/>
+                <w:shd w:fill="auto" w:val="clear"/>
+              </w:rPr>
+            </w:pPr>
+            <w:r>
+              <w:rPr>
+                <w:rFonts w:ascii="Calibri" w:hAnsi="Calibri" w:cs="Calibri" w:eastAsia="Calibri"/>
+                <w:color w:val="3B3838"/>
+                <w:spacing w:val="0"/>
+                <w:position w:val="0"/>
+                <w:sz w:val="36"/>
+                <w:shd w:fill="auto" w:val="clear"/>
+              </w:rPr>
+              <w:t xml:space="preserve">Usecase ID</w:t>
+            </w:r>
+          </w:p>
+        </w:tc>
+      </w:tr>
+      <w:tr>
+        <w:trPr>
+          <w:trHeight w:val="1191" w:hRule="auto"/>
+          <w:jc w:val="left"/>
+        </w:trPr>
+        <w:tc>
+          <w:tcPr>
+            <w:tcW w:w="5382" w:type="dxa"/>
+            <w:tcBorders>
+              <w:top w:val="single" w:color="000000" w:sz="4"/>
+              <w:left w:val="single" w:color="000000" w:sz="4"/>
+              <w:bottom w:val="single" w:color="000000" w:sz="4"/>
+              <w:right w:val="single" w:color="000000" w:sz="4"/>
+            </w:tcBorders>
+            <w:shd w:color="000000" w:fill="ffffff" w:val="clear"/>
+            <w:tcMar>
+              <w:left w:w="108" w:type="dxa"/>
+              <w:right w:w="108" w:type="dxa"/>
+            </w:tcMar>
+            <w:vAlign w:val="top"/>
+          </w:tcPr>
+          <w:p>
+            <w:pPr>
+              <w:spacing w:before="0" w:after="0" w:line="240"/>
+              <w:ind w:right="0" w:left="0" w:firstLine="0"/>
+              <w:jc w:val="left"/>
+              <w:rPr>
+                <w:spacing w:val="0"/>
+                <w:position w:val="0"/>
+                <w:shd w:fill="auto" w:val="clear"/>
+              </w:rPr>
+            </w:pPr>
+            <w:r>
+              <w:rPr>
+                <w:rFonts w:ascii="Calibri" w:hAnsi="Calibri" w:cs="Calibri" w:eastAsia="Calibri"/>
+                <w:color w:val="3B3838"/>
+                <w:spacing w:val="0"/>
+                <w:position w:val="0"/>
+                <w:sz w:val="36"/>
+                <w:shd w:fill="auto" w:val="clear"/>
+              </w:rPr>
+              <w:t xml:space="preserve">القيام بعملية حذف سجل المريض</w:t>
+            </w:r>
+            <w:r>
+              <w:rPr>
+                <w:rFonts w:ascii="Calibri" w:hAnsi="Calibri" w:cs="Calibri" w:eastAsia="Calibri"/>
+                <w:color w:val="3B3838"/>
+                <w:spacing w:val="0"/>
+                <w:position w:val="0"/>
+                <w:sz w:val="36"/>
+                <w:shd w:fill="auto" w:val="clear"/>
+              </w:rPr>
+              <w:t xml:space="preserve">    </w:t>
+            </w:r>
+          </w:p>
+        </w:tc>
+        <w:tc>
+          <w:tcPr>
+            <w:tcW w:w="6949" w:type="dxa"/>
+            <w:gridSpan w:val="2"/>
+            <w:tcBorders>
+              <w:top w:val="single" w:color="000000" w:sz="4"/>
+              <w:left w:val="single" w:color="000000" w:sz="4"/>
+              <w:bottom w:val="single" w:color="000000" w:sz="4"/>
+              <w:right w:val="single" w:color="000000" w:sz="4"/>
+            </w:tcBorders>
+            <w:shd w:color="000000" w:fill="ffffff" w:val="clear"/>
+            <w:tcMar>
+              <w:left w:w="108" w:type="dxa"/>
+              <w:right w:w="108" w:type="dxa"/>
+            </w:tcMar>
+            <w:vAlign w:val="top"/>
+          </w:tcPr>
+          <w:p>
+            <w:pPr>
+              <w:spacing w:before="0" w:after="0" w:line="240"/>
+              <w:ind w:right="0" w:left="0" w:firstLine="0"/>
+              <w:jc w:val="left"/>
+              <w:rPr>
+                <w:rFonts w:ascii="Calibri" w:hAnsi="Calibri" w:cs="Calibri" w:eastAsia="Calibri"/>
+                <w:color w:val="3B3838"/>
+                <w:spacing w:val="0"/>
+                <w:position w:val="0"/>
+                <w:sz w:val="36"/>
+                <w:shd w:fill="auto" w:val="clear"/>
+              </w:rPr>
+            </w:pPr>
+            <w:r>
+              <w:rPr>
+                <w:rFonts w:ascii="Calibri" w:hAnsi="Calibri" w:cs="Calibri" w:eastAsia="Calibri"/>
+                <w:color w:val="3B3838"/>
+                <w:spacing w:val="0"/>
+                <w:position w:val="0"/>
+                <w:sz w:val="36"/>
+                <w:shd w:fill="auto" w:val="clear"/>
+              </w:rPr>
+              <w:t xml:space="preserve">المتطلبات التابعة لها</w:t>
+            </w:r>
+          </w:p>
+          <w:p>
+            <w:pPr>
+              <w:spacing w:before="0" w:after="0" w:line="240"/>
+              <w:ind w:right="0" w:left="0" w:firstLine="0"/>
+              <w:jc w:val="left"/>
+              <w:rPr>
+                <w:spacing w:val="0"/>
+                <w:position w:val="0"/>
+                <w:shd w:fill="auto" w:val="clear"/>
+              </w:rPr>
+            </w:pPr>
+            <w:r>
+              <w:rPr>
+                <w:rFonts w:ascii="Calibri" w:hAnsi="Calibri" w:cs="Calibri" w:eastAsia="Calibri"/>
+                <w:color w:val="3B3838"/>
+                <w:spacing w:val="0"/>
+                <w:position w:val="0"/>
+                <w:sz w:val="36"/>
+                <w:shd w:fill="auto" w:val="clear"/>
+              </w:rPr>
+              <w:t xml:space="preserve">Related Requirements</w:t>
+            </w:r>
+          </w:p>
+        </w:tc>
+      </w:tr>
+      <w:tr>
+        <w:trPr>
+          <w:trHeight w:val="1191" w:hRule="auto"/>
+          <w:jc w:val="left"/>
+        </w:trPr>
+        <w:tc>
+          <w:tcPr>
+            <w:tcW w:w="5382" w:type="dxa"/>
+            <w:tcBorders>
+              <w:top w:val="single" w:color="000000" w:sz="4"/>
+              <w:left w:val="single" w:color="000000" w:sz="4"/>
+              <w:bottom w:val="single" w:color="000000" w:sz="4"/>
+              <w:right w:val="single" w:color="000000" w:sz="4"/>
+            </w:tcBorders>
+            <w:shd w:color="000000" w:fill="ffffff" w:val="clear"/>
+            <w:tcMar>
+              <w:left w:w="108" w:type="dxa"/>
+              <w:right w:w="108" w:type="dxa"/>
+            </w:tcMar>
+            <w:vAlign w:val="top"/>
+          </w:tcPr>
+          <w:p>
+            <w:pPr>
+              <w:spacing w:before="0" w:after="0" w:line="240"/>
+              <w:ind w:right="0" w:left="0" w:firstLine="0"/>
+              <w:jc w:val="left"/>
+              <w:rPr>
+                <w:spacing w:val="0"/>
+                <w:position w:val="0"/>
+                <w:shd w:fill="auto" w:val="clear"/>
+              </w:rPr>
+            </w:pPr>
+            <w:r>
+              <w:rPr>
+                <w:rFonts w:ascii="Calibri" w:hAnsi="Calibri" w:cs="Calibri" w:eastAsia="Calibri"/>
+                <w:color w:val="3B3838"/>
+                <w:spacing w:val="0"/>
+                <w:position w:val="0"/>
+                <w:sz w:val="36"/>
+                <w:shd w:fill="auto" w:val="clear"/>
+              </w:rPr>
+              <w:t xml:space="preserve">إمكانية موظف الاستقبال من حذف سجل مريض في حالات معينة</w:t>
+            </w:r>
+            <w:r>
+              <w:rPr>
+                <w:rFonts w:ascii="Calibri" w:hAnsi="Calibri" w:cs="Calibri" w:eastAsia="Calibri"/>
+                <w:color w:val="3B3838"/>
+                <w:spacing w:val="0"/>
+                <w:position w:val="0"/>
+                <w:sz w:val="36"/>
+                <w:shd w:fill="auto" w:val="clear"/>
+              </w:rPr>
+              <w:t xml:space="preserve">  </w:t>
+            </w:r>
+          </w:p>
+        </w:tc>
+        <w:tc>
+          <w:tcPr>
+            <w:tcW w:w="6949" w:type="dxa"/>
+            <w:gridSpan w:val="2"/>
+            <w:tcBorders>
+              <w:top w:val="single" w:color="000000" w:sz="4"/>
+              <w:left w:val="single" w:color="000000" w:sz="4"/>
+              <w:bottom w:val="single" w:color="000000" w:sz="4"/>
+              <w:right w:val="single" w:color="000000" w:sz="4"/>
+            </w:tcBorders>
+            <w:shd w:color="000000" w:fill="ffffff" w:val="clear"/>
+            <w:tcMar>
+              <w:left w:w="108" w:type="dxa"/>
+              <w:right w:w="108" w:type="dxa"/>
+            </w:tcMar>
+            <w:vAlign w:val="top"/>
+          </w:tcPr>
+          <w:p>
+            <w:pPr>
+              <w:spacing w:before="0" w:after="0" w:line="240"/>
+              <w:ind w:right="0" w:left="0" w:firstLine="0"/>
+              <w:jc w:val="left"/>
+              <w:rPr>
+                <w:rFonts w:ascii="Calibri" w:hAnsi="Calibri" w:cs="Calibri" w:eastAsia="Calibri"/>
+                <w:color w:val="3B3838"/>
+                <w:spacing w:val="0"/>
+                <w:position w:val="0"/>
+                <w:sz w:val="36"/>
+                <w:shd w:fill="auto" w:val="clear"/>
+              </w:rPr>
+            </w:pPr>
+            <w:r>
+              <w:rPr>
+                <w:rFonts w:ascii="Calibri" w:hAnsi="Calibri" w:cs="Calibri" w:eastAsia="Calibri"/>
+                <w:color w:val="3B3838"/>
+                <w:spacing w:val="0"/>
+                <w:position w:val="0"/>
+                <w:sz w:val="36"/>
+                <w:shd w:fill="auto" w:val="clear"/>
+              </w:rPr>
+              <w:t xml:space="preserve">الهدف من الحالة</w:t>
+            </w:r>
+          </w:p>
+          <w:p>
+            <w:pPr>
+              <w:spacing w:before="0" w:after="0" w:line="240"/>
+              <w:ind w:right="0" w:left="0" w:firstLine="0"/>
+              <w:jc w:val="left"/>
+              <w:rPr>
+                <w:spacing w:val="0"/>
+                <w:position w:val="0"/>
+                <w:shd w:fill="auto" w:val="clear"/>
+              </w:rPr>
+            </w:pPr>
+            <w:r>
+              <w:rPr>
+                <w:rFonts w:ascii="Calibri" w:hAnsi="Calibri" w:cs="Calibri" w:eastAsia="Calibri"/>
+                <w:color w:val="3B3838"/>
+                <w:spacing w:val="0"/>
+                <w:position w:val="0"/>
+                <w:sz w:val="36"/>
+                <w:shd w:fill="auto" w:val="clear"/>
+              </w:rPr>
+              <w:t xml:space="preserve">Goal</w:t>
+            </w:r>
+          </w:p>
+        </w:tc>
+      </w:tr>
+      <w:tr>
+        <w:trPr>
+          <w:trHeight w:val="1130" w:hRule="auto"/>
+          <w:jc w:val="left"/>
+        </w:trPr>
+        <w:tc>
+          <w:tcPr>
+            <w:tcW w:w="5382" w:type="dxa"/>
+            <w:tcBorders>
+              <w:top w:val="single" w:color="000000" w:sz="4"/>
+              <w:left w:val="single" w:color="000000" w:sz="4"/>
+              <w:bottom w:val="single" w:color="000000" w:sz="4"/>
+              <w:right w:val="single" w:color="000000" w:sz="4"/>
+            </w:tcBorders>
+            <w:shd w:color="000000" w:fill="ffffff" w:val="clear"/>
+            <w:tcMar>
+              <w:left w:w="108" w:type="dxa"/>
+              <w:right w:w="108" w:type="dxa"/>
+            </w:tcMar>
+            <w:vAlign w:val="top"/>
+          </w:tcPr>
+          <w:p>
+            <w:pPr>
+              <w:spacing w:before="0" w:after="0" w:line="240"/>
+              <w:ind w:right="0" w:left="0" w:firstLine="0"/>
+              <w:jc w:val="left"/>
+              <w:rPr>
+                <w:spacing w:val="0"/>
+                <w:position w:val="0"/>
+                <w:shd w:fill="auto" w:val="clear"/>
+              </w:rPr>
+            </w:pPr>
+            <w:r>
+              <w:rPr>
+                <w:rFonts w:ascii="Calibri" w:hAnsi="Calibri" w:cs="Calibri" w:eastAsia="Calibri"/>
+                <w:color w:val="3B3838"/>
+                <w:spacing w:val="0"/>
+                <w:position w:val="0"/>
+                <w:sz w:val="36"/>
+                <w:shd w:fill="auto" w:val="clear"/>
+              </w:rPr>
+              <w:t xml:space="preserve">موظف الاستقبال</w:t>
+            </w:r>
+            <w:r>
+              <w:rPr>
+                <w:rFonts w:ascii="Calibri" w:hAnsi="Calibri" w:cs="Calibri" w:eastAsia="Calibri"/>
+                <w:color w:val="3B3838"/>
+                <w:spacing w:val="0"/>
+                <w:position w:val="0"/>
+                <w:sz w:val="36"/>
+                <w:shd w:fill="auto" w:val="clear"/>
+              </w:rPr>
+              <w:t xml:space="preserve">              </w:t>
+            </w:r>
+          </w:p>
+        </w:tc>
+        <w:tc>
+          <w:tcPr>
+            <w:tcW w:w="6949" w:type="dxa"/>
+            <w:gridSpan w:val="2"/>
+            <w:tcBorders>
+              <w:top w:val="single" w:color="000000" w:sz="4"/>
+              <w:left w:val="single" w:color="000000" w:sz="4"/>
+              <w:bottom w:val="single" w:color="000000" w:sz="4"/>
+              <w:right w:val="single" w:color="000000" w:sz="4"/>
+            </w:tcBorders>
+            <w:shd w:color="000000" w:fill="ffffff" w:val="clear"/>
+            <w:tcMar>
+              <w:left w:w="108" w:type="dxa"/>
+              <w:right w:w="108" w:type="dxa"/>
+            </w:tcMar>
+            <w:vAlign w:val="top"/>
+          </w:tcPr>
+          <w:p>
+            <w:pPr>
+              <w:spacing w:before="0" w:after="0" w:line="240"/>
+              <w:ind w:right="0" w:left="0" w:firstLine="0"/>
+              <w:jc w:val="left"/>
+              <w:rPr>
+                <w:rFonts w:ascii="Calibri" w:hAnsi="Calibri" w:cs="Calibri" w:eastAsia="Calibri"/>
+                <w:color w:val="3B3838"/>
+                <w:spacing w:val="0"/>
+                <w:position w:val="0"/>
+                <w:sz w:val="36"/>
+                <w:shd w:fill="auto" w:val="clear"/>
+              </w:rPr>
+            </w:pPr>
+            <w:r>
+              <w:rPr>
+                <w:rFonts w:ascii="Calibri" w:hAnsi="Calibri" w:cs="Calibri" w:eastAsia="Calibri"/>
+                <w:color w:val="3B3838"/>
+                <w:spacing w:val="0"/>
+                <w:position w:val="0"/>
+                <w:sz w:val="36"/>
+                <w:shd w:fill="auto" w:val="clear"/>
+              </w:rPr>
+              <w:t xml:space="preserve">الفاعلون الرئيسيون</w:t>
+            </w:r>
+          </w:p>
+          <w:p>
+            <w:pPr>
+              <w:spacing w:before="0" w:after="0" w:line="240"/>
+              <w:ind w:right="0" w:left="0" w:firstLine="0"/>
+              <w:jc w:val="left"/>
+              <w:rPr>
+                <w:spacing w:val="0"/>
+                <w:position w:val="0"/>
+                <w:shd w:fill="auto" w:val="clear"/>
+              </w:rPr>
+            </w:pPr>
+            <w:r>
+              <w:rPr>
+                <w:rFonts w:ascii="Calibri" w:hAnsi="Calibri" w:cs="Calibri" w:eastAsia="Calibri"/>
+                <w:color w:val="3B3838"/>
+                <w:spacing w:val="0"/>
+                <w:position w:val="0"/>
+                <w:sz w:val="36"/>
+                <w:shd w:fill="auto" w:val="clear"/>
+              </w:rPr>
+              <w:t xml:space="preserve">Primary actors</w:t>
+            </w:r>
+          </w:p>
+        </w:tc>
+      </w:tr>
+      <w:tr>
+        <w:trPr>
+          <w:trHeight w:val="1191" w:hRule="auto"/>
+          <w:jc w:val="left"/>
+        </w:trPr>
+        <w:tc>
+          <w:tcPr>
+            <w:tcW w:w="5382" w:type="dxa"/>
+            <w:tcBorders>
+              <w:top w:val="single" w:color="000000" w:sz="4"/>
+              <w:left w:val="single" w:color="000000" w:sz="4"/>
+              <w:bottom w:val="single" w:color="000000" w:sz="4"/>
+              <w:right w:val="single" w:color="000000" w:sz="4"/>
+            </w:tcBorders>
+            <w:shd w:color="000000" w:fill="ffffff" w:val="clear"/>
+            <w:tcMar>
+              <w:left w:w="108" w:type="dxa"/>
+              <w:right w:w="108" w:type="dxa"/>
+            </w:tcMar>
+            <w:vAlign w:val="top"/>
+          </w:tcPr>
+          <w:p>
+            <w:pPr>
+              <w:spacing w:before="0" w:after="0" w:line="240"/>
+              <w:ind w:right="0" w:left="0" w:firstLine="0"/>
+              <w:jc w:val="left"/>
+              <w:rPr>
+                <w:spacing w:val="0"/>
+                <w:position w:val="0"/>
+                <w:shd w:fill="auto" w:val="clear"/>
+              </w:rPr>
+            </w:pPr>
+            <w:r>
+              <w:rPr>
+                <w:rFonts w:ascii="Calibri" w:hAnsi="Calibri" w:cs="Calibri" w:eastAsia="Calibri"/>
+                <w:color w:val="3B3838"/>
+                <w:spacing w:val="0"/>
+                <w:position w:val="0"/>
+                <w:sz w:val="36"/>
+                <w:shd w:fill="auto" w:val="clear"/>
+              </w:rPr>
+              <w:t xml:space="preserve">المريض</w:t>
+            </w:r>
+            <w:r>
+              <w:rPr>
+                <w:rFonts w:ascii="Calibri" w:hAnsi="Calibri" w:cs="Calibri" w:eastAsia="Calibri"/>
+                <w:color w:val="3B3838"/>
+                <w:spacing w:val="0"/>
+                <w:position w:val="0"/>
+                <w:sz w:val="36"/>
+                <w:shd w:fill="auto" w:val="clear"/>
+              </w:rPr>
+              <w:t xml:space="preserve">               </w:t>
+            </w:r>
+          </w:p>
+        </w:tc>
+        <w:tc>
+          <w:tcPr>
+            <w:tcW w:w="6949" w:type="dxa"/>
+            <w:gridSpan w:val="2"/>
+            <w:tcBorders>
+              <w:top w:val="single" w:color="000000" w:sz="4"/>
+              <w:left w:val="single" w:color="000000" w:sz="4"/>
+              <w:bottom w:val="single" w:color="000000" w:sz="4"/>
+              <w:right w:val="single" w:color="000000" w:sz="4"/>
+            </w:tcBorders>
+            <w:shd w:color="000000" w:fill="ffffff" w:val="clear"/>
+            <w:tcMar>
+              <w:left w:w="108" w:type="dxa"/>
+              <w:right w:w="108" w:type="dxa"/>
+            </w:tcMar>
+            <w:vAlign w:val="top"/>
+          </w:tcPr>
+          <w:p>
+            <w:pPr>
+              <w:spacing w:before="0" w:after="0" w:line="240"/>
+              <w:ind w:right="0" w:left="0" w:firstLine="0"/>
+              <w:jc w:val="left"/>
+              <w:rPr>
+                <w:rFonts w:ascii="Calibri" w:hAnsi="Calibri" w:cs="Calibri" w:eastAsia="Calibri"/>
+                <w:color w:val="3B3838"/>
+                <w:spacing w:val="0"/>
+                <w:position w:val="0"/>
+                <w:sz w:val="36"/>
+                <w:shd w:fill="auto" w:val="clear"/>
+              </w:rPr>
+            </w:pPr>
+            <w:r>
+              <w:rPr>
+                <w:rFonts w:ascii="Calibri" w:hAnsi="Calibri" w:cs="Calibri" w:eastAsia="Calibri"/>
+                <w:color w:val="3B3838"/>
+                <w:spacing w:val="0"/>
+                <w:position w:val="0"/>
+                <w:sz w:val="36"/>
+                <w:shd w:fill="auto" w:val="clear"/>
+              </w:rPr>
+              <w:t xml:space="preserve">الفاعلون الثانويون</w:t>
+            </w:r>
+          </w:p>
+          <w:p>
+            <w:pPr>
+              <w:spacing w:before="0" w:after="0" w:line="240"/>
+              <w:ind w:right="0" w:left="0" w:firstLine="0"/>
+              <w:jc w:val="left"/>
+              <w:rPr>
+                <w:spacing w:val="0"/>
+                <w:position w:val="0"/>
+                <w:shd w:fill="auto" w:val="clear"/>
+              </w:rPr>
+            </w:pPr>
+            <w:r>
+              <w:rPr>
+                <w:rFonts w:ascii="Calibri" w:hAnsi="Calibri" w:cs="Calibri" w:eastAsia="Calibri"/>
+                <w:color w:val="3B3838"/>
+                <w:spacing w:val="0"/>
+                <w:position w:val="0"/>
+                <w:sz w:val="36"/>
+                <w:shd w:fill="auto" w:val="clear"/>
+              </w:rPr>
+              <w:t xml:space="preserve">Secondary actors</w:t>
+            </w:r>
+          </w:p>
+        </w:tc>
+      </w:tr>
+      <w:tr>
+        <w:trPr>
+          <w:trHeight w:val="1191" w:hRule="auto"/>
+          <w:jc w:val="left"/>
+        </w:trPr>
+        <w:tc>
+          <w:tcPr>
+            <w:tcW w:w="5382" w:type="dxa"/>
+            <w:tcBorders>
+              <w:top w:val="single" w:color="000000" w:sz="4"/>
+              <w:left w:val="single" w:color="000000" w:sz="4"/>
+              <w:bottom w:val="single" w:color="000000" w:sz="4"/>
+              <w:right w:val="single" w:color="000000" w:sz="4"/>
+            </w:tcBorders>
+            <w:shd w:color="000000" w:fill="ffffff" w:val="clear"/>
+            <w:tcMar>
+              <w:left w:w="108" w:type="dxa"/>
+              <w:right w:w="108" w:type="dxa"/>
+            </w:tcMar>
+            <w:vAlign w:val="top"/>
+          </w:tcPr>
+          <w:p>
+            <w:pPr>
+              <w:spacing w:before="0" w:after="0" w:line="240"/>
+              <w:ind w:right="0" w:left="0" w:firstLine="0"/>
+              <w:jc w:val="left"/>
+              <w:rPr>
+                <w:spacing w:val="0"/>
+                <w:position w:val="0"/>
+                <w:shd w:fill="auto" w:val="clear"/>
+              </w:rPr>
+            </w:pPr>
+            <w:r>
+              <w:rPr>
+                <w:rFonts w:ascii="Calibri" w:hAnsi="Calibri" w:cs="Calibri" w:eastAsia="Calibri"/>
+                <w:color w:val="3B3838"/>
+                <w:spacing w:val="0"/>
+                <w:position w:val="0"/>
+                <w:sz w:val="36"/>
+                <w:shd w:fill="auto" w:val="clear"/>
+              </w:rPr>
+              <w:t xml:space="preserve">إلغاء سجل مريض من البرنامج بحالة معينة مثل الوفاة</w:t>
+            </w:r>
+            <w:r>
+              <w:rPr>
+                <w:rFonts w:ascii="Calibri" w:hAnsi="Calibri" w:cs="Calibri" w:eastAsia="Calibri"/>
+                <w:color w:val="3B3838"/>
+                <w:spacing w:val="0"/>
+                <w:position w:val="0"/>
+                <w:sz w:val="36"/>
+                <w:shd w:fill="auto" w:val="clear"/>
+              </w:rPr>
+              <w:t xml:space="preserve">  </w:t>
+            </w:r>
+          </w:p>
+        </w:tc>
+        <w:tc>
+          <w:tcPr>
+            <w:tcW w:w="6949" w:type="dxa"/>
+            <w:gridSpan w:val="2"/>
+            <w:tcBorders>
+              <w:top w:val="single" w:color="000000" w:sz="4"/>
+              <w:left w:val="single" w:color="000000" w:sz="4"/>
+              <w:bottom w:val="single" w:color="000000" w:sz="4"/>
+              <w:right w:val="single" w:color="000000" w:sz="4"/>
+            </w:tcBorders>
+            <w:shd w:color="000000" w:fill="ffffff" w:val="clear"/>
+            <w:tcMar>
+              <w:left w:w="108" w:type="dxa"/>
+              <w:right w:w="108" w:type="dxa"/>
+            </w:tcMar>
+            <w:vAlign w:val="top"/>
+          </w:tcPr>
+          <w:p>
+            <w:pPr>
+              <w:spacing w:before="0" w:after="0" w:line="240"/>
+              <w:ind w:right="0" w:left="0" w:firstLine="0"/>
+              <w:jc w:val="left"/>
+              <w:rPr>
+                <w:rFonts w:ascii="Calibri" w:hAnsi="Calibri" w:cs="Calibri" w:eastAsia="Calibri"/>
+                <w:color w:val="3B3838"/>
+                <w:spacing w:val="0"/>
+                <w:position w:val="0"/>
+                <w:sz w:val="36"/>
+                <w:shd w:fill="auto" w:val="clear"/>
+              </w:rPr>
+            </w:pPr>
+            <w:r>
+              <w:rPr>
+                <w:rFonts w:ascii="Calibri" w:hAnsi="Calibri" w:cs="Calibri" w:eastAsia="Calibri"/>
+                <w:color w:val="3B3838"/>
+                <w:spacing w:val="0"/>
+                <w:position w:val="0"/>
+                <w:sz w:val="36"/>
+                <w:shd w:fill="auto" w:val="clear"/>
+              </w:rPr>
+              <w:t xml:space="preserve">الشروط السابقة</w:t>
+            </w:r>
+          </w:p>
+          <w:p>
+            <w:pPr>
+              <w:spacing w:before="0" w:after="0" w:line="240"/>
+              <w:ind w:right="0" w:left="0" w:firstLine="0"/>
+              <w:jc w:val="left"/>
+              <w:rPr>
+                <w:spacing w:val="0"/>
+                <w:position w:val="0"/>
+                <w:shd w:fill="auto" w:val="clear"/>
+              </w:rPr>
+            </w:pPr>
+            <w:r>
+              <w:rPr>
+                <w:rFonts w:ascii="Calibri" w:hAnsi="Calibri" w:cs="Calibri" w:eastAsia="Calibri"/>
+                <w:color w:val="3B3838"/>
+                <w:spacing w:val="0"/>
+                <w:position w:val="0"/>
+                <w:sz w:val="36"/>
+                <w:shd w:fill="auto" w:val="clear"/>
+              </w:rPr>
+              <w:t xml:space="preserve">Preconditions</w:t>
+            </w:r>
+          </w:p>
+        </w:tc>
+      </w:tr>
+      <w:tr>
+        <w:trPr>
+          <w:trHeight w:val="1191" w:hRule="auto"/>
+          <w:jc w:val="left"/>
+        </w:trPr>
+        <w:tc>
+          <w:tcPr>
+            <w:tcW w:w="5382" w:type="dxa"/>
+            <w:tcBorders>
+              <w:top w:val="single" w:color="000000" w:sz="4"/>
+              <w:left w:val="single" w:color="000000" w:sz="4"/>
+              <w:bottom w:val="single" w:color="000000" w:sz="4"/>
+              <w:right w:val="single" w:color="000000" w:sz="4"/>
+            </w:tcBorders>
+            <w:shd w:color="000000" w:fill="ffffff" w:val="clear"/>
+            <w:tcMar>
+              <w:left w:w="108" w:type="dxa"/>
+              <w:right w:w="108" w:type="dxa"/>
+            </w:tcMar>
+            <w:vAlign w:val="top"/>
+          </w:tcPr>
+          <w:p>
+            <w:pPr>
+              <w:spacing w:before="0" w:after="0" w:line="240"/>
+              <w:ind w:right="0" w:left="0" w:firstLine="0"/>
+              <w:jc w:val="left"/>
+              <w:rPr>
+                <w:spacing w:val="0"/>
+                <w:position w:val="0"/>
+                <w:shd w:fill="auto" w:val="clear"/>
+              </w:rPr>
+            </w:pPr>
+            <w:r>
+              <w:rPr>
+                <w:rFonts w:ascii="Calibri" w:hAnsi="Calibri" w:cs="Calibri" w:eastAsia="Calibri"/>
+                <w:color w:val="3B3838"/>
+                <w:spacing w:val="0"/>
+                <w:position w:val="0"/>
+                <w:sz w:val="36"/>
+                <w:shd w:fill="auto" w:val="clear"/>
+              </w:rPr>
+              <w:t xml:space="preserve">يتم حذف السجل من البرنامج والحفاظ على باقي البيانات محدثة</w:t>
+            </w:r>
+            <w:r>
+              <w:rPr>
+                <w:rFonts w:ascii="Calibri" w:hAnsi="Calibri" w:cs="Calibri" w:eastAsia="Calibri"/>
+                <w:color w:val="3B3838"/>
+                <w:spacing w:val="0"/>
+                <w:position w:val="0"/>
+                <w:sz w:val="36"/>
+                <w:shd w:fill="auto" w:val="clear"/>
+              </w:rPr>
+              <w:t xml:space="preserve"> </w:t>
+            </w:r>
+          </w:p>
+        </w:tc>
+        <w:tc>
+          <w:tcPr>
+            <w:tcW w:w="6949" w:type="dxa"/>
+            <w:gridSpan w:val="2"/>
+            <w:tcBorders>
+              <w:top w:val="single" w:color="000000" w:sz="4"/>
+              <w:left w:val="single" w:color="000000" w:sz="4"/>
+              <w:bottom w:val="single" w:color="000000" w:sz="4"/>
+              <w:right w:val="single" w:color="000000" w:sz="4"/>
+            </w:tcBorders>
+            <w:shd w:color="000000" w:fill="ffffff" w:val="clear"/>
+            <w:tcMar>
+              <w:left w:w="108" w:type="dxa"/>
+              <w:right w:w="108" w:type="dxa"/>
+            </w:tcMar>
+            <w:vAlign w:val="top"/>
+          </w:tcPr>
+          <w:p>
+            <w:pPr>
+              <w:spacing w:before="0" w:after="0" w:line="240"/>
+              <w:ind w:right="0" w:left="0" w:firstLine="0"/>
+              <w:jc w:val="left"/>
+              <w:rPr>
+                <w:rFonts w:ascii="Calibri" w:hAnsi="Calibri" w:cs="Calibri" w:eastAsia="Calibri"/>
+                <w:color w:val="3B3838"/>
+                <w:spacing w:val="0"/>
+                <w:position w:val="0"/>
+                <w:sz w:val="36"/>
+                <w:shd w:fill="auto" w:val="clear"/>
+              </w:rPr>
+            </w:pPr>
+            <w:r>
+              <w:rPr>
+                <w:rFonts w:ascii="Calibri" w:hAnsi="Calibri" w:cs="Calibri" w:eastAsia="Calibri"/>
+                <w:color w:val="3B3838"/>
+                <w:spacing w:val="0"/>
+                <w:position w:val="0"/>
+                <w:sz w:val="36"/>
+                <w:shd w:fill="auto" w:val="clear"/>
+              </w:rPr>
+              <w:t xml:space="preserve">شرط النهاية الناجحة</w:t>
+            </w:r>
+          </w:p>
+          <w:p>
+            <w:pPr>
+              <w:spacing w:before="0" w:after="0" w:line="240"/>
+              <w:ind w:right="0" w:left="0" w:firstLine="0"/>
+              <w:jc w:val="left"/>
+              <w:rPr>
+                <w:spacing w:val="0"/>
+                <w:position w:val="0"/>
+                <w:shd w:fill="auto" w:val="clear"/>
+              </w:rPr>
+            </w:pPr>
+            <w:r>
+              <w:rPr>
+                <w:rFonts w:ascii="Calibri" w:hAnsi="Calibri" w:cs="Calibri" w:eastAsia="Calibri"/>
+                <w:color w:val="3B3838"/>
+                <w:spacing w:val="0"/>
+                <w:position w:val="0"/>
+                <w:sz w:val="36"/>
+                <w:shd w:fill="auto" w:val="clear"/>
+              </w:rPr>
+              <w:t xml:space="preserve">Successful End Condition</w:t>
+            </w:r>
+          </w:p>
+        </w:tc>
+      </w:tr>
+      <w:tr>
+        <w:trPr>
+          <w:trHeight w:val="1191" w:hRule="auto"/>
+          <w:jc w:val="left"/>
+        </w:trPr>
+        <w:tc>
+          <w:tcPr>
+            <w:tcW w:w="5382" w:type="dxa"/>
+            <w:tcBorders>
+              <w:top w:val="single" w:color="000000" w:sz="4"/>
+              <w:left w:val="single" w:color="000000" w:sz="4"/>
+              <w:bottom w:val="single" w:color="000000" w:sz="4"/>
+              <w:right w:val="single" w:color="000000" w:sz="4"/>
+            </w:tcBorders>
+            <w:shd w:color="000000" w:fill="ffffff" w:val="clear"/>
+            <w:tcMar>
+              <w:left w:w="108" w:type="dxa"/>
+              <w:right w:w="108" w:type="dxa"/>
+            </w:tcMar>
+            <w:vAlign w:val="top"/>
+          </w:tcPr>
+          <w:p>
+            <w:pPr>
+              <w:spacing w:before="0" w:after="0" w:line="240"/>
+              <w:ind w:right="0" w:left="0" w:firstLine="0"/>
+              <w:jc w:val="left"/>
+              <w:rPr>
+                <w:spacing w:val="0"/>
+                <w:position w:val="0"/>
+                <w:shd w:fill="auto" w:val="clear"/>
+              </w:rPr>
+            </w:pPr>
+            <w:r>
+              <w:rPr>
+                <w:rFonts w:ascii="Calibri" w:hAnsi="Calibri" w:cs="Calibri" w:eastAsia="Calibri"/>
+                <w:color w:val="3B3838"/>
+                <w:spacing w:val="0"/>
+                <w:position w:val="0"/>
+                <w:sz w:val="36"/>
+                <w:shd w:fill="auto" w:val="clear"/>
+              </w:rPr>
+              <w:t xml:space="preserve">عدم وجود مساحة كافية</w:t>
+            </w:r>
+            <w:r>
+              <w:rPr>
+                <w:rFonts w:ascii="Calibri" w:hAnsi="Calibri" w:cs="Calibri" w:eastAsia="Calibri"/>
+                <w:color w:val="3B3838"/>
+                <w:spacing w:val="0"/>
+                <w:position w:val="0"/>
+                <w:sz w:val="36"/>
+                <w:shd w:fill="auto" w:val="clear"/>
+              </w:rPr>
+              <w:t xml:space="preserve">.</w:t>
+            </w:r>
+          </w:p>
+        </w:tc>
+        <w:tc>
+          <w:tcPr>
+            <w:tcW w:w="6949" w:type="dxa"/>
+            <w:gridSpan w:val="2"/>
+            <w:tcBorders>
+              <w:top w:val="single" w:color="000000" w:sz="4"/>
+              <w:left w:val="single" w:color="000000" w:sz="4"/>
+              <w:bottom w:val="single" w:color="000000" w:sz="4"/>
+              <w:right w:val="single" w:color="000000" w:sz="4"/>
+            </w:tcBorders>
+            <w:shd w:color="000000" w:fill="ffffff" w:val="clear"/>
+            <w:tcMar>
+              <w:left w:w="108" w:type="dxa"/>
+              <w:right w:w="108" w:type="dxa"/>
+            </w:tcMar>
+            <w:vAlign w:val="top"/>
+          </w:tcPr>
+          <w:p>
+            <w:pPr>
+              <w:spacing w:before="0" w:after="0" w:line="240"/>
+              <w:ind w:right="0" w:left="0" w:firstLine="0"/>
+              <w:jc w:val="left"/>
+              <w:rPr>
+                <w:rFonts w:ascii="Calibri" w:hAnsi="Calibri" w:cs="Calibri" w:eastAsia="Calibri"/>
+                <w:color w:val="3B3838"/>
+                <w:spacing w:val="0"/>
+                <w:position w:val="0"/>
+                <w:sz w:val="36"/>
+                <w:shd w:fill="auto" w:val="clear"/>
+              </w:rPr>
+            </w:pPr>
+            <w:r>
+              <w:rPr>
+                <w:rFonts w:ascii="Calibri" w:hAnsi="Calibri" w:cs="Calibri" w:eastAsia="Calibri"/>
+                <w:color w:val="3B3838"/>
+                <w:spacing w:val="0"/>
+                <w:position w:val="0"/>
+                <w:sz w:val="36"/>
+                <w:shd w:fill="auto" w:val="clear"/>
+              </w:rPr>
+              <w:t xml:space="preserve">شرط النهاية الفاشلة</w:t>
+            </w:r>
+            <w:r>
+              <w:rPr>
+                <w:rFonts w:ascii="Calibri" w:hAnsi="Calibri" w:cs="Calibri" w:eastAsia="Calibri"/>
+                <w:color w:val="3B3838"/>
+                <w:spacing w:val="0"/>
+                <w:position w:val="0"/>
+                <w:sz w:val="36"/>
+                <w:shd w:fill="auto" w:val="clear"/>
+              </w:rPr>
+              <w:t xml:space="preserve"> </w:t>
+            </w:r>
+          </w:p>
+          <w:p>
+            <w:pPr>
+              <w:spacing w:before="0" w:after="0" w:line="240"/>
+              <w:ind w:right="0" w:left="0" w:firstLine="0"/>
+              <w:jc w:val="left"/>
+              <w:rPr>
+                <w:spacing w:val="0"/>
+                <w:position w:val="0"/>
+                <w:shd w:fill="auto" w:val="clear"/>
+              </w:rPr>
+            </w:pPr>
+            <w:r>
+              <w:rPr>
+                <w:rFonts w:ascii="Calibri" w:hAnsi="Calibri" w:cs="Calibri" w:eastAsia="Calibri"/>
+                <w:color w:val="3B3838"/>
+                <w:spacing w:val="0"/>
+                <w:position w:val="0"/>
+                <w:sz w:val="36"/>
+                <w:shd w:fill="auto" w:val="clear"/>
+              </w:rPr>
+              <w:t xml:space="preserve">Failed End Condition</w:t>
+            </w:r>
+          </w:p>
+        </w:tc>
+      </w:tr>
+      <w:tr>
+        <w:trPr>
+          <w:trHeight w:val="1191" w:hRule="auto"/>
+          <w:jc w:val="left"/>
+        </w:trPr>
+        <w:tc>
+          <w:tcPr>
+            <w:tcW w:w="5382" w:type="dxa"/>
+            <w:tcBorders>
+              <w:top w:val="single" w:color="000000" w:sz="4"/>
+              <w:left w:val="single" w:color="000000" w:sz="4"/>
+              <w:bottom w:val="single" w:color="000000" w:sz="4"/>
+              <w:right w:val="single" w:color="000000" w:sz="4"/>
+            </w:tcBorders>
+            <w:shd w:color="000000" w:fill="ffffff" w:val="clear"/>
+            <w:tcMar>
+              <w:left w:w="108" w:type="dxa"/>
+              <w:right w:w="108" w:type="dxa"/>
+            </w:tcMar>
+            <w:vAlign w:val="top"/>
+          </w:tcPr>
+          <w:p>
+            <w:pPr>
+              <w:spacing w:before="0" w:after="0" w:line="240"/>
+              <w:ind w:right="0" w:left="0" w:firstLine="0"/>
+              <w:jc w:val="left"/>
+              <w:rPr>
+                <w:spacing w:val="0"/>
+                <w:position w:val="0"/>
+                <w:shd w:fill="auto" w:val="clear"/>
+              </w:rPr>
+            </w:pPr>
+            <w:r>
+              <w:rPr>
+                <w:rFonts w:ascii="Calibri" w:hAnsi="Calibri" w:cs="Calibri" w:eastAsia="Calibri"/>
+                <w:color w:val="3B3838"/>
+                <w:spacing w:val="0"/>
+                <w:position w:val="0"/>
+                <w:sz w:val="36"/>
+                <w:shd w:fill="auto" w:val="clear"/>
+              </w:rPr>
+              <w:t xml:space="preserve">طلب الطبيب من موظف الاستقبال بعملية حذف سجل مريض</w:t>
+            </w:r>
+            <w:r>
+              <w:rPr>
+                <w:rFonts w:ascii="Calibri" w:hAnsi="Calibri" w:cs="Calibri" w:eastAsia="Calibri"/>
+                <w:color w:val="3B3838"/>
+                <w:spacing w:val="0"/>
+                <w:position w:val="0"/>
+                <w:sz w:val="36"/>
+                <w:shd w:fill="auto" w:val="clear"/>
+              </w:rPr>
+              <w:t xml:space="preserve">. </w:t>
+            </w:r>
+          </w:p>
+        </w:tc>
+        <w:tc>
+          <w:tcPr>
+            <w:tcW w:w="6949" w:type="dxa"/>
+            <w:gridSpan w:val="2"/>
+            <w:tcBorders>
+              <w:top w:val="single" w:color="000000" w:sz="4"/>
+              <w:left w:val="single" w:color="000000" w:sz="4"/>
+              <w:bottom w:val="single" w:color="000000" w:sz="4"/>
+              <w:right w:val="single" w:color="000000" w:sz="4"/>
+            </w:tcBorders>
+            <w:shd w:color="000000" w:fill="ffffff" w:val="clear"/>
+            <w:tcMar>
+              <w:left w:w="108" w:type="dxa"/>
+              <w:right w:w="108" w:type="dxa"/>
+            </w:tcMar>
+            <w:vAlign w:val="top"/>
+          </w:tcPr>
+          <w:p>
+            <w:pPr>
+              <w:spacing w:before="0" w:after="0" w:line="240"/>
+              <w:ind w:right="0" w:left="0" w:firstLine="0"/>
+              <w:jc w:val="left"/>
+              <w:rPr>
+                <w:rFonts w:ascii="Calibri" w:hAnsi="Calibri" w:cs="Calibri" w:eastAsia="Calibri"/>
+                <w:color w:val="3B3838"/>
+                <w:spacing w:val="0"/>
+                <w:position w:val="0"/>
+                <w:sz w:val="36"/>
+                <w:shd w:fill="auto" w:val="clear"/>
+              </w:rPr>
+            </w:pPr>
+            <w:r>
+              <w:rPr>
+                <w:rFonts w:ascii="Calibri" w:hAnsi="Calibri" w:cs="Calibri" w:eastAsia="Calibri"/>
+                <w:color w:val="3B3838"/>
+                <w:spacing w:val="0"/>
+                <w:position w:val="0"/>
+                <w:sz w:val="36"/>
+                <w:shd w:fill="auto" w:val="clear"/>
+              </w:rPr>
+              <w:t xml:space="preserve">القدح</w:t>
+            </w:r>
+            <w:r>
+              <w:rPr>
+                <w:rFonts w:ascii="Calibri" w:hAnsi="Calibri" w:cs="Calibri" w:eastAsia="Calibri"/>
+                <w:color w:val="3B3838"/>
+                <w:spacing w:val="0"/>
+                <w:position w:val="0"/>
+                <w:sz w:val="36"/>
+                <w:shd w:fill="auto" w:val="clear"/>
+              </w:rPr>
+              <w:t xml:space="preserve"> </w:t>
+            </w:r>
+          </w:p>
+          <w:p>
+            <w:pPr>
+              <w:spacing w:before="0" w:after="0" w:line="240"/>
+              <w:ind w:right="0" w:left="0" w:firstLine="0"/>
+              <w:jc w:val="left"/>
+              <w:rPr>
+                <w:spacing w:val="0"/>
+                <w:position w:val="0"/>
+                <w:shd w:fill="auto" w:val="clear"/>
+              </w:rPr>
+            </w:pPr>
+            <w:r>
+              <w:rPr>
+                <w:rFonts w:ascii="Calibri" w:hAnsi="Calibri" w:cs="Calibri" w:eastAsia="Calibri"/>
+                <w:color w:val="3B3838"/>
+                <w:spacing w:val="0"/>
+                <w:position w:val="0"/>
+                <w:sz w:val="36"/>
+                <w:shd w:fill="auto" w:val="clear"/>
+              </w:rPr>
+              <w:t xml:space="preserve">Trigger</w:t>
+            </w:r>
+          </w:p>
+        </w:tc>
+      </w:tr>
+      <w:tr>
+        <w:trPr>
+          <w:trHeight w:val="1191" w:hRule="auto"/>
+          <w:jc w:val="left"/>
+        </w:trPr>
+        <w:tc>
+          <w:tcPr>
+            <w:tcW w:w="5382" w:type="dxa"/>
+            <w:tcBorders>
+              <w:top w:val="single" w:color="000000" w:sz="4"/>
+              <w:left w:val="single" w:color="000000" w:sz="4"/>
+              <w:bottom w:val="single" w:color="000000" w:sz="4"/>
+              <w:right w:val="single" w:color="000000" w:sz="4"/>
+            </w:tcBorders>
+            <w:shd w:color="000000" w:fill="ffffff" w:val="clear"/>
+            <w:tcMar>
+              <w:left w:w="108" w:type="dxa"/>
+              <w:right w:w="108" w:type="dxa"/>
+            </w:tcMar>
+            <w:vAlign w:val="top"/>
+          </w:tcPr>
+          <w:p>
+            <w:pPr>
+              <w:spacing w:before="0" w:after="0" w:line="240"/>
+              <w:ind w:right="0" w:left="0" w:firstLine="0"/>
+              <w:jc w:val="left"/>
+              <w:rPr>
+                <w:rFonts w:ascii="Calibri" w:hAnsi="Calibri" w:cs="Calibri" w:eastAsia="Calibri"/>
+                <w:color w:val="3B3838"/>
+                <w:spacing w:val="0"/>
+                <w:position w:val="0"/>
+                <w:sz w:val="36"/>
+                <w:shd w:fill="auto" w:val="clear"/>
+              </w:rPr>
+            </w:pPr>
+            <w:r>
+              <w:rPr>
+                <w:rFonts w:ascii="Calibri" w:hAnsi="Calibri" w:cs="Calibri" w:eastAsia="Calibri"/>
+                <w:color w:val="3B3838"/>
+                <w:spacing w:val="0"/>
+                <w:position w:val="0"/>
+                <w:sz w:val="36"/>
+                <w:shd w:fill="auto" w:val="clear"/>
+              </w:rPr>
+              <w:t xml:space="preserve">1</w:t>
+            </w:r>
+            <w:r>
+              <w:rPr>
+                <w:rFonts w:ascii="Calibri" w:hAnsi="Calibri" w:cs="Calibri" w:eastAsia="Calibri"/>
+                <w:color w:val="3B3838"/>
+                <w:spacing w:val="0"/>
+                <w:position w:val="0"/>
+                <w:sz w:val="36"/>
+                <w:shd w:fill="auto" w:val="clear"/>
+              </w:rPr>
+              <w:t xml:space="preserve">-</w:t>
+            </w:r>
+            <w:r>
+              <w:rPr>
+                <w:rFonts w:ascii="Calibri" w:hAnsi="Calibri" w:cs="Calibri" w:eastAsia="Calibri"/>
+                <w:color w:val="3B3838"/>
+                <w:spacing w:val="0"/>
+                <w:position w:val="0"/>
+                <w:sz w:val="36"/>
+                <w:shd w:fill="auto" w:val="clear"/>
+              </w:rPr>
+              <w:t xml:space="preserve">يجلب الطبيب خبر وفاة المريض على موظف الاستقبال</w:t>
+            </w:r>
+            <w:r>
+              <w:rPr>
+                <w:rFonts w:ascii="Calibri" w:hAnsi="Calibri" w:cs="Calibri" w:eastAsia="Calibri"/>
+                <w:color w:val="3B3838"/>
+                <w:spacing w:val="0"/>
+                <w:position w:val="0"/>
+                <w:sz w:val="36"/>
+                <w:shd w:fill="auto" w:val="clear"/>
+              </w:rPr>
+              <w:t xml:space="preserve"> .</w:t>
+            </w:r>
+          </w:p>
+          <w:p>
+            <w:pPr>
+              <w:spacing w:before="0" w:after="0" w:line="240"/>
+              <w:ind w:right="0" w:left="0" w:firstLine="0"/>
+              <w:jc w:val="left"/>
+              <w:rPr>
+                <w:rFonts w:ascii="Calibri" w:hAnsi="Calibri" w:cs="Calibri" w:eastAsia="Calibri"/>
+                <w:color w:val="3B3838"/>
+                <w:spacing w:val="0"/>
+                <w:position w:val="0"/>
+                <w:sz w:val="36"/>
+                <w:shd w:fill="auto" w:val="clear"/>
+              </w:rPr>
+            </w:pPr>
+            <w:r>
+              <w:rPr>
+                <w:rFonts w:ascii="Calibri" w:hAnsi="Calibri" w:cs="Calibri" w:eastAsia="Calibri"/>
+                <w:color w:val="3B3838"/>
+                <w:spacing w:val="0"/>
+                <w:position w:val="0"/>
+                <w:sz w:val="36"/>
+                <w:shd w:fill="auto" w:val="clear"/>
+              </w:rPr>
+              <w:t xml:space="preserve">2</w:t>
+            </w:r>
+            <w:r>
+              <w:rPr>
+                <w:rFonts w:ascii="Calibri" w:hAnsi="Calibri" w:cs="Calibri" w:eastAsia="Calibri"/>
+                <w:color w:val="3B3838"/>
+                <w:spacing w:val="0"/>
+                <w:position w:val="0"/>
+                <w:sz w:val="36"/>
+                <w:shd w:fill="auto" w:val="clear"/>
+              </w:rPr>
+              <w:t xml:space="preserve">-</w:t>
+            </w:r>
+            <w:r>
+              <w:rPr>
+                <w:rFonts w:ascii="Calibri" w:hAnsi="Calibri" w:cs="Calibri" w:eastAsia="Calibri"/>
+                <w:color w:val="3B3838"/>
+                <w:spacing w:val="0"/>
+                <w:position w:val="0"/>
+                <w:sz w:val="36"/>
+                <w:shd w:fill="auto" w:val="clear"/>
+              </w:rPr>
+              <w:t xml:space="preserve">يقوم موظف الاستقبال بالبحث عن سجل هذا المريض</w:t>
+            </w:r>
+            <w:r>
+              <w:rPr>
+                <w:rFonts w:ascii="Calibri" w:hAnsi="Calibri" w:cs="Calibri" w:eastAsia="Calibri"/>
+                <w:color w:val="3B3838"/>
+                <w:spacing w:val="0"/>
+                <w:position w:val="0"/>
+                <w:sz w:val="36"/>
+                <w:shd w:fill="auto" w:val="clear"/>
+              </w:rPr>
+              <w:t xml:space="preserve">.</w:t>
+            </w:r>
+          </w:p>
+          <w:p>
+            <w:pPr>
+              <w:spacing w:before="0" w:after="0" w:line="240"/>
+              <w:ind w:right="0" w:left="0" w:firstLine="0"/>
+              <w:jc w:val="left"/>
+              <w:rPr>
+                <w:rFonts w:ascii="Calibri" w:hAnsi="Calibri" w:cs="Calibri" w:eastAsia="Calibri"/>
+                <w:color w:val="3B3838"/>
+                <w:spacing w:val="0"/>
+                <w:position w:val="0"/>
+                <w:sz w:val="36"/>
+                <w:shd w:fill="auto" w:val="clear"/>
+              </w:rPr>
+            </w:pPr>
+            <w:r>
+              <w:rPr>
+                <w:rFonts w:ascii="Calibri" w:hAnsi="Calibri" w:cs="Calibri" w:eastAsia="Calibri"/>
+                <w:color w:val="3B3838"/>
+                <w:spacing w:val="0"/>
+                <w:position w:val="0"/>
+                <w:sz w:val="36"/>
+                <w:shd w:fill="auto" w:val="clear"/>
+              </w:rPr>
+              <w:t xml:space="preserve">3</w:t>
+            </w:r>
+            <w:r>
+              <w:rPr>
+                <w:rFonts w:ascii="Calibri" w:hAnsi="Calibri" w:cs="Calibri" w:eastAsia="Calibri"/>
+                <w:color w:val="3B3838"/>
+                <w:spacing w:val="0"/>
+                <w:position w:val="0"/>
+                <w:sz w:val="36"/>
+                <w:shd w:fill="auto" w:val="clear"/>
+              </w:rPr>
+              <w:t xml:space="preserve">-</w:t>
+            </w:r>
+            <w:r>
+              <w:rPr>
+                <w:rFonts w:ascii="Calibri" w:hAnsi="Calibri" w:cs="Calibri" w:eastAsia="Calibri"/>
+                <w:color w:val="3B3838"/>
+                <w:spacing w:val="0"/>
+                <w:position w:val="0"/>
+                <w:sz w:val="36"/>
+                <w:shd w:fill="auto" w:val="clear"/>
+              </w:rPr>
+              <w:t xml:space="preserve">بعد العثور على السجل يقوم بحذف هذا السجل</w:t>
+            </w:r>
+            <w:r>
+              <w:rPr>
+                <w:rFonts w:ascii="Calibri" w:hAnsi="Calibri" w:cs="Calibri" w:eastAsia="Calibri"/>
+                <w:color w:val="3B3838"/>
+                <w:spacing w:val="0"/>
+                <w:position w:val="0"/>
+                <w:sz w:val="36"/>
+                <w:shd w:fill="auto" w:val="clear"/>
+              </w:rPr>
+              <w:t xml:space="preserve">.</w:t>
+            </w:r>
+          </w:p>
+          <w:p>
+            <w:pPr>
+              <w:spacing w:before="0" w:after="0" w:line="240"/>
+              <w:ind w:right="0" w:left="0" w:firstLine="0"/>
+              <w:jc w:val="left"/>
+              <w:rPr>
+                <w:rFonts w:ascii="Calibri" w:hAnsi="Calibri" w:cs="Calibri" w:eastAsia="Calibri"/>
+                <w:color w:val="3B3838"/>
+                <w:spacing w:val="0"/>
+                <w:position w:val="0"/>
+                <w:sz w:val="36"/>
+                <w:shd w:fill="auto" w:val="clear"/>
+              </w:rPr>
+            </w:pPr>
+          </w:p>
+          <w:p>
+            <w:pPr>
+              <w:spacing w:before="0" w:after="0" w:line="240"/>
+              <w:ind w:right="0" w:left="0" w:firstLine="0"/>
+              <w:jc w:val="left"/>
+              <w:rPr>
+                <w:spacing w:val="0"/>
+                <w:position w:val="0"/>
+                <w:shd w:fill="auto" w:val="clear"/>
+              </w:rPr>
+            </w:pPr>
+          </w:p>
+        </w:tc>
+        <w:tc>
+          <w:tcPr>
+            <w:tcW w:w="6949" w:type="dxa"/>
+            <w:gridSpan w:val="2"/>
+            <w:tcBorders>
+              <w:top w:val="single" w:color="000000" w:sz="4"/>
+              <w:left w:val="single" w:color="000000" w:sz="4"/>
+              <w:bottom w:val="single" w:color="000000" w:sz="4"/>
+              <w:right w:val="single" w:color="000000" w:sz="4"/>
+            </w:tcBorders>
+            <w:shd w:color="000000" w:fill="ffffff" w:val="clear"/>
+            <w:tcMar>
+              <w:left w:w="108" w:type="dxa"/>
+              <w:right w:w="108" w:type="dxa"/>
+            </w:tcMar>
+            <w:vAlign w:val="top"/>
+          </w:tcPr>
+          <w:p>
+            <w:pPr>
+              <w:spacing w:before="0" w:after="0" w:line="240"/>
+              <w:ind w:right="0" w:left="0" w:firstLine="0"/>
+              <w:jc w:val="left"/>
+              <w:rPr>
+                <w:rFonts w:ascii="Calibri" w:hAnsi="Calibri" w:cs="Calibri" w:eastAsia="Calibri"/>
+                <w:color w:val="3B3838"/>
+                <w:spacing w:val="0"/>
+                <w:position w:val="0"/>
+                <w:sz w:val="36"/>
+                <w:shd w:fill="auto" w:val="clear"/>
+              </w:rPr>
+            </w:pPr>
+            <w:r>
+              <w:rPr>
+                <w:rFonts w:ascii="Calibri" w:hAnsi="Calibri" w:cs="Calibri" w:eastAsia="Calibri"/>
+                <w:color w:val="3B3838"/>
+                <w:spacing w:val="0"/>
+                <w:position w:val="0"/>
+                <w:sz w:val="36"/>
+                <w:shd w:fill="auto" w:val="clear"/>
+              </w:rPr>
+              <w:t xml:space="preserve">التدفق الرئيسي</w:t>
+            </w:r>
+          </w:p>
+          <w:p>
+            <w:pPr>
+              <w:spacing w:before="0" w:after="0" w:line="240"/>
+              <w:ind w:right="0" w:left="0" w:firstLine="0"/>
+              <w:jc w:val="left"/>
+              <w:rPr>
+                <w:spacing w:val="0"/>
+                <w:position w:val="0"/>
+                <w:shd w:fill="auto" w:val="clear"/>
+              </w:rPr>
+            </w:pPr>
+            <w:r>
+              <w:rPr>
+                <w:rFonts w:ascii="Calibri" w:hAnsi="Calibri" w:cs="Calibri" w:eastAsia="Calibri"/>
+                <w:color w:val="3B3838"/>
+                <w:spacing w:val="0"/>
+                <w:position w:val="0"/>
+                <w:sz w:val="36"/>
+                <w:shd w:fill="auto" w:val="clear"/>
+              </w:rPr>
+              <w:t xml:space="preserve">Main Flow</w:t>
+            </w:r>
+          </w:p>
+        </w:tc>
+      </w:tr>
+      <w:tr>
+        <w:trPr>
+          <w:trHeight w:val="1145" w:hRule="auto"/>
+          <w:jc w:val="left"/>
+        </w:trPr>
+        <w:tc>
+          <w:tcPr>
+            <w:tcW w:w="7873" w:type="dxa"/>
+            <w:gridSpan w:val="2"/>
+            <w:tcBorders>
+              <w:top w:val="single" w:color="000000" w:sz="4"/>
+              <w:left w:val="single" w:color="000000" w:sz="4"/>
+              <w:bottom w:val="single" w:color="000000" w:sz="4"/>
+              <w:right w:val="single" w:color="000000" w:sz="4"/>
+            </w:tcBorders>
+            <w:shd w:color="000000" w:fill="ffffff" w:val="clear"/>
+            <w:tcMar>
+              <w:left w:w="108" w:type="dxa"/>
+              <w:right w:w="108" w:type="dxa"/>
+            </w:tcMar>
+            <w:vAlign w:val="top"/>
+          </w:tcPr>
+          <w:p>
+            <w:pPr>
+              <w:spacing w:before="0" w:after="0" w:line="240"/>
+              <w:ind w:right="0" w:left="0" w:firstLine="0"/>
+              <w:jc w:val="left"/>
+              <w:rPr>
+                <w:rFonts w:ascii="Arial" w:hAnsi="Arial" w:cs="Arial" w:eastAsia="Arial"/>
+                <w:color w:val="auto"/>
+                <w:spacing w:val="0"/>
+                <w:position w:val="0"/>
+                <w:sz w:val="22"/>
+                <w:shd w:fill="auto" w:val="clear"/>
+              </w:rPr>
+            </w:pPr>
+          </w:p>
+        </w:tc>
+        <w:tc>
+          <w:tcPr>
+            <w:tcW w:w="7560" w:type="dxa"/>
+            <w:gridSpan w:val="2"/>
+            <w:tcBorders>
+              <w:top w:val="single" w:color="000000" w:sz="4"/>
+              <w:left w:val="single" w:color="000000" w:sz="4"/>
+              <w:bottom w:val="single" w:color="000000" w:sz="4"/>
+              <w:right w:val="single" w:color="000000" w:sz="4"/>
+            </w:tcBorders>
+            <w:shd w:color="000000" w:fill="ffffff" w:val="clear"/>
+            <w:tcMar>
+              <w:left w:w="108" w:type="dxa"/>
+              <w:right w:w="108" w:type="dxa"/>
+            </w:tcMar>
+            <w:vAlign w:val="top"/>
+          </w:tcPr>
+          <w:p>
+            <w:pPr>
+              <w:spacing w:before="0" w:after="0" w:line="240"/>
+              <w:ind w:right="0" w:left="0" w:firstLine="0"/>
+              <w:jc w:val="left"/>
+              <w:rPr>
+                <w:rFonts w:ascii="Calibri" w:hAnsi="Calibri" w:cs="Calibri" w:eastAsia="Calibri"/>
+                <w:color w:val="3B3838"/>
+                <w:spacing w:val="0"/>
+                <w:position w:val="0"/>
+                <w:sz w:val="36"/>
+                <w:shd w:fill="auto" w:val="clear"/>
+              </w:rPr>
+            </w:pPr>
+            <w:r>
+              <w:rPr>
+                <w:rFonts w:ascii="Calibri" w:hAnsi="Calibri" w:cs="Calibri" w:eastAsia="Calibri"/>
+                <w:color w:val="3B3838"/>
+                <w:spacing w:val="0"/>
+                <w:position w:val="0"/>
+                <w:sz w:val="36"/>
+                <w:shd w:fill="auto" w:val="clear"/>
+              </w:rPr>
+              <w:t xml:space="preserve">حالات التوسعة</w:t>
+            </w:r>
+            <w:r>
+              <w:rPr>
+                <w:rFonts w:ascii="Calibri" w:hAnsi="Calibri" w:cs="Calibri" w:eastAsia="Calibri"/>
+                <w:color w:val="3B3838"/>
+                <w:spacing w:val="0"/>
+                <w:position w:val="0"/>
+                <w:sz w:val="36"/>
+                <w:shd w:fill="auto" w:val="clear"/>
+              </w:rPr>
+              <w:t xml:space="preserve"> </w:t>
+            </w:r>
+          </w:p>
+          <w:p>
+            <w:pPr>
+              <w:spacing w:before="0" w:after="0" w:line="240"/>
+              <w:ind w:right="0" w:left="0" w:firstLine="0"/>
+              <w:jc w:val="left"/>
+              <w:rPr>
+                <w:spacing w:val="0"/>
+                <w:position w:val="0"/>
+                <w:shd w:fill="auto" w:val="clear"/>
+              </w:rPr>
+            </w:pPr>
+            <w:r>
+              <w:rPr>
+                <w:rFonts w:ascii="Calibri" w:hAnsi="Calibri" w:cs="Calibri" w:eastAsia="Calibri"/>
+                <w:color w:val="3B3838"/>
+                <w:spacing w:val="0"/>
+                <w:position w:val="0"/>
+                <w:sz w:val="36"/>
+                <w:shd w:fill="auto" w:val="clear"/>
+              </w:rPr>
+              <w:t xml:space="preserve">Extensions</w:t>
+            </w:r>
+          </w:p>
+        </w:tc>
+      </w:tr>
+      <w:tr>
+        <w:trPr>
+          <w:trHeight w:val="1191" w:hRule="auto"/>
+          <w:jc w:val="left"/>
+        </w:trPr>
+        <w:tc>
+          <w:tcPr>
+            <w:tcW w:w="5382" w:type="dxa"/>
+            <w:tcBorders>
+              <w:top w:val="single" w:color="000000" w:sz="4"/>
+              <w:left w:val="single" w:color="000000" w:sz="4"/>
+              <w:bottom w:val="single" w:color="000000" w:sz="4"/>
+              <w:right w:val="single" w:color="000000" w:sz="4"/>
+            </w:tcBorders>
+            <w:shd w:color="000000" w:fill="ffffff" w:val="clear"/>
+            <w:tcMar>
+              <w:left w:w="108" w:type="dxa"/>
+              <w:right w:w="108" w:type="dxa"/>
+            </w:tcMar>
+            <w:vAlign w:val="top"/>
+          </w:tcPr>
+          <w:p>
+            <w:pPr>
+              <w:spacing w:before="0" w:after="0" w:line="240"/>
+              <w:ind w:right="0" w:left="0" w:firstLine="0"/>
+              <w:jc w:val="left"/>
+              <w:rPr>
+                <w:spacing w:val="0"/>
+                <w:position w:val="0"/>
+                <w:shd w:fill="auto" w:val="clear"/>
+              </w:rPr>
+            </w:pPr>
+            <w:r>
+              <w:rPr>
+                <w:rFonts w:ascii="Calibri" w:hAnsi="Calibri" w:cs="Calibri" w:eastAsia="Calibri"/>
+                <w:color w:val="3B3838"/>
+                <w:spacing w:val="0"/>
+                <w:position w:val="0"/>
+                <w:sz w:val="36"/>
+                <w:shd w:fill="auto" w:val="clear"/>
+              </w:rPr>
+              <w:t xml:space="preserve">                  </w:t>
+            </w:r>
+            <w:r>
+              <w:rPr>
+                <w:rFonts w:ascii="Calibri" w:hAnsi="Calibri" w:cs="Calibri" w:eastAsia="Calibri"/>
+                <w:color w:val="3B3838"/>
+                <w:spacing w:val="0"/>
+                <w:position w:val="0"/>
+                <w:sz w:val="36"/>
+                <w:shd w:fill="auto" w:val="clear"/>
+              </w:rPr>
+              <w:t xml:space="preserve">إضافة مريض</w:t>
+            </w:r>
+            <w:r>
+              <w:rPr>
+                <w:rFonts w:ascii="Calibri" w:hAnsi="Calibri" w:cs="Calibri" w:eastAsia="Calibri"/>
+                <w:color w:val="3B3838"/>
+                <w:spacing w:val="0"/>
+                <w:position w:val="0"/>
+                <w:sz w:val="36"/>
+                <w:shd w:fill="auto" w:val="clear"/>
+              </w:rPr>
+              <w:t xml:space="preserve">               </w:t>
+            </w:r>
+          </w:p>
+        </w:tc>
+        <w:tc>
+          <w:tcPr>
+            <w:tcW w:w="6949" w:type="dxa"/>
+            <w:gridSpan w:val="2"/>
+            <w:tcBorders>
+              <w:top w:val="single" w:color="000000" w:sz="4"/>
+              <w:left w:val="single" w:color="000000" w:sz="4"/>
+              <w:bottom w:val="single" w:color="000000" w:sz="4"/>
+              <w:right w:val="single" w:color="000000" w:sz="4"/>
+            </w:tcBorders>
+            <w:shd w:color="000000" w:fill="ffffff" w:val="clear"/>
+            <w:tcMar>
+              <w:left w:w="108" w:type="dxa"/>
+              <w:right w:w="108" w:type="dxa"/>
+            </w:tcMar>
+            <w:vAlign w:val="top"/>
+          </w:tcPr>
+          <w:p>
+            <w:pPr>
+              <w:spacing w:before="0" w:after="0" w:line="240"/>
+              <w:ind w:right="0" w:left="0" w:firstLine="0"/>
+              <w:jc w:val="left"/>
+              <w:rPr>
+                <w:rFonts w:ascii="Calibri" w:hAnsi="Calibri" w:cs="Calibri" w:eastAsia="Calibri"/>
+                <w:color w:val="3B3838"/>
+                <w:spacing w:val="0"/>
+                <w:position w:val="0"/>
+                <w:sz w:val="44"/>
+                <w:shd w:fill="auto" w:val="clear"/>
+              </w:rPr>
+            </w:pPr>
+            <w:r>
+              <w:rPr>
+                <w:rFonts w:ascii="Calibri" w:hAnsi="Calibri" w:cs="Calibri" w:eastAsia="Calibri"/>
+                <w:color w:val="3B3838"/>
+                <w:spacing w:val="0"/>
+                <w:position w:val="0"/>
+                <w:sz w:val="44"/>
+                <w:shd w:fill="auto" w:val="clear"/>
+              </w:rPr>
+              <w:t xml:space="preserve">اسم حالة الاستخدام</w:t>
+            </w:r>
+          </w:p>
+          <w:p>
+            <w:pPr>
+              <w:spacing w:before="0" w:after="0" w:line="240"/>
+              <w:ind w:right="0" w:left="0" w:firstLine="0"/>
+              <w:jc w:val="left"/>
+              <w:rPr>
+                <w:spacing w:val="0"/>
+                <w:position w:val="0"/>
+                <w:shd w:fill="auto" w:val="clear"/>
+              </w:rPr>
+            </w:pPr>
+            <w:r>
+              <w:rPr>
+                <w:rFonts w:ascii="Calibri" w:hAnsi="Calibri" w:cs="Calibri" w:eastAsia="Calibri"/>
+                <w:color w:val="3B3838"/>
+                <w:spacing w:val="0"/>
+                <w:position w:val="0"/>
+                <w:sz w:val="44"/>
+                <w:shd w:fill="auto" w:val="clear"/>
+              </w:rPr>
+              <w:t xml:space="preserve">Uescase name</w:t>
+            </w:r>
+          </w:p>
+        </w:tc>
+      </w:tr>
+      <w:tr>
+        <w:trPr>
+          <w:trHeight w:val="1191" w:hRule="auto"/>
+          <w:jc w:val="left"/>
+        </w:trPr>
+        <w:tc>
+          <w:tcPr>
+            <w:tcW w:w="5382" w:type="dxa"/>
+            <w:tcBorders>
+              <w:top w:val="single" w:color="000000" w:sz="4"/>
+              <w:left w:val="single" w:color="000000" w:sz="4"/>
+              <w:bottom w:val="single" w:color="000000" w:sz="4"/>
+              <w:right w:val="single" w:color="000000" w:sz="4"/>
+            </w:tcBorders>
+            <w:shd w:color="000000" w:fill="ffffff" w:val="clear"/>
+            <w:tcMar>
+              <w:left w:w="108" w:type="dxa"/>
+              <w:right w:w="108" w:type="dxa"/>
+            </w:tcMar>
+            <w:vAlign w:val="top"/>
+          </w:tcPr>
+          <w:p>
+            <w:pPr>
+              <w:spacing w:before="0" w:after="0" w:line="240"/>
+              <w:ind w:right="0" w:left="0" w:firstLine="0"/>
+              <w:jc w:val="left"/>
+              <w:rPr>
+                <w:spacing w:val="0"/>
+                <w:position w:val="0"/>
+                <w:shd w:fill="auto" w:val="clear"/>
+              </w:rPr>
+            </w:pPr>
+            <w:r>
+              <w:rPr>
+                <w:rFonts w:ascii="Calibri" w:hAnsi="Calibri" w:cs="Calibri" w:eastAsia="Calibri"/>
+                <w:color w:val="3B3838"/>
+                <w:spacing w:val="0"/>
+                <w:position w:val="0"/>
+                <w:sz w:val="36"/>
+                <w:shd w:fill="auto" w:val="clear"/>
+              </w:rPr>
+              <w:t xml:space="preserve">                     US-</w:t>
+            </w:r>
+            <w:r>
+              <w:rPr>
+                <w:rFonts w:ascii="Calibri" w:hAnsi="Calibri" w:cs="Calibri" w:eastAsia="Calibri"/>
+                <w:color w:val="3B3838"/>
+                <w:spacing w:val="0"/>
+                <w:position w:val="0"/>
+                <w:sz w:val="36"/>
+                <w:shd w:fill="auto" w:val="clear"/>
+              </w:rPr>
+              <w:t xml:space="preserve">01</w:t>
+            </w:r>
+          </w:p>
+        </w:tc>
+        <w:tc>
+          <w:tcPr>
+            <w:tcW w:w="6949" w:type="dxa"/>
+            <w:gridSpan w:val="2"/>
+            <w:tcBorders>
+              <w:top w:val="single" w:color="000000" w:sz="4"/>
+              <w:left w:val="single" w:color="000000" w:sz="4"/>
+              <w:bottom w:val="single" w:color="000000" w:sz="4"/>
+              <w:right w:val="single" w:color="000000" w:sz="4"/>
+            </w:tcBorders>
+            <w:shd w:color="000000" w:fill="ffffff" w:val="clear"/>
+            <w:tcMar>
+              <w:left w:w="108" w:type="dxa"/>
+              <w:right w:w="108" w:type="dxa"/>
+            </w:tcMar>
+            <w:vAlign w:val="top"/>
+          </w:tcPr>
+          <w:p>
+            <w:pPr>
+              <w:spacing w:before="0" w:after="0" w:line="240"/>
+              <w:ind w:right="0" w:left="0" w:firstLine="0"/>
+              <w:jc w:val="left"/>
+              <w:rPr>
+                <w:rFonts w:ascii="Calibri" w:hAnsi="Calibri" w:cs="Calibri" w:eastAsia="Calibri"/>
+                <w:color w:val="3B3838"/>
+                <w:spacing w:val="0"/>
+                <w:position w:val="0"/>
+                <w:sz w:val="36"/>
+                <w:shd w:fill="auto" w:val="clear"/>
+              </w:rPr>
+            </w:pPr>
+            <w:r>
+              <w:rPr>
+                <w:rFonts w:ascii="Calibri" w:hAnsi="Calibri" w:cs="Calibri" w:eastAsia="Calibri"/>
+                <w:color w:val="3B3838"/>
+                <w:spacing w:val="0"/>
+                <w:position w:val="0"/>
+                <w:sz w:val="36"/>
+                <w:shd w:fill="auto" w:val="clear"/>
+              </w:rPr>
+              <w:t xml:space="preserve">معرف حالة الاستخدام</w:t>
+            </w:r>
+          </w:p>
+          <w:p>
+            <w:pPr>
+              <w:spacing w:before="0" w:after="0" w:line="240"/>
+              <w:ind w:right="0" w:left="0" w:firstLine="0"/>
+              <w:jc w:val="left"/>
+              <w:rPr>
+                <w:spacing w:val="0"/>
+                <w:position w:val="0"/>
+                <w:shd w:fill="auto" w:val="clear"/>
+              </w:rPr>
+            </w:pPr>
+            <w:r>
+              <w:rPr>
+                <w:rFonts w:ascii="Calibri" w:hAnsi="Calibri" w:cs="Calibri" w:eastAsia="Calibri"/>
+                <w:color w:val="3B3838"/>
+                <w:spacing w:val="0"/>
+                <w:position w:val="0"/>
+                <w:sz w:val="36"/>
+                <w:shd w:fill="auto" w:val="clear"/>
+              </w:rPr>
+              <w:t xml:space="preserve">Usecase ID</w:t>
+            </w:r>
+          </w:p>
+        </w:tc>
+      </w:tr>
+      <w:tr>
+        <w:trPr>
+          <w:trHeight w:val="1191" w:hRule="auto"/>
+          <w:jc w:val="left"/>
+        </w:trPr>
+        <w:tc>
+          <w:tcPr>
+            <w:tcW w:w="5382" w:type="dxa"/>
+            <w:tcBorders>
+              <w:top w:val="single" w:color="000000" w:sz="4"/>
+              <w:left w:val="single" w:color="000000" w:sz="4"/>
+              <w:bottom w:val="single" w:color="000000" w:sz="4"/>
+              <w:right w:val="single" w:color="000000" w:sz="4"/>
+            </w:tcBorders>
+            <w:shd w:color="000000" w:fill="ffffff" w:val="clear"/>
+            <w:tcMar>
+              <w:left w:w="108" w:type="dxa"/>
+              <w:right w:w="108" w:type="dxa"/>
+            </w:tcMar>
+            <w:vAlign w:val="top"/>
+          </w:tcPr>
+          <w:p>
+            <w:pPr>
+              <w:spacing w:before="0" w:after="0" w:line="240"/>
+              <w:ind w:right="0" w:left="0" w:firstLine="0"/>
+              <w:jc w:val="left"/>
+              <w:rPr>
+                <w:spacing w:val="0"/>
+                <w:position w:val="0"/>
+                <w:shd w:fill="auto" w:val="clear"/>
+              </w:rPr>
+            </w:pPr>
+            <w:r>
+              <w:rPr>
+                <w:rFonts w:ascii="Calibri" w:hAnsi="Calibri" w:cs="Calibri" w:eastAsia="Calibri"/>
+                <w:color w:val="3B3838"/>
+                <w:spacing w:val="0"/>
+                <w:position w:val="0"/>
+                <w:sz w:val="36"/>
+                <w:shd w:fill="auto" w:val="clear"/>
+              </w:rPr>
+              <w:t xml:space="preserve">إدخال مريض على النظام</w:t>
+            </w:r>
+            <w:r>
+              <w:rPr>
+                <w:rFonts w:ascii="Calibri" w:hAnsi="Calibri" w:cs="Calibri" w:eastAsia="Calibri"/>
+                <w:color w:val="3B3838"/>
+                <w:spacing w:val="0"/>
+                <w:position w:val="0"/>
+                <w:sz w:val="36"/>
+                <w:shd w:fill="auto" w:val="clear"/>
+              </w:rPr>
+              <w:t xml:space="preserve">       </w:t>
+            </w:r>
+          </w:p>
+        </w:tc>
+        <w:tc>
+          <w:tcPr>
+            <w:tcW w:w="6949" w:type="dxa"/>
+            <w:gridSpan w:val="2"/>
+            <w:tcBorders>
+              <w:top w:val="single" w:color="000000" w:sz="4"/>
+              <w:left w:val="single" w:color="000000" w:sz="4"/>
+              <w:bottom w:val="single" w:color="000000" w:sz="4"/>
+              <w:right w:val="single" w:color="000000" w:sz="4"/>
+            </w:tcBorders>
+            <w:shd w:color="000000" w:fill="ffffff" w:val="clear"/>
+            <w:tcMar>
+              <w:left w:w="108" w:type="dxa"/>
+              <w:right w:w="108" w:type="dxa"/>
+            </w:tcMar>
+            <w:vAlign w:val="top"/>
+          </w:tcPr>
+          <w:p>
+            <w:pPr>
+              <w:spacing w:before="0" w:after="0" w:line="240"/>
+              <w:ind w:right="0" w:left="0" w:firstLine="0"/>
+              <w:jc w:val="left"/>
+              <w:rPr>
+                <w:rFonts w:ascii="Calibri" w:hAnsi="Calibri" w:cs="Calibri" w:eastAsia="Calibri"/>
+                <w:color w:val="3B3838"/>
+                <w:spacing w:val="0"/>
+                <w:position w:val="0"/>
+                <w:sz w:val="36"/>
+                <w:shd w:fill="auto" w:val="clear"/>
+              </w:rPr>
+            </w:pPr>
+            <w:r>
+              <w:rPr>
+                <w:rFonts w:ascii="Calibri" w:hAnsi="Calibri" w:cs="Calibri" w:eastAsia="Calibri"/>
+                <w:color w:val="3B3838"/>
+                <w:spacing w:val="0"/>
+                <w:position w:val="0"/>
+                <w:sz w:val="36"/>
+                <w:shd w:fill="auto" w:val="clear"/>
+              </w:rPr>
+              <w:t xml:space="preserve">المتطلبات التابعة لها</w:t>
+            </w:r>
+          </w:p>
+          <w:p>
+            <w:pPr>
+              <w:spacing w:before="0" w:after="0" w:line="240"/>
+              <w:ind w:right="0" w:left="0" w:firstLine="0"/>
+              <w:jc w:val="left"/>
+              <w:rPr>
+                <w:spacing w:val="0"/>
+                <w:position w:val="0"/>
+                <w:shd w:fill="auto" w:val="clear"/>
+              </w:rPr>
+            </w:pPr>
+            <w:r>
+              <w:rPr>
+                <w:rFonts w:ascii="Calibri" w:hAnsi="Calibri" w:cs="Calibri" w:eastAsia="Calibri"/>
+                <w:color w:val="3B3838"/>
+                <w:spacing w:val="0"/>
+                <w:position w:val="0"/>
+                <w:sz w:val="36"/>
+                <w:shd w:fill="auto" w:val="clear"/>
+              </w:rPr>
+              <w:t xml:space="preserve">Related Requirements</w:t>
+            </w:r>
+          </w:p>
+        </w:tc>
+      </w:tr>
+      <w:tr>
+        <w:trPr>
+          <w:trHeight w:val="1191" w:hRule="auto"/>
+          <w:jc w:val="left"/>
+        </w:trPr>
+        <w:tc>
+          <w:tcPr>
+            <w:tcW w:w="5382" w:type="dxa"/>
+            <w:tcBorders>
+              <w:top w:val="single" w:color="000000" w:sz="4"/>
+              <w:left w:val="single" w:color="000000" w:sz="4"/>
+              <w:bottom w:val="single" w:color="000000" w:sz="4"/>
+              <w:right w:val="single" w:color="000000" w:sz="4"/>
+            </w:tcBorders>
+            <w:shd w:color="000000" w:fill="ffffff" w:val="clear"/>
+            <w:tcMar>
+              <w:left w:w="108" w:type="dxa"/>
+              <w:right w:w="108" w:type="dxa"/>
+            </w:tcMar>
+            <w:vAlign w:val="top"/>
+          </w:tcPr>
+          <w:p>
+            <w:pPr>
+              <w:spacing w:before="0" w:after="0" w:line="240"/>
+              <w:ind w:right="0" w:left="0" w:firstLine="0"/>
+              <w:jc w:val="left"/>
+              <w:rPr>
+                <w:spacing w:val="0"/>
+                <w:position w:val="0"/>
+                <w:shd w:fill="auto" w:val="clear"/>
+              </w:rPr>
+            </w:pPr>
+            <w:r>
+              <w:rPr>
+                <w:rFonts w:ascii="Calibri" w:hAnsi="Calibri" w:cs="Calibri" w:eastAsia="Calibri"/>
+                <w:color w:val="3B3838"/>
+                <w:spacing w:val="0"/>
+                <w:position w:val="0"/>
+                <w:sz w:val="36"/>
+                <w:shd w:fill="auto" w:val="clear"/>
+              </w:rPr>
+              <w:t xml:space="preserve">إمكانية موظف الاستقبال من إضافة المريض إلى النظام</w:t>
+            </w:r>
+            <w:r>
+              <w:rPr>
+                <w:rFonts w:ascii="Calibri" w:hAnsi="Calibri" w:cs="Calibri" w:eastAsia="Calibri"/>
+                <w:color w:val="3B3838"/>
+                <w:spacing w:val="0"/>
+                <w:position w:val="0"/>
+                <w:sz w:val="36"/>
+                <w:shd w:fill="auto" w:val="clear"/>
+              </w:rPr>
+              <w:t xml:space="preserve"> </w:t>
+            </w:r>
+          </w:p>
+        </w:tc>
+        <w:tc>
+          <w:tcPr>
+            <w:tcW w:w="6949" w:type="dxa"/>
+            <w:gridSpan w:val="2"/>
+            <w:tcBorders>
+              <w:top w:val="single" w:color="000000" w:sz="4"/>
+              <w:left w:val="single" w:color="000000" w:sz="4"/>
+              <w:bottom w:val="single" w:color="000000" w:sz="4"/>
+              <w:right w:val="single" w:color="000000" w:sz="4"/>
+            </w:tcBorders>
+            <w:shd w:color="000000" w:fill="ffffff" w:val="clear"/>
+            <w:tcMar>
+              <w:left w:w="108" w:type="dxa"/>
+              <w:right w:w="108" w:type="dxa"/>
+            </w:tcMar>
+            <w:vAlign w:val="top"/>
+          </w:tcPr>
+          <w:p>
+            <w:pPr>
+              <w:spacing w:before="0" w:after="0" w:line="240"/>
+              <w:ind w:right="0" w:left="0" w:firstLine="0"/>
+              <w:jc w:val="left"/>
+              <w:rPr>
+                <w:rFonts w:ascii="Calibri" w:hAnsi="Calibri" w:cs="Calibri" w:eastAsia="Calibri"/>
+                <w:color w:val="3B3838"/>
+                <w:spacing w:val="0"/>
+                <w:position w:val="0"/>
+                <w:sz w:val="36"/>
+                <w:shd w:fill="auto" w:val="clear"/>
+              </w:rPr>
+            </w:pPr>
+            <w:r>
+              <w:rPr>
+                <w:rFonts w:ascii="Calibri" w:hAnsi="Calibri" w:cs="Calibri" w:eastAsia="Calibri"/>
+                <w:color w:val="3B3838"/>
+                <w:spacing w:val="0"/>
+                <w:position w:val="0"/>
+                <w:sz w:val="36"/>
+                <w:shd w:fill="auto" w:val="clear"/>
+              </w:rPr>
+              <w:t xml:space="preserve">الهدف من الحالة</w:t>
+            </w:r>
+          </w:p>
+          <w:p>
+            <w:pPr>
+              <w:spacing w:before="0" w:after="0" w:line="240"/>
+              <w:ind w:right="0" w:left="0" w:firstLine="0"/>
+              <w:jc w:val="left"/>
+              <w:rPr>
+                <w:spacing w:val="0"/>
+                <w:position w:val="0"/>
+                <w:shd w:fill="auto" w:val="clear"/>
+              </w:rPr>
+            </w:pPr>
+            <w:r>
+              <w:rPr>
+                <w:rFonts w:ascii="Calibri" w:hAnsi="Calibri" w:cs="Calibri" w:eastAsia="Calibri"/>
+                <w:color w:val="3B3838"/>
+                <w:spacing w:val="0"/>
+                <w:position w:val="0"/>
+                <w:sz w:val="36"/>
+                <w:shd w:fill="auto" w:val="clear"/>
+              </w:rPr>
+              <w:t xml:space="preserve">Goal</w:t>
+            </w:r>
+          </w:p>
+        </w:tc>
+      </w:tr>
+      <w:tr>
+        <w:trPr>
+          <w:trHeight w:val="1130" w:hRule="auto"/>
+          <w:jc w:val="left"/>
+        </w:trPr>
+        <w:tc>
+          <w:tcPr>
+            <w:tcW w:w="5382" w:type="dxa"/>
+            <w:tcBorders>
+              <w:top w:val="single" w:color="000000" w:sz="4"/>
+              <w:left w:val="single" w:color="000000" w:sz="4"/>
+              <w:bottom w:val="single" w:color="000000" w:sz="4"/>
+              <w:right w:val="single" w:color="000000" w:sz="4"/>
+            </w:tcBorders>
+            <w:shd w:color="000000" w:fill="ffffff" w:val="clear"/>
+            <w:tcMar>
+              <w:left w:w="108" w:type="dxa"/>
+              <w:right w:w="108" w:type="dxa"/>
+            </w:tcMar>
+            <w:vAlign w:val="top"/>
+          </w:tcPr>
+          <w:p>
+            <w:pPr>
+              <w:spacing w:before="0" w:after="0" w:line="240"/>
+              <w:ind w:right="0" w:left="0" w:firstLine="0"/>
+              <w:jc w:val="left"/>
+              <w:rPr>
+                <w:spacing w:val="0"/>
+                <w:position w:val="0"/>
+                <w:shd w:fill="auto" w:val="clear"/>
+              </w:rPr>
+            </w:pPr>
+            <w:r>
+              <w:rPr>
+                <w:rFonts w:ascii="Calibri" w:hAnsi="Calibri" w:cs="Calibri" w:eastAsia="Calibri"/>
+                <w:color w:val="3B3838"/>
+                <w:spacing w:val="0"/>
+                <w:position w:val="0"/>
+                <w:sz w:val="36"/>
+                <w:shd w:fill="auto" w:val="clear"/>
+              </w:rPr>
+              <w:t xml:space="preserve">موظف الاستقبال</w:t>
+            </w:r>
+            <w:r>
+              <w:rPr>
+                <w:rFonts w:ascii="Calibri" w:hAnsi="Calibri" w:cs="Calibri" w:eastAsia="Calibri"/>
+                <w:color w:val="3B3838"/>
+                <w:spacing w:val="0"/>
+                <w:position w:val="0"/>
+                <w:sz w:val="36"/>
+                <w:shd w:fill="auto" w:val="clear"/>
+              </w:rPr>
+              <w:t xml:space="preserve">            </w:t>
+            </w:r>
+          </w:p>
+        </w:tc>
+        <w:tc>
+          <w:tcPr>
+            <w:tcW w:w="6949" w:type="dxa"/>
+            <w:gridSpan w:val="2"/>
+            <w:tcBorders>
+              <w:top w:val="single" w:color="000000" w:sz="4"/>
+              <w:left w:val="single" w:color="000000" w:sz="4"/>
+              <w:bottom w:val="single" w:color="000000" w:sz="4"/>
+              <w:right w:val="single" w:color="000000" w:sz="4"/>
+            </w:tcBorders>
+            <w:shd w:color="000000" w:fill="ffffff" w:val="clear"/>
+            <w:tcMar>
+              <w:left w:w="108" w:type="dxa"/>
+              <w:right w:w="108" w:type="dxa"/>
+            </w:tcMar>
+            <w:vAlign w:val="top"/>
+          </w:tcPr>
+          <w:p>
+            <w:pPr>
+              <w:spacing w:before="0" w:after="0" w:line="240"/>
+              <w:ind w:right="0" w:left="0" w:firstLine="0"/>
+              <w:jc w:val="left"/>
+              <w:rPr>
+                <w:rFonts w:ascii="Calibri" w:hAnsi="Calibri" w:cs="Calibri" w:eastAsia="Calibri"/>
+                <w:color w:val="3B3838"/>
+                <w:spacing w:val="0"/>
+                <w:position w:val="0"/>
+                <w:sz w:val="36"/>
+                <w:shd w:fill="auto" w:val="clear"/>
+              </w:rPr>
+            </w:pPr>
+            <w:r>
+              <w:rPr>
+                <w:rFonts w:ascii="Calibri" w:hAnsi="Calibri" w:cs="Calibri" w:eastAsia="Calibri"/>
+                <w:color w:val="3B3838"/>
+                <w:spacing w:val="0"/>
+                <w:position w:val="0"/>
+                <w:sz w:val="36"/>
+                <w:shd w:fill="auto" w:val="clear"/>
+              </w:rPr>
+              <w:t xml:space="preserve">الفاعلون الرئيسيون</w:t>
+            </w:r>
+          </w:p>
+          <w:p>
+            <w:pPr>
+              <w:spacing w:before="0" w:after="0" w:line="240"/>
+              <w:ind w:right="0" w:left="0" w:firstLine="0"/>
+              <w:jc w:val="left"/>
+              <w:rPr>
+                <w:spacing w:val="0"/>
+                <w:position w:val="0"/>
+                <w:shd w:fill="auto" w:val="clear"/>
+              </w:rPr>
+            </w:pPr>
+            <w:r>
+              <w:rPr>
+                <w:rFonts w:ascii="Calibri" w:hAnsi="Calibri" w:cs="Calibri" w:eastAsia="Calibri"/>
+                <w:color w:val="3B3838"/>
+                <w:spacing w:val="0"/>
+                <w:position w:val="0"/>
+                <w:sz w:val="36"/>
+                <w:shd w:fill="auto" w:val="clear"/>
+              </w:rPr>
+              <w:t xml:space="preserve">Primary actors</w:t>
+            </w:r>
+          </w:p>
+        </w:tc>
+      </w:tr>
+      <w:tr>
+        <w:trPr>
+          <w:trHeight w:val="1191" w:hRule="auto"/>
+          <w:jc w:val="left"/>
+        </w:trPr>
+        <w:tc>
+          <w:tcPr>
+            <w:tcW w:w="5382" w:type="dxa"/>
+            <w:tcBorders>
+              <w:top w:val="single" w:color="000000" w:sz="4"/>
+              <w:left w:val="single" w:color="000000" w:sz="4"/>
+              <w:bottom w:val="single" w:color="000000" w:sz="4"/>
+              <w:right w:val="single" w:color="000000" w:sz="4"/>
+            </w:tcBorders>
+            <w:shd w:color="000000" w:fill="ffffff" w:val="clear"/>
+            <w:tcMar>
+              <w:left w:w="108" w:type="dxa"/>
+              <w:right w:w="108" w:type="dxa"/>
+            </w:tcMar>
+            <w:vAlign w:val="top"/>
+          </w:tcPr>
+          <w:p>
+            <w:pPr>
+              <w:spacing w:before="0" w:after="0" w:line="240"/>
+              <w:ind w:right="0" w:left="0" w:firstLine="0"/>
+              <w:jc w:val="left"/>
+              <w:rPr>
+                <w:spacing w:val="0"/>
+                <w:position w:val="0"/>
+                <w:shd w:fill="auto" w:val="clear"/>
+              </w:rPr>
+            </w:pPr>
+            <w:r>
+              <w:rPr>
+                <w:rFonts w:ascii="Calibri" w:hAnsi="Calibri" w:cs="Calibri" w:eastAsia="Calibri"/>
+                <w:color w:val="3B3838"/>
+                <w:spacing w:val="0"/>
+                <w:position w:val="0"/>
+                <w:sz w:val="36"/>
+                <w:shd w:fill="auto" w:val="clear"/>
+              </w:rPr>
+              <w:t xml:space="preserve">المريض</w:t>
+            </w:r>
+            <w:r>
+              <w:rPr>
+                <w:rFonts w:ascii="Calibri" w:hAnsi="Calibri" w:cs="Calibri" w:eastAsia="Calibri"/>
+                <w:color w:val="3B3838"/>
+                <w:spacing w:val="0"/>
+                <w:position w:val="0"/>
+                <w:sz w:val="36"/>
+                <w:shd w:fill="auto" w:val="clear"/>
+              </w:rPr>
+              <w:t xml:space="preserve">               </w:t>
+            </w:r>
+          </w:p>
+        </w:tc>
+        <w:tc>
+          <w:tcPr>
+            <w:tcW w:w="6949" w:type="dxa"/>
+            <w:gridSpan w:val="2"/>
+            <w:tcBorders>
+              <w:top w:val="single" w:color="000000" w:sz="4"/>
+              <w:left w:val="single" w:color="000000" w:sz="4"/>
+              <w:bottom w:val="single" w:color="000000" w:sz="4"/>
+              <w:right w:val="single" w:color="000000" w:sz="4"/>
+            </w:tcBorders>
+            <w:shd w:color="000000" w:fill="ffffff" w:val="clear"/>
+            <w:tcMar>
+              <w:left w:w="108" w:type="dxa"/>
+              <w:right w:w="108" w:type="dxa"/>
+            </w:tcMar>
+            <w:vAlign w:val="top"/>
+          </w:tcPr>
+          <w:p>
+            <w:pPr>
+              <w:spacing w:before="0" w:after="0" w:line="240"/>
+              <w:ind w:right="0" w:left="0" w:firstLine="0"/>
+              <w:jc w:val="left"/>
+              <w:rPr>
+                <w:rFonts w:ascii="Calibri" w:hAnsi="Calibri" w:cs="Calibri" w:eastAsia="Calibri"/>
+                <w:color w:val="3B3838"/>
+                <w:spacing w:val="0"/>
+                <w:position w:val="0"/>
+                <w:sz w:val="36"/>
+                <w:shd w:fill="auto" w:val="clear"/>
+              </w:rPr>
+            </w:pPr>
+            <w:r>
+              <w:rPr>
+                <w:rFonts w:ascii="Calibri" w:hAnsi="Calibri" w:cs="Calibri" w:eastAsia="Calibri"/>
+                <w:color w:val="3B3838"/>
+                <w:spacing w:val="0"/>
+                <w:position w:val="0"/>
+                <w:sz w:val="36"/>
+                <w:shd w:fill="auto" w:val="clear"/>
+              </w:rPr>
+              <w:t xml:space="preserve">الفاعلون الثانويون</w:t>
+            </w:r>
+          </w:p>
+          <w:p>
+            <w:pPr>
+              <w:spacing w:before="0" w:after="0" w:line="240"/>
+              <w:ind w:right="0" w:left="0" w:firstLine="0"/>
+              <w:jc w:val="left"/>
+              <w:rPr>
+                <w:spacing w:val="0"/>
+                <w:position w:val="0"/>
+                <w:shd w:fill="auto" w:val="clear"/>
+              </w:rPr>
+            </w:pPr>
+            <w:r>
+              <w:rPr>
+                <w:rFonts w:ascii="Calibri" w:hAnsi="Calibri" w:cs="Calibri" w:eastAsia="Calibri"/>
+                <w:color w:val="3B3838"/>
+                <w:spacing w:val="0"/>
+                <w:position w:val="0"/>
+                <w:sz w:val="36"/>
+                <w:shd w:fill="auto" w:val="clear"/>
+              </w:rPr>
+              <w:t xml:space="preserve">Secondary actors</w:t>
+            </w:r>
+          </w:p>
+        </w:tc>
+      </w:tr>
+      <w:tr>
+        <w:trPr>
+          <w:trHeight w:val="1191" w:hRule="auto"/>
+          <w:jc w:val="left"/>
+        </w:trPr>
+        <w:tc>
+          <w:tcPr>
+            <w:tcW w:w="5382" w:type="dxa"/>
+            <w:tcBorders>
+              <w:top w:val="single" w:color="000000" w:sz="4"/>
+              <w:left w:val="single" w:color="000000" w:sz="4"/>
+              <w:bottom w:val="single" w:color="000000" w:sz="4"/>
+              <w:right w:val="single" w:color="000000" w:sz="4"/>
+            </w:tcBorders>
+            <w:shd w:color="000000" w:fill="ffffff" w:val="clear"/>
+            <w:tcMar>
+              <w:left w:w="108" w:type="dxa"/>
+              <w:right w:w="108" w:type="dxa"/>
+            </w:tcMar>
+            <w:vAlign w:val="top"/>
+          </w:tcPr>
+          <w:p>
+            <w:pPr>
+              <w:spacing w:before="0" w:after="0" w:line="240"/>
+              <w:ind w:right="0" w:left="0" w:firstLine="0"/>
+              <w:jc w:val="left"/>
+              <w:rPr>
+                <w:spacing w:val="0"/>
+                <w:position w:val="0"/>
+                <w:shd w:fill="auto" w:val="clear"/>
+              </w:rPr>
+            </w:pPr>
+            <w:r>
+              <w:rPr>
+                <w:rFonts w:ascii="Calibri" w:hAnsi="Calibri" w:cs="Calibri" w:eastAsia="Calibri"/>
+                <w:color w:val="3B3838"/>
+                <w:spacing w:val="0"/>
+                <w:position w:val="0"/>
+                <w:sz w:val="36"/>
+                <w:shd w:fill="auto" w:val="clear"/>
+              </w:rPr>
+              <w:t xml:space="preserve">إن إدحال مريض لا يعتمد على شروط سابقة</w:t>
+            </w:r>
+            <w:r>
+              <w:rPr>
+                <w:rFonts w:ascii="Calibri" w:hAnsi="Calibri" w:cs="Calibri" w:eastAsia="Calibri"/>
+                <w:color w:val="3B3838"/>
+                <w:spacing w:val="0"/>
+                <w:position w:val="0"/>
+                <w:sz w:val="36"/>
+                <w:shd w:fill="auto" w:val="clear"/>
+              </w:rPr>
+              <w:t xml:space="preserve"> </w:t>
+            </w:r>
+          </w:p>
+        </w:tc>
+        <w:tc>
+          <w:tcPr>
+            <w:tcW w:w="6949" w:type="dxa"/>
+            <w:gridSpan w:val="2"/>
+            <w:tcBorders>
+              <w:top w:val="single" w:color="000000" w:sz="4"/>
+              <w:left w:val="single" w:color="000000" w:sz="4"/>
+              <w:bottom w:val="single" w:color="000000" w:sz="4"/>
+              <w:right w:val="single" w:color="000000" w:sz="4"/>
+            </w:tcBorders>
+            <w:shd w:color="000000" w:fill="ffffff" w:val="clear"/>
+            <w:tcMar>
+              <w:left w:w="108" w:type="dxa"/>
+              <w:right w:w="108" w:type="dxa"/>
+            </w:tcMar>
+            <w:vAlign w:val="top"/>
+          </w:tcPr>
+          <w:p>
+            <w:pPr>
+              <w:spacing w:before="0" w:after="0" w:line="240"/>
+              <w:ind w:right="0" w:left="0" w:firstLine="0"/>
+              <w:jc w:val="left"/>
+              <w:rPr>
+                <w:rFonts w:ascii="Calibri" w:hAnsi="Calibri" w:cs="Calibri" w:eastAsia="Calibri"/>
+                <w:color w:val="3B3838"/>
+                <w:spacing w:val="0"/>
+                <w:position w:val="0"/>
+                <w:sz w:val="36"/>
+                <w:shd w:fill="auto" w:val="clear"/>
+              </w:rPr>
+            </w:pPr>
+            <w:r>
+              <w:rPr>
+                <w:rFonts w:ascii="Calibri" w:hAnsi="Calibri" w:cs="Calibri" w:eastAsia="Calibri"/>
+                <w:color w:val="3B3838"/>
+                <w:spacing w:val="0"/>
+                <w:position w:val="0"/>
+                <w:sz w:val="36"/>
+                <w:shd w:fill="auto" w:val="clear"/>
+              </w:rPr>
+              <w:t xml:space="preserve">الشروط السابقة</w:t>
+            </w:r>
+          </w:p>
+          <w:p>
+            <w:pPr>
+              <w:spacing w:before="0" w:after="0" w:line="240"/>
+              <w:ind w:right="0" w:left="0" w:firstLine="0"/>
+              <w:jc w:val="left"/>
+              <w:rPr>
+                <w:spacing w:val="0"/>
+                <w:position w:val="0"/>
+                <w:shd w:fill="auto" w:val="clear"/>
+              </w:rPr>
+            </w:pPr>
+            <w:r>
+              <w:rPr>
+                <w:rFonts w:ascii="Calibri" w:hAnsi="Calibri" w:cs="Calibri" w:eastAsia="Calibri"/>
+                <w:color w:val="3B3838"/>
+                <w:spacing w:val="0"/>
+                <w:position w:val="0"/>
+                <w:sz w:val="36"/>
+                <w:shd w:fill="auto" w:val="clear"/>
+              </w:rPr>
+              <w:t xml:space="preserve">preconditions</w:t>
+            </w:r>
+          </w:p>
+        </w:tc>
+      </w:tr>
+      <w:tr>
+        <w:trPr>
+          <w:trHeight w:val="1191" w:hRule="auto"/>
+          <w:jc w:val="left"/>
+        </w:trPr>
+        <w:tc>
+          <w:tcPr>
+            <w:tcW w:w="5382" w:type="dxa"/>
+            <w:tcBorders>
+              <w:top w:val="single" w:color="000000" w:sz="4"/>
+              <w:left w:val="single" w:color="000000" w:sz="4"/>
+              <w:bottom w:val="single" w:color="000000" w:sz="4"/>
+              <w:right w:val="single" w:color="000000" w:sz="4"/>
+            </w:tcBorders>
+            <w:shd w:color="000000" w:fill="ffffff" w:val="clear"/>
+            <w:tcMar>
+              <w:left w:w="108" w:type="dxa"/>
+              <w:right w:w="108" w:type="dxa"/>
+            </w:tcMar>
+            <w:vAlign w:val="top"/>
+          </w:tcPr>
+          <w:p>
+            <w:pPr>
+              <w:spacing w:before="0" w:after="0" w:line="240"/>
+              <w:ind w:right="0" w:left="0" w:firstLine="0"/>
+              <w:jc w:val="left"/>
+              <w:rPr>
+                <w:spacing w:val="0"/>
+                <w:position w:val="0"/>
+                <w:shd w:fill="auto" w:val="clear"/>
+              </w:rPr>
+            </w:pPr>
+            <w:r>
+              <w:rPr>
+                <w:rFonts w:ascii="Calibri" w:hAnsi="Calibri" w:cs="Calibri" w:eastAsia="Calibri"/>
+                <w:color w:val="3B3838"/>
+                <w:spacing w:val="0"/>
+                <w:position w:val="0"/>
+                <w:sz w:val="36"/>
+                <w:shd w:fill="auto" w:val="clear"/>
+              </w:rPr>
+              <w:t xml:space="preserve">يتم تخزين بيانات عملية إضافة مريض بنجاح وتحديث هذه البيانات</w:t>
+            </w:r>
+            <w:r>
+              <w:rPr>
+                <w:rFonts w:ascii="Calibri" w:hAnsi="Calibri" w:cs="Calibri" w:eastAsia="Calibri"/>
+                <w:color w:val="3B3838"/>
+                <w:spacing w:val="0"/>
+                <w:position w:val="0"/>
+                <w:sz w:val="36"/>
+                <w:shd w:fill="auto" w:val="clear"/>
+              </w:rPr>
+              <w:t xml:space="preserve"> </w:t>
+            </w:r>
+          </w:p>
+        </w:tc>
+        <w:tc>
+          <w:tcPr>
+            <w:tcW w:w="6949" w:type="dxa"/>
+            <w:gridSpan w:val="2"/>
+            <w:tcBorders>
+              <w:top w:val="single" w:color="000000" w:sz="4"/>
+              <w:left w:val="single" w:color="000000" w:sz="4"/>
+              <w:bottom w:val="single" w:color="000000" w:sz="4"/>
+              <w:right w:val="single" w:color="000000" w:sz="4"/>
+            </w:tcBorders>
+            <w:shd w:color="000000" w:fill="ffffff" w:val="clear"/>
+            <w:tcMar>
+              <w:left w:w="108" w:type="dxa"/>
+              <w:right w:w="108" w:type="dxa"/>
+            </w:tcMar>
+            <w:vAlign w:val="top"/>
+          </w:tcPr>
+          <w:p>
+            <w:pPr>
+              <w:spacing w:before="0" w:after="0" w:line="240"/>
+              <w:ind w:right="0" w:left="0" w:firstLine="0"/>
+              <w:jc w:val="left"/>
+              <w:rPr>
+                <w:rFonts w:ascii="Calibri" w:hAnsi="Calibri" w:cs="Calibri" w:eastAsia="Calibri"/>
+                <w:color w:val="3B3838"/>
+                <w:spacing w:val="0"/>
+                <w:position w:val="0"/>
+                <w:sz w:val="36"/>
+                <w:shd w:fill="auto" w:val="clear"/>
+              </w:rPr>
+            </w:pPr>
+            <w:r>
+              <w:rPr>
+                <w:rFonts w:ascii="Calibri" w:hAnsi="Calibri" w:cs="Calibri" w:eastAsia="Calibri"/>
+                <w:color w:val="3B3838"/>
+                <w:spacing w:val="0"/>
+                <w:position w:val="0"/>
+                <w:sz w:val="36"/>
+                <w:shd w:fill="auto" w:val="clear"/>
+              </w:rPr>
+              <w:t xml:space="preserve">شرط النهاية الناجحة</w:t>
+            </w:r>
+          </w:p>
+          <w:p>
+            <w:pPr>
+              <w:spacing w:before="0" w:after="0" w:line="240"/>
+              <w:ind w:right="0" w:left="0" w:firstLine="0"/>
+              <w:jc w:val="left"/>
+              <w:rPr>
+                <w:spacing w:val="0"/>
+                <w:position w:val="0"/>
+                <w:shd w:fill="auto" w:val="clear"/>
+              </w:rPr>
+            </w:pPr>
+            <w:r>
+              <w:rPr>
+                <w:rFonts w:ascii="Calibri" w:hAnsi="Calibri" w:cs="Calibri" w:eastAsia="Calibri"/>
+                <w:color w:val="3B3838"/>
+                <w:spacing w:val="0"/>
+                <w:position w:val="0"/>
+                <w:sz w:val="36"/>
+                <w:shd w:fill="auto" w:val="clear"/>
+              </w:rPr>
+              <w:t xml:space="preserve">Successful End Condition</w:t>
+            </w:r>
+          </w:p>
+        </w:tc>
+      </w:tr>
+      <w:tr>
+        <w:trPr>
+          <w:trHeight w:val="1191" w:hRule="auto"/>
+          <w:jc w:val="left"/>
+        </w:trPr>
+        <w:tc>
+          <w:tcPr>
+            <w:tcW w:w="5382" w:type="dxa"/>
+            <w:tcBorders>
+              <w:top w:val="single" w:color="000000" w:sz="4"/>
+              <w:left w:val="single" w:color="000000" w:sz="4"/>
+              <w:bottom w:val="single" w:color="000000" w:sz="4"/>
+              <w:right w:val="single" w:color="000000" w:sz="4"/>
+            </w:tcBorders>
+            <w:shd w:color="000000" w:fill="ffffff" w:val="clear"/>
+            <w:tcMar>
+              <w:left w:w="108" w:type="dxa"/>
+              <w:right w:w="108" w:type="dxa"/>
+            </w:tcMar>
+            <w:vAlign w:val="top"/>
+          </w:tcPr>
+          <w:p>
+            <w:pPr>
+              <w:spacing w:before="0" w:after="0" w:line="240"/>
+              <w:ind w:right="0" w:left="0" w:firstLine="0"/>
+              <w:jc w:val="center"/>
+              <w:rPr>
+                <w:spacing w:val="0"/>
+                <w:position w:val="0"/>
+                <w:shd w:fill="auto" w:val="clear"/>
+              </w:rPr>
+            </w:pPr>
+            <w:r>
+              <w:rPr>
+                <w:rFonts w:ascii="Calibri" w:hAnsi="Calibri" w:cs="Calibri" w:eastAsia="Calibri"/>
+                <w:color w:val="3B3838"/>
+                <w:spacing w:val="0"/>
+                <w:position w:val="0"/>
+                <w:sz w:val="36"/>
+                <w:shd w:fill="auto" w:val="clear"/>
+              </w:rPr>
+              <w:t xml:space="preserve">عدم تخزين بيانتات المريض</w:t>
+            </w:r>
+          </w:p>
+        </w:tc>
+        <w:tc>
+          <w:tcPr>
+            <w:tcW w:w="6949" w:type="dxa"/>
+            <w:gridSpan w:val="2"/>
+            <w:tcBorders>
+              <w:top w:val="single" w:color="000000" w:sz="4"/>
+              <w:left w:val="single" w:color="000000" w:sz="4"/>
+              <w:bottom w:val="single" w:color="000000" w:sz="4"/>
+              <w:right w:val="single" w:color="000000" w:sz="4"/>
+            </w:tcBorders>
+            <w:shd w:color="000000" w:fill="ffffff" w:val="clear"/>
+            <w:tcMar>
+              <w:left w:w="108" w:type="dxa"/>
+              <w:right w:w="108" w:type="dxa"/>
+            </w:tcMar>
+            <w:vAlign w:val="top"/>
+          </w:tcPr>
+          <w:p>
+            <w:pPr>
+              <w:spacing w:before="0" w:after="0" w:line="240"/>
+              <w:ind w:right="0" w:left="0" w:firstLine="0"/>
+              <w:jc w:val="left"/>
+              <w:rPr>
+                <w:rFonts w:ascii="Calibri" w:hAnsi="Calibri" w:cs="Calibri" w:eastAsia="Calibri"/>
+                <w:color w:val="3B3838"/>
+                <w:spacing w:val="0"/>
+                <w:position w:val="0"/>
+                <w:sz w:val="36"/>
+                <w:shd w:fill="auto" w:val="clear"/>
+              </w:rPr>
+            </w:pPr>
+            <w:r>
+              <w:rPr>
+                <w:rFonts w:ascii="Calibri" w:hAnsi="Calibri" w:cs="Calibri" w:eastAsia="Calibri"/>
+                <w:color w:val="3B3838"/>
+                <w:spacing w:val="0"/>
+                <w:position w:val="0"/>
+                <w:sz w:val="36"/>
+                <w:shd w:fill="auto" w:val="clear"/>
+              </w:rPr>
+              <w:t xml:space="preserve">شرط النهاية الفاشلة</w:t>
+            </w:r>
+            <w:r>
+              <w:rPr>
+                <w:rFonts w:ascii="Calibri" w:hAnsi="Calibri" w:cs="Calibri" w:eastAsia="Calibri"/>
+                <w:color w:val="3B3838"/>
+                <w:spacing w:val="0"/>
+                <w:position w:val="0"/>
+                <w:sz w:val="36"/>
+                <w:shd w:fill="auto" w:val="clear"/>
+              </w:rPr>
+              <w:t xml:space="preserve"> </w:t>
+            </w:r>
+          </w:p>
+          <w:p>
+            <w:pPr>
+              <w:spacing w:before="0" w:after="0" w:line="240"/>
+              <w:ind w:right="0" w:left="0" w:firstLine="0"/>
+              <w:jc w:val="left"/>
+              <w:rPr>
+                <w:spacing w:val="0"/>
+                <w:position w:val="0"/>
+                <w:shd w:fill="auto" w:val="clear"/>
+              </w:rPr>
+            </w:pPr>
+            <w:r>
+              <w:rPr>
+                <w:rFonts w:ascii="Calibri" w:hAnsi="Calibri" w:cs="Calibri" w:eastAsia="Calibri"/>
+                <w:color w:val="3B3838"/>
+                <w:spacing w:val="0"/>
+                <w:position w:val="0"/>
+                <w:sz w:val="36"/>
+                <w:shd w:fill="auto" w:val="clear"/>
+              </w:rPr>
+              <w:t xml:space="preserve">Failed End Condition</w:t>
+            </w:r>
+          </w:p>
+        </w:tc>
+      </w:tr>
+      <w:tr>
+        <w:trPr>
+          <w:trHeight w:val="1191" w:hRule="auto"/>
+          <w:jc w:val="left"/>
+        </w:trPr>
+        <w:tc>
+          <w:tcPr>
+            <w:tcW w:w="5382" w:type="dxa"/>
+            <w:tcBorders>
+              <w:top w:val="single" w:color="000000" w:sz="4"/>
+              <w:left w:val="single" w:color="000000" w:sz="4"/>
+              <w:bottom w:val="single" w:color="000000" w:sz="4"/>
+              <w:right w:val="single" w:color="000000" w:sz="4"/>
+            </w:tcBorders>
+            <w:shd w:color="000000" w:fill="ffffff" w:val="clear"/>
+            <w:tcMar>
+              <w:left w:w="108" w:type="dxa"/>
+              <w:right w:w="108" w:type="dxa"/>
+            </w:tcMar>
+            <w:vAlign w:val="top"/>
+          </w:tcPr>
+          <w:p>
+            <w:pPr>
+              <w:spacing w:before="0" w:after="0" w:line="240"/>
+              <w:ind w:right="0" w:left="0" w:firstLine="0"/>
+              <w:jc w:val="left"/>
+              <w:rPr>
+                <w:spacing w:val="0"/>
+                <w:position w:val="0"/>
+                <w:shd w:fill="auto" w:val="clear"/>
+              </w:rPr>
+            </w:pPr>
+            <w:r>
+              <w:rPr>
+                <w:rFonts w:ascii="Calibri" w:hAnsi="Calibri" w:cs="Calibri" w:eastAsia="Calibri"/>
+                <w:color w:val="3B3838"/>
+                <w:spacing w:val="0"/>
+                <w:position w:val="0"/>
+                <w:sz w:val="36"/>
+                <w:shd w:fill="auto" w:val="clear"/>
+              </w:rPr>
+              <w:t xml:space="preserve">طلب الطبيب من موظف الاستقبال إدخال بياناته إلى النظام</w:t>
+            </w:r>
+            <w:r>
+              <w:rPr>
+                <w:rFonts w:ascii="Calibri" w:hAnsi="Calibri" w:cs="Calibri" w:eastAsia="Calibri"/>
+                <w:color w:val="3B3838"/>
+                <w:spacing w:val="0"/>
+                <w:position w:val="0"/>
+                <w:sz w:val="36"/>
+                <w:shd w:fill="auto" w:val="clear"/>
+              </w:rPr>
+              <w:t xml:space="preserve"> </w:t>
+            </w:r>
+          </w:p>
+        </w:tc>
+        <w:tc>
+          <w:tcPr>
+            <w:tcW w:w="6949" w:type="dxa"/>
+            <w:gridSpan w:val="2"/>
+            <w:tcBorders>
+              <w:top w:val="single" w:color="000000" w:sz="4"/>
+              <w:left w:val="single" w:color="000000" w:sz="4"/>
+              <w:bottom w:val="single" w:color="000000" w:sz="4"/>
+              <w:right w:val="single" w:color="000000" w:sz="4"/>
+            </w:tcBorders>
+            <w:shd w:color="000000" w:fill="ffffff" w:val="clear"/>
+            <w:tcMar>
+              <w:left w:w="108" w:type="dxa"/>
+              <w:right w:w="108" w:type="dxa"/>
+            </w:tcMar>
+            <w:vAlign w:val="top"/>
+          </w:tcPr>
+          <w:p>
+            <w:pPr>
+              <w:spacing w:before="0" w:after="0" w:line="240"/>
+              <w:ind w:right="0" w:left="0" w:firstLine="0"/>
+              <w:jc w:val="left"/>
+              <w:rPr>
+                <w:rFonts w:ascii="Calibri" w:hAnsi="Calibri" w:cs="Calibri" w:eastAsia="Calibri"/>
+                <w:color w:val="3B3838"/>
+                <w:spacing w:val="0"/>
+                <w:position w:val="0"/>
+                <w:sz w:val="36"/>
+                <w:shd w:fill="auto" w:val="clear"/>
+              </w:rPr>
+            </w:pPr>
+            <w:r>
+              <w:rPr>
+                <w:rFonts w:ascii="Calibri" w:hAnsi="Calibri" w:cs="Calibri" w:eastAsia="Calibri"/>
+                <w:color w:val="3B3838"/>
+                <w:spacing w:val="0"/>
+                <w:position w:val="0"/>
+                <w:sz w:val="36"/>
+                <w:shd w:fill="auto" w:val="clear"/>
+              </w:rPr>
+              <w:t xml:space="preserve">القدح</w:t>
+            </w:r>
+            <w:r>
+              <w:rPr>
+                <w:rFonts w:ascii="Calibri" w:hAnsi="Calibri" w:cs="Calibri" w:eastAsia="Calibri"/>
+                <w:color w:val="3B3838"/>
+                <w:spacing w:val="0"/>
+                <w:position w:val="0"/>
+                <w:sz w:val="36"/>
+                <w:shd w:fill="auto" w:val="clear"/>
+              </w:rPr>
+              <w:t xml:space="preserve"> </w:t>
+            </w:r>
+          </w:p>
+          <w:p>
+            <w:pPr>
+              <w:spacing w:before="0" w:after="0" w:line="240"/>
+              <w:ind w:right="0" w:left="0" w:firstLine="0"/>
+              <w:jc w:val="left"/>
+              <w:rPr>
+                <w:spacing w:val="0"/>
+                <w:position w:val="0"/>
+                <w:shd w:fill="auto" w:val="clear"/>
+              </w:rPr>
+            </w:pPr>
+            <w:r>
+              <w:rPr>
+                <w:rFonts w:ascii="Calibri" w:hAnsi="Calibri" w:cs="Calibri" w:eastAsia="Calibri"/>
+                <w:color w:val="3B3838"/>
+                <w:spacing w:val="0"/>
+                <w:position w:val="0"/>
+                <w:sz w:val="36"/>
+                <w:shd w:fill="auto" w:val="clear"/>
+              </w:rPr>
+              <w:t xml:space="preserve">trigger</w:t>
+            </w:r>
+          </w:p>
+        </w:tc>
+      </w:tr>
+      <w:tr>
+        <w:trPr>
+          <w:trHeight w:val="1191" w:hRule="auto"/>
+          <w:jc w:val="left"/>
+        </w:trPr>
+        <w:tc>
+          <w:tcPr>
+            <w:tcW w:w="5382" w:type="dxa"/>
+            <w:tcBorders>
+              <w:top w:val="single" w:color="000000" w:sz="4"/>
+              <w:left w:val="single" w:color="000000" w:sz="4"/>
+              <w:bottom w:val="single" w:color="000000" w:sz="4"/>
+              <w:right w:val="single" w:color="000000" w:sz="4"/>
+            </w:tcBorders>
+            <w:shd w:color="000000" w:fill="ffffff" w:val="clear"/>
+            <w:tcMar>
+              <w:left w:w="108" w:type="dxa"/>
+              <w:right w:w="108" w:type="dxa"/>
+            </w:tcMar>
+            <w:vAlign w:val="top"/>
+          </w:tcPr>
+          <w:p>
+            <w:pPr>
+              <w:spacing w:before="0" w:after="0" w:line="240"/>
+              <w:ind w:right="0" w:left="0" w:firstLine="0"/>
+              <w:jc w:val="left"/>
+              <w:rPr>
+                <w:rFonts w:ascii="Calibri" w:hAnsi="Calibri" w:cs="Calibri" w:eastAsia="Calibri"/>
+                <w:color w:val="3B3838"/>
+                <w:spacing w:val="0"/>
+                <w:position w:val="0"/>
+                <w:sz w:val="36"/>
+                <w:shd w:fill="auto" w:val="clear"/>
+              </w:rPr>
+            </w:pPr>
+            <w:r>
+              <w:rPr>
+                <w:rFonts w:ascii="Calibri" w:hAnsi="Calibri" w:cs="Calibri" w:eastAsia="Calibri"/>
+                <w:color w:val="3B3838"/>
+                <w:spacing w:val="0"/>
+                <w:position w:val="0"/>
+                <w:sz w:val="36"/>
+                <w:shd w:fill="auto" w:val="clear"/>
+              </w:rPr>
+              <w:t xml:space="preserve">1</w:t>
+            </w:r>
+            <w:r>
+              <w:rPr>
+                <w:rFonts w:ascii="Calibri" w:hAnsi="Calibri" w:cs="Calibri" w:eastAsia="Calibri"/>
+                <w:color w:val="3B3838"/>
+                <w:spacing w:val="0"/>
+                <w:position w:val="0"/>
+                <w:sz w:val="36"/>
+                <w:shd w:fill="auto" w:val="clear"/>
+              </w:rPr>
+              <w:t xml:space="preserve">-</w:t>
+            </w:r>
+            <w:r>
+              <w:rPr>
+                <w:rFonts w:ascii="Calibri" w:hAnsi="Calibri" w:cs="Calibri" w:eastAsia="Calibri"/>
+                <w:color w:val="3B3838"/>
+                <w:spacing w:val="0"/>
+                <w:position w:val="0"/>
+                <w:sz w:val="36"/>
+                <w:shd w:fill="auto" w:val="clear"/>
+              </w:rPr>
+              <w:t xml:space="preserve">يجلب المريض الوصفة الطبية من قبل المريض المختص أو بدونه</w:t>
+            </w:r>
+          </w:p>
+          <w:p>
+            <w:pPr>
+              <w:spacing w:before="0" w:after="0" w:line="240"/>
+              <w:ind w:right="0" w:left="0" w:firstLine="0"/>
+              <w:jc w:val="left"/>
+              <w:rPr>
+                <w:rFonts w:ascii="Calibri" w:hAnsi="Calibri" w:cs="Calibri" w:eastAsia="Calibri"/>
+                <w:color w:val="3B3838"/>
+                <w:spacing w:val="0"/>
+                <w:position w:val="0"/>
+                <w:sz w:val="36"/>
+                <w:shd w:fill="auto" w:val="clear"/>
+              </w:rPr>
+            </w:pPr>
+            <w:r>
+              <w:rPr>
+                <w:rFonts w:ascii="Calibri" w:hAnsi="Calibri" w:cs="Calibri" w:eastAsia="Calibri"/>
+                <w:color w:val="3B3838"/>
+                <w:spacing w:val="0"/>
+                <w:position w:val="0"/>
+                <w:sz w:val="36"/>
+                <w:shd w:fill="auto" w:val="clear"/>
+              </w:rPr>
+              <w:t xml:space="preserve">2</w:t>
+            </w:r>
+            <w:r>
+              <w:rPr>
+                <w:rFonts w:ascii="Calibri" w:hAnsi="Calibri" w:cs="Calibri" w:eastAsia="Calibri"/>
+                <w:color w:val="3B3838"/>
+                <w:spacing w:val="0"/>
+                <w:position w:val="0"/>
+                <w:sz w:val="36"/>
+                <w:shd w:fill="auto" w:val="clear"/>
+              </w:rPr>
+              <w:t xml:space="preserve">-</w:t>
+            </w:r>
+            <w:r>
+              <w:rPr>
+                <w:rFonts w:ascii="Calibri" w:hAnsi="Calibri" w:cs="Calibri" w:eastAsia="Calibri"/>
+                <w:color w:val="3B3838"/>
+                <w:spacing w:val="0"/>
+                <w:position w:val="0"/>
+                <w:sz w:val="36"/>
+                <w:shd w:fill="auto" w:val="clear"/>
+              </w:rPr>
+              <w:t xml:space="preserve">يدخل موظف الاستقبال بيانات المريض</w:t>
+            </w:r>
+            <w:r>
+              <w:rPr>
+                <w:rFonts w:ascii="Calibri" w:hAnsi="Calibri" w:cs="Calibri" w:eastAsia="Calibri"/>
+                <w:color w:val="3B3838"/>
+                <w:spacing w:val="0"/>
+                <w:position w:val="0"/>
+                <w:sz w:val="36"/>
+                <w:shd w:fill="auto" w:val="clear"/>
+              </w:rPr>
+              <w:t xml:space="preserve">.</w:t>
+            </w:r>
+          </w:p>
+          <w:p>
+            <w:pPr>
+              <w:spacing w:before="0" w:after="0" w:line="240"/>
+              <w:ind w:right="0" w:left="0" w:firstLine="0"/>
+              <w:jc w:val="left"/>
+              <w:rPr>
+                <w:rFonts w:ascii="Calibri" w:hAnsi="Calibri" w:cs="Calibri" w:eastAsia="Calibri"/>
+                <w:color w:val="3B3838"/>
+                <w:spacing w:val="0"/>
+                <w:position w:val="0"/>
+                <w:sz w:val="36"/>
+                <w:shd w:fill="auto" w:val="clear"/>
+              </w:rPr>
+            </w:pPr>
+            <w:r>
+              <w:rPr>
+                <w:rFonts w:ascii="Calibri" w:hAnsi="Calibri" w:cs="Calibri" w:eastAsia="Calibri"/>
+                <w:color w:val="3B3838"/>
+                <w:spacing w:val="0"/>
+                <w:position w:val="0"/>
+                <w:sz w:val="36"/>
+                <w:shd w:fill="auto" w:val="clear"/>
+              </w:rPr>
+              <w:t xml:space="preserve">3</w:t>
+            </w:r>
+            <w:r>
+              <w:rPr>
+                <w:rFonts w:ascii="Calibri" w:hAnsi="Calibri" w:cs="Calibri" w:eastAsia="Calibri"/>
+                <w:color w:val="3B3838"/>
+                <w:spacing w:val="0"/>
+                <w:position w:val="0"/>
+                <w:sz w:val="36"/>
+                <w:shd w:fill="auto" w:val="clear"/>
+              </w:rPr>
+              <w:t xml:space="preserve">-</w:t>
+            </w:r>
+            <w:r>
+              <w:rPr>
+                <w:rFonts w:ascii="Calibri" w:hAnsi="Calibri" w:cs="Calibri" w:eastAsia="Calibri"/>
+                <w:color w:val="3B3838"/>
+                <w:spacing w:val="0"/>
+                <w:position w:val="0"/>
+                <w:sz w:val="36"/>
+                <w:shd w:fill="auto" w:val="clear"/>
+              </w:rPr>
+              <w:t xml:space="preserve">إعطاء</w:t>
+            </w:r>
+            <w:r>
+              <w:rPr>
+                <w:rFonts w:ascii="Calibri" w:hAnsi="Calibri" w:cs="Calibri" w:eastAsia="Calibri"/>
+                <w:color w:val="3B3838"/>
+                <w:spacing w:val="0"/>
+                <w:position w:val="0"/>
+                <w:sz w:val="36"/>
+                <w:shd w:fill="auto" w:val="clear"/>
+              </w:rPr>
+              <w:t xml:space="preserve"> </w:t>
+            </w:r>
+            <w:r>
+              <w:rPr>
+                <w:rFonts w:ascii="Calibri" w:hAnsi="Calibri" w:cs="Calibri" w:eastAsia="Calibri"/>
+                <w:color w:val="3B3838"/>
+                <w:spacing w:val="0"/>
+                <w:position w:val="0"/>
+                <w:sz w:val="36"/>
+                <w:shd w:fill="auto" w:val="clear"/>
+              </w:rPr>
+              <w:t xml:space="preserve">رقم فريد للمريض يختلف عن باقي المرضى</w:t>
+            </w:r>
+            <w:r>
+              <w:rPr>
+                <w:rFonts w:ascii="Calibri" w:hAnsi="Calibri" w:cs="Calibri" w:eastAsia="Calibri"/>
+                <w:color w:val="3B3838"/>
+                <w:spacing w:val="0"/>
+                <w:position w:val="0"/>
+                <w:sz w:val="36"/>
+                <w:shd w:fill="auto" w:val="clear"/>
+              </w:rPr>
+              <w:t xml:space="preserve">.</w:t>
+            </w:r>
+          </w:p>
+          <w:p>
+            <w:pPr>
+              <w:spacing w:before="0" w:after="0" w:line="240"/>
+              <w:ind w:right="0" w:left="0" w:firstLine="0"/>
+              <w:jc w:val="left"/>
+              <w:rPr>
+                <w:rFonts w:ascii="Calibri" w:hAnsi="Calibri" w:cs="Calibri" w:eastAsia="Calibri"/>
+                <w:color w:val="3B3838"/>
+                <w:spacing w:val="0"/>
+                <w:position w:val="0"/>
+                <w:sz w:val="36"/>
+                <w:shd w:fill="auto" w:val="clear"/>
+              </w:rPr>
+            </w:pPr>
+            <w:r>
+              <w:rPr>
+                <w:rFonts w:ascii="Calibri" w:hAnsi="Calibri" w:cs="Calibri" w:eastAsia="Calibri"/>
+                <w:color w:val="3B3838"/>
+                <w:spacing w:val="0"/>
+                <w:position w:val="0"/>
+                <w:sz w:val="36"/>
+                <w:shd w:fill="auto" w:val="clear"/>
+              </w:rPr>
+              <w:t xml:space="preserve">4</w:t>
+            </w:r>
+            <w:r>
+              <w:rPr>
+                <w:rFonts w:ascii="Calibri" w:hAnsi="Calibri" w:cs="Calibri" w:eastAsia="Calibri"/>
+                <w:color w:val="3B3838"/>
+                <w:spacing w:val="0"/>
+                <w:position w:val="0"/>
+                <w:sz w:val="36"/>
+                <w:shd w:fill="auto" w:val="clear"/>
+              </w:rPr>
+              <w:t xml:space="preserve">-</w:t>
+            </w:r>
+            <w:r>
+              <w:rPr>
+                <w:rFonts w:ascii="Calibri" w:hAnsi="Calibri" w:cs="Calibri" w:eastAsia="Calibri"/>
+                <w:color w:val="3B3838"/>
+                <w:spacing w:val="0"/>
+                <w:position w:val="0"/>
+                <w:sz w:val="36"/>
+                <w:shd w:fill="auto" w:val="clear"/>
+              </w:rPr>
+              <w:t xml:space="preserve">تحديث هذه البيانات</w:t>
+            </w:r>
+            <w:r>
+              <w:rPr>
+                <w:rFonts w:ascii="Calibri" w:hAnsi="Calibri" w:cs="Calibri" w:eastAsia="Calibri"/>
+                <w:color w:val="3B3838"/>
+                <w:spacing w:val="0"/>
+                <w:position w:val="0"/>
+                <w:sz w:val="36"/>
+                <w:shd w:fill="auto" w:val="clear"/>
+              </w:rPr>
+              <w:t xml:space="preserve">.</w:t>
+            </w:r>
+          </w:p>
+          <w:p>
+            <w:pPr>
+              <w:spacing w:before="0" w:after="0" w:line="240"/>
+              <w:ind w:right="0" w:left="0" w:firstLine="0"/>
+              <w:jc w:val="left"/>
+              <w:rPr>
+                <w:spacing w:val="0"/>
+                <w:position w:val="0"/>
+                <w:shd w:fill="auto" w:val="clear"/>
+              </w:rPr>
+            </w:pPr>
+            <w:r>
+              <w:rPr>
+                <w:rFonts w:ascii="Calibri" w:hAnsi="Calibri" w:cs="Calibri" w:eastAsia="Calibri"/>
+                <w:color w:val="3B3838"/>
+                <w:spacing w:val="0"/>
+                <w:position w:val="0"/>
+                <w:sz w:val="36"/>
+                <w:shd w:fill="auto" w:val="clear"/>
+              </w:rPr>
+              <w:t xml:space="preserve">5</w:t>
+            </w:r>
+            <w:r>
+              <w:rPr>
+                <w:rFonts w:ascii="Calibri" w:hAnsi="Calibri" w:cs="Calibri" w:eastAsia="Calibri"/>
+                <w:color w:val="3B3838"/>
+                <w:spacing w:val="0"/>
+                <w:position w:val="0"/>
+                <w:sz w:val="36"/>
+                <w:shd w:fill="auto" w:val="clear"/>
+              </w:rPr>
+              <w:t xml:space="preserve">-</w:t>
+            </w:r>
+            <w:r>
+              <w:rPr>
+                <w:rFonts w:ascii="Calibri" w:hAnsi="Calibri" w:cs="Calibri" w:eastAsia="Calibri"/>
+                <w:color w:val="3B3838"/>
+                <w:spacing w:val="0"/>
+                <w:position w:val="0"/>
+                <w:sz w:val="36"/>
+                <w:shd w:fill="auto" w:val="clear"/>
+              </w:rPr>
+              <w:t xml:space="preserve">تخزين بيانات عملية إضافة مريض</w:t>
+            </w:r>
+            <w:r>
+              <w:rPr>
+                <w:rFonts w:ascii="Calibri" w:hAnsi="Calibri" w:cs="Calibri" w:eastAsia="Calibri"/>
+                <w:color w:val="3B3838"/>
+                <w:spacing w:val="0"/>
+                <w:position w:val="0"/>
+                <w:sz w:val="36"/>
+                <w:shd w:fill="auto" w:val="clear"/>
+              </w:rPr>
+              <w:t xml:space="preserve">.</w:t>
+            </w:r>
+          </w:p>
+        </w:tc>
+        <w:tc>
+          <w:tcPr>
+            <w:tcW w:w="6949" w:type="dxa"/>
+            <w:gridSpan w:val="2"/>
+            <w:tcBorders>
+              <w:top w:val="single" w:color="000000" w:sz="4"/>
+              <w:left w:val="single" w:color="000000" w:sz="4"/>
+              <w:bottom w:val="single" w:color="000000" w:sz="4"/>
+              <w:right w:val="single" w:color="000000" w:sz="4"/>
+            </w:tcBorders>
+            <w:shd w:color="000000" w:fill="ffffff" w:val="clear"/>
+            <w:tcMar>
+              <w:left w:w="108" w:type="dxa"/>
+              <w:right w:w="108" w:type="dxa"/>
+            </w:tcMar>
+            <w:vAlign w:val="top"/>
+          </w:tcPr>
+          <w:p>
+            <w:pPr>
+              <w:spacing w:before="0" w:after="0" w:line="240"/>
+              <w:ind w:right="0" w:left="0" w:firstLine="0"/>
+              <w:jc w:val="left"/>
+              <w:rPr>
+                <w:rFonts w:ascii="Calibri" w:hAnsi="Calibri" w:cs="Calibri" w:eastAsia="Calibri"/>
+                <w:color w:val="3B3838"/>
+                <w:spacing w:val="0"/>
+                <w:position w:val="0"/>
+                <w:sz w:val="36"/>
+                <w:shd w:fill="auto" w:val="clear"/>
+              </w:rPr>
+            </w:pPr>
+            <w:r>
+              <w:rPr>
+                <w:rFonts w:ascii="Calibri" w:hAnsi="Calibri" w:cs="Calibri" w:eastAsia="Calibri"/>
+                <w:color w:val="3B3838"/>
+                <w:spacing w:val="0"/>
+                <w:position w:val="0"/>
+                <w:sz w:val="36"/>
+                <w:shd w:fill="auto" w:val="clear"/>
+              </w:rPr>
+              <w:t xml:space="preserve">التدفق الرئيسي</w:t>
+            </w:r>
+          </w:p>
+          <w:p>
+            <w:pPr>
+              <w:spacing w:before="0" w:after="0" w:line="240"/>
+              <w:ind w:right="0" w:left="0" w:firstLine="0"/>
+              <w:jc w:val="left"/>
+              <w:rPr>
+                <w:spacing w:val="0"/>
+                <w:position w:val="0"/>
+                <w:shd w:fill="auto" w:val="clear"/>
+              </w:rPr>
+            </w:pPr>
+            <w:r>
+              <w:rPr>
+                <w:rFonts w:ascii="Calibri" w:hAnsi="Calibri" w:cs="Calibri" w:eastAsia="Calibri"/>
+                <w:color w:val="3B3838"/>
+                <w:spacing w:val="0"/>
+                <w:position w:val="0"/>
+                <w:sz w:val="36"/>
+                <w:shd w:fill="auto" w:val="clear"/>
+              </w:rPr>
+              <w:t xml:space="preserve">Main Flow</w:t>
+            </w:r>
+          </w:p>
+        </w:tc>
+      </w:tr>
+    </w:tbl>
+    <w:p>
+      <w:pPr>
+        <w:bidi w:val="true"/>
+        <w:spacing w:before="0" w:after="160" w:line="259"/>
+        <w:ind w:right="0" w:left="0" w:firstLine="0"/>
+        <w:jc w:val="left"/>
+        <w:rPr>
+          <w:rFonts w:ascii="Calibri" w:hAnsi="Calibri" w:cs="Calibri" w:eastAsia="Calibri"/>
+          <w:color w:val="3B3838"/>
+          <w:spacing w:val="0"/>
+          <w:position w:val="0"/>
+          <w:sz w:val="22"/>
+          <w:shd w:fill="auto" w:val="clear"/>
+        </w:rPr>
+      </w:pPr>
     </w:p>
     <w:p>
       <w:pPr>

</xml_diff>

<commit_message>
Adding class and activity diagram to project
</commit_message>
<xml_diff>
--- a/Software Requirements Specifecation.docx
+++ b/Software Requirements Specifecation.docx
@@ -519,7 +519,7 @@
           <w:sz w:val="44"/>
           <w:shd w:fill="auto" w:val="clear"/>
         </w:rPr>
-        <w:t xml:space="preserve">1.2</w:t>
+        <w:t xml:space="preserve">1.3</w:t>
       </w:r>
     </w:p>
     <w:p>
@@ -3194,6 +3194,7 @@
               <w:ind w:right="0" w:left="0" w:firstLine="0"/>
               <w:jc w:val="center"/>
               <w:rPr>
+                <w:rFonts w:ascii="Calibri" w:hAnsi="Calibri" w:cs="Calibri" w:eastAsia="Calibri"/>
                 <w:color w:val="auto"/>
                 <w:spacing w:val="0"/>
                 <w:position w:val="0"/>
@@ -3236,6 +3237,7 @@
               <w:ind w:right="0" w:left="0" w:firstLine="0"/>
               <w:jc w:val="center"/>
               <w:rPr>
+                <w:rFonts w:ascii="Calibri" w:hAnsi="Calibri" w:cs="Calibri" w:eastAsia="Calibri"/>
                 <w:color w:val="auto"/>
                 <w:spacing w:val="0"/>
                 <w:position w:val="0"/>
@@ -3278,6 +3280,7 @@
               <w:ind w:right="0" w:left="0" w:firstLine="0"/>
               <w:jc w:val="center"/>
               <w:rPr>
+                <w:rFonts w:ascii="Calibri" w:hAnsi="Calibri" w:cs="Calibri" w:eastAsia="Calibri"/>
                 <w:color w:val="auto"/>
                 <w:spacing w:val="0"/>
                 <w:position w:val="0"/>
@@ -3320,6 +3323,7 @@
               <w:ind w:right="0" w:left="0" w:firstLine="0"/>
               <w:jc w:val="center"/>
               <w:rPr>
+                <w:rFonts w:ascii="Calibri" w:hAnsi="Calibri" w:cs="Calibri" w:eastAsia="Calibri"/>
                 <w:color w:val="auto"/>
                 <w:spacing w:val="0"/>
                 <w:position w:val="0"/>
@@ -3362,6 +3366,7 @@
               <w:ind w:right="0" w:left="0" w:firstLine="0"/>
               <w:jc w:val="center"/>
               <w:rPr>
+                <w:rFonts w:ascii="Calibri" w:hAnsi="Calibri" w:cs="Calibri" w:eastAsia="Calibri"/>
                 <w:color w:val="auto"/>
                 <w:spacing w:val="0"/>
                 <w:position w:val="0"/>
@@ -3410,6 +3415,7 @@
               <w:ind w:right="0" w:left="0" w:firstLine="0"/>
               <w:jc w:val="center"/>
               <w:rPr>
+                <w:rFonts w:ascii="Calibri" w:hAnsi="Calibri" w:cs="Calibri" w:eastAsia="Calibri"/>
                 <w:color w:val="auto"/>
                 <w:spacing w:val="0"/>
                 <w:position w:val="0"/>
@@ -3490,6 +3496,7 @@
               <w:ind w:right="0" w:left="0" w:firstLine="0"/>
               <w:jc w:val="center"/>
               <w:rPr>
+                <w:rFonts w:ascii="Calibri" w:hAnsi="Calibri" w:cs="Calibri" w:eastAsia="Calibri"/>
                 <w:spacing w:val="0"/>
                 <w:position w:val="0"/>
               </w:rPr>
@@ -3699,6 +3706,7 @@
               <w:ind w:right="0" w:left="0" w:firstLine="0"/>
               <w:jc w:val="right"/>
               <w:rPr>
+                <w:rFonts w:ascii="Calibri" w:hAnsi="Calibri" w:cs="Calibri" w:eastAsia="Calibri"/>
                 <w:spacing w:val="0"/>
                 <w:position w:val="0"/>
               </w:rPr>
@@ -3799,6 +3807,7 @@
               <w:ind w:right="0" w:left="0" w:firstLine="0"/>
               <w:jc w:val="center"/>
               <w:rPr>
+                <w:rFonts w:ascii="Calibri" w:hAnsi="Calibri" w:cs="Calibri" w:eastAsia="Calibri"/>
                 <w:spacing w:val="0"/>
                 <w:position w:val="0"/>
               </w:rPr>
@@ -3883,6 +3892,7 @@
               <w:ind w:right="0" w:left="0" w:firstLine="0"/>
               <w:jc w:val="center"/>
               <w:rPr>
+                <w:rFonts w:ascii="Calibri" w:hAnsi="Calibri" w:cs="Calibri" w:eastAsia="Calibri"/>
                 <w:spacing w:val="0"/>
                 <w:position w:val="0"/>
               </w:rPr>
@@ -4006,6 +4016,7 @@
               <w:ind w:right="0" w:left="0" w:firstLine="0"/>
               <w:jc w:val="center"/>
               <w:rPr>
+                <w:rFonts w:ascii="Calibri" w:hAnsi="Calibri" w:cs="Calibri" w:eastAsia="Calibri"/>
                 <w:color w:val="auto"/>
                 <w:spacing w:val="0"/>
                 <w:position w:val="0"/>
@@ -4124,6 +4135,7 @@
               <w:ind w:right="0" w:left="0" w:firstLine="0"/>
               <w:jc w:val="center"/>
               <w:rPr>
+                <w:rFonts w:ascii="Calibri" w:hAnsi="Calibri" w:cs="Calibri" w:eastAsia="Calibri"/>
                 <w:spacing w:val="0"/>
                 <w:position w:val="0"/>
               </w:rPr>
@@ -4317,6 +4329,7 @@
               <w:ind w:right="0" w:left="0" w:firstLine="0"/>
               <w:jc w:val="center"/>
               <w:rPr>
+                <w:rFonts w:ascii="Calibri" w:hAnsi="Calibri" w:cs="Calibri" w:eastAsia="Calibri"/>
                 <w:spacing w:val="0"/>
                 <w:position w:val="0"/>
               </w:rPr>
@@ -4543,6 +4556,7 @@
               <w:ind w:right="0" w:left="0" w:firstLine="0"/>
               <w:jc w:val="center"/>
               <w:rPr>
+                <w:rFonts w:ascii="Calibri" w:hAnsi="Calibri" w:cs="Calibri" w:eastAsia="Calibri"/>
                 <w:spacing w:val="0"/>
                 <w:position w:val="0"/>
               </w:rPr>
@@ -4583,7 +4597,7 @@
               <w:ind w:right="0" w:left="0" w:firstLine="0"/>
               <w:jc w:val="left"/>
               <w:rPr>
-                <w:rFonts w:ascii="Arial" w:hAnsi="Arial" w:cs="Arial" w:eastAsia="Arial"/>
+                <w:rFonts w:ascii="Calibri" w:hAnsi="Calibri" w:cs="Calibri" w:eastAsia="Calibri"/>
                 <w:color w:val="auto"/>
                 <w:spacing w:val="0"/>
                 <w:position w:val="0"/>
@@ -4622,6 +4636,7 @@
               <w:ind w:right="0" w:left="0" w:firstLine="0"/>
               <w:jc w:val="center"/>
               <w:rPr>
+                <w:rFonts w:ascii="Calibri" w:hAnsi="Calibri" w:cs="Calibri" w:eastAsia="Calibri"/>
                 <w:color w:val="auto"/>
                 <w:spacing w:val="0"/>
                 <w:position w:val="0"/>
@@ -4664,6 +4679,7 @@
               <w:ind w:right="0" w:left="0" w:firstLine="0"/>
               <w:jc w:val="center"/>
               <w:rPr>
+                <w:rFonts w:ascii="Calibri" w:hAnsi="Calibri" w:cs="Calibri" w:eastAsia="Calibri"/>
                 <w:spacing w:val="0"/>
                 <w:position w:val="0"/>
               </w:rPr>
@@ -4715,6 +4731,7 @@
               <w:ind w:right="0" w:left="0" w:firstLine="0"/>
               <w:jc w:val="center"/>
               <w:rPr>
+                <w:rFonts w:ascii="Calibri" w:hAnsi="Calibri" w:cs="Calibri" w:eastAsia="Calibri"/>
                 <w:spacing w:val="0"/>
                 <w:position w:val="0"/>
               </w:rPr>
@@ -4755,6 +4772,7 @@
               <w:ind w:right="0" w:left="0" w:firstLine="0"/>
               <w:jc w:val="center"/>
               <w:rPr>
+                <w:rFonts w:ascii="Calibri" w:hAnsi="Calibri" w:cs="Calibri" w:eastAsia="Calibri"/>
                 <w:spacing w:val="0"/>
                 <w:position w:val="0"/>
               </w:rPr>
@@ -4844,6 +4862,7 @@
               <w:ind w:right="0" w:left="0" w:firstLine="0"/>
               <w:jc w:val="center"/>
               <w:rPr>
+                <w:rFonts w:ascii="Calibri" w:hAnsi="Calibri" w:cs="Calibri" w:eastAsia="Calibri"/>
                 <w:spacing w:val="0"/>
                 <w:position w:val="0"/>
                 <w:sz w:val="22"/>
@@ -5001,8 +5020,8 @@
         </w:rPr>
       </w:pPr>
       <w:r>
-        <w:object w:dxaOrig="10974" w:dyaOrig="15084">
-          <v:rect xmlns:o="urn:schemas-microsoft-com:office:office" xmlns:v="urn:schemas-microsoft-com:vml" id="rectole0000000000" style="width:548.700000pt;height:754.200000pt" o:preferrelative="t" o:ole="">
+        <w:object w:dxaOrig="11115" w:dyaOrig="15266">
+          <v:rect xmlns:o="urn:schemas-microsoft-com:office:office" xmlns:v="urn:schemas-microsoft-com:vml" id="rectole0000000000" style="width:555.750000pt;height:763.300000pt" o:preferrelative="t" o:ole="">
             <o:lock v:ext="edit"/>
             <v:imagedata xmlns:r="http://schemas.openxmlformats.org/officeDocument/2006/relationships" r:id="docRId1" o:title=""/>
           </v:rect>
@@ -5042,8 +5061,8 @@
         </w:rPr>
       </w:pPr>
       <w:r>
-        <w:object w:dxaOrig="10974" w:dyaOrig="15084">
-          <v:rect xmlns:o="urn:schemas-microsoft-com:office:office" xmlns:v="urn:schemas-microsoft-com:vml" id="rectole0000000001" style="width:548.700000pt;height:754.200000pt" o:preferrelative="t" o:ole="">
+        <w:object w:dxaOrig="11115" w:dyaOrig="15266">
+          <v:rect xmlns:o="urn:schemas-microsoft-com:office:office" xmlns:v="urn:schemas-microsoft-com:vml" id="rectole0000000001" style="width:555.750000pt;height:763.300000pt" o:preferrelative="t" o:ole="">
             <o:lock v:ext="edit"/>
             <v:imagedata xmlns:r="http://schemas.openxmlformats.org/officeDocument/2006/relationships" r:id="docRId3" o:title=""/>
           </v:rect>
@@ -5165,8 +5184,8 @@
         </w:rPr>
       </w:pPr>
       <w:r>
-        <w:object w:dxaOrig="11420" w:dyaOrig="9616">
-          <v:rect xmlns:o="urn:schemas-microsoft-com:office:office" xmlns:v="urn:schemas-microsoft-com:vml" id="rectole0000000002" style="width:571.000000pt;height:480.800000pt" o:preferrelative="t" o:ole="">
+        <w:object w:dxaOrig="11561" w:dyaOrig="9739">
+          <v:rect xmlns:o="urn:schemas-microsoft-com:office:office" xmlns:v="urn:schemas-microsoft-com:vml" id="rectole0000000002" style="width:578.050000pt;height:486.950000pt" o:preferrelative="t" o:ole="">
             <o:lock v:ext="edit"/>
             <v:imagedata xmlns:r="http://schemas.openxmlformats.org/officeDocument/2006/relationships" r:id="docRId5" o:title=""/>
           </v:rect>
@@ -5266,9 +5285,9 @@
               <w:ind w:right="0" w:left="0" w:firstLine="0"/>
               <w:jc w:val="left"/>
               <w:rPr>
-                <w:spacing w:val="0"/>
-                <w:position w:val="0"/>
-                <w:shd w:fill="auto" w:val="clear"/>
+                <w:rFonts w:ascii="Calibri" w:hAnsi="Calibri" w:cs="Calibri" w:eastAsia="Calibri"/>
+                <w:spacing w:val="0"/>
+                <w:position w:val="0"/>
               </w:rPr>
             </w:pPr>
             <w:r>
@@ -5355,9 +5374,9 @@
               <w:ind w:right="0" w:left="0" w:firstLine="0"/>
               <w:jc w:val="left"/>
               <w:rPr>
-                <w:spacing w:val="0"/>
-                <w:position w:val="0"/>
-                <w:shd w:fill="auto" w:val="clear"/>
+                <w:rFonts w:ascii="Calibri" w:hAnsi="Calibri" w:cs="Calibri" w:eastAsia="Calibri"/>
+                <w:spacing w:val="0"/>
+                <w:position w:val="0"/>
               </w:rPr>
             </w:pPr>
             <w:r>
@@ -5401,9 +5420,9 @@
               <w:ind w:right="0" w:left="0" w:firstLine="0"/>
               <w:jc w:val="left"/>
               <w:rPr>
-                <w:spacing w:val="0"/>
-                <w:position w:val="0"/>
-                <w:shd w:fill="auto" w:val="clear"/>
+                <w:rFonts w:ascii="Calibri" w:hAnsi="Calibri" w:cs="Calibri" w:eastAsia="Calibri"/>
+                <w:spacing w:val="0"/>
+                <w:position w:val="0"/>
               </w:rPr>
             </w:pPr>
             <w:r>
@@ -5479,9 +5498,9 @@
               <w:ind w:right="0" w:left="0" w:firstLine="0"/>
               <w:jc w:val="left"/>
               <w:rPr>
-                <w:spacing w:val="0"/>
-                <w:position w:val="0"/>
-                <w:shd w:fill="auto" w:val="clear"/>
+                <w:rFonts w:ascii="Calibri" w:hAnsi="Calibri" w:cs="Calibri" w:eastAsia="Calibri"/>
+                <w:spacing w:val="0"/>
+                <w:position w:val="0"/>
               </w:rPr>
             </w:pPr>
             <w:r>
@@ -5525,9 +5544,9 @@
               <w:ind w:right="0" w:left="0" w:firstLine="0"/>
               <w:jc w:val="left"/>
               <w:rPr>
-                <w:spacing w:val="0"/>
-                <w:position w:val="0"/>
-                <w:shd w:fill="auto" w:val="clear"/>
+                <w:rFonts w:ascii="Calibri" w:hAnsi="Calibri" w:cs="Calibri" w:eastAsia="Calibri"/>
+                <w:spacing w:val="0"/>
+                <w:position w:val="0"/>
               </w:rPr>
             </w:pPr>
             <w:r>
@@ -5603,9 +5622,9 @@
               <w:ind w:right="0" w:left="0" w:firstLine="0"/>
               <w:jc w:val="left"/>
               <w:rPr>
-                <w:spacing w:val="0"/>
-                <w:position w:val="0"/>
-                <w:shd w:fill="auto" w:val="clear"/>
+                <w:rFonts w:ascii="Calibri" w:hAnsi="Calibri" w:cs="Calibri" w:eastAsia="Calibri"/>
+                <w:spacing w:val="0"/>
+                <w:position w:val="0"/>
               </w:rPr>
             </w:pPr>
             <w:r>
@@ -5649,9 +5668,9 @@
               <w:ind w:right="0" w:left="0" w:firstLine="0"/>
               <w:jc w:val="left"/>
               <w:rPr>
-                <w:spacing w:val="0"/>
-                <w:position w:val="0"/>
-                <w:shd w:fill="auto" w:val="clear"/>
+                <w:rFonts w:ascii="Calibri" w:hAnsi="Calibri" w:cs="Calibri" w:eastAsia="Calibri"/>
+                <w:spacing w:val="0"/>
+                <w:position w:val="0"/>
               </w:rPr>
             </w:pPr>
             <w:r>
@@ -5727,9 +5746,9 @@
               <w:ind w:right="0" w:left="0" w:firstLine="0"/>
               <w:jc w:val="left"/>
               <w:rPr>
-                <w:spacing w:val="0"/>
-                <w:position w:val="0"/>
-                <w:shd w:fill="auto" w:val="clear"/>
+                <w:rFonts w:ascii="Calibri" w:hAnsi="Calibri" w:cs="Calibri" w:eastAsia="Calibri"/>
+                <w:spacing w:val="0"/>
+                <w:position w:val="0"/>
               </w:rPr>
             </w:pPr>
             <w:r>
@@ -5773,9 +5792,9 @@
               <w:ind w:right="0" w:left="0" w:firstLine="0"/>
               <w:jc w:val="left"/>
               <w:rPr>
-                <w:spacing w:val="0"/>
-                <w:position w:val="0"/>
-                <w:shd w:fill="auto" w:val="clear"/>
+                <w:rFonts w:ascii="Calibri" w:hAnsi="Calibri" w:cs="Calibri" w:eastAsia="Calibri"/>
+                <w:spacing w:val="0"/>
+                <w:position w:val="0"/>
               </w:rPr>
             </w:pPr>
             <w:r>
@@ -5851,9 +5870,9 @@
               <w:ind w:right="0" w:left="0" w:firstLine="0"/>
               <w:jc w:val="left"/>
               <w:rPr>
-                <w:spacing w:val="0"/>
-                <w:position w:val="0"/>
-                <w:shd w:fill="auto" w:val="clear"/>
+                <w:rFonts w:ascii="Calibri" w:hAnsi="Calibri" w:cs="Calibri" w:eastAsia="Calibri"/>
+                <w:spacing w:val="0"/>
+                <w:position w:val="0"/>
               </w:rPr>
             </w:pPr>
             <w:r>
@@ -5897,9 +5916,9 @@
               <w:ind w:right="0" w:left="0" w:firstLine="0"/>
               <w:jc w:val="left"/>
               <w:rPr>
-                <w:spacing w:val="0"/>
-                <w:position w:val="0"/>
-                <w:shd w:fill="auto" w:val="clear"/>
+                <w:rFonts w:ascii="Calibri" w:hAnsi="Calibri" w:cs="Calibri" w:eastAsia="Calibri"/>
+                <w:spacing w:val="0"/>
+                <w:position w:val="0"/>
               </w:rPr>
             </w:pPr>
             <w:r>
@@ -5975,9 +5994,9 @@
               <w:ind w:right="0" w:left="0" w:firstLine="0"/>
               <w:jc w:val="left"/>
               <w:rPr>
-                <w:spacing w:val="0"/>
-                <w:position w:val="0"/>
-                <w:shd w:fill="auto" w:val="clear"/>
+                <w:rFonts w:ascii="Calibri" w:hAnsi="Calibri" w:cs="Calibri" w:eastAsia="Calibri"/>
+                <w:spacing w:val="0"/>
+                <w:position w:val="0"/>
               </w:rPr>
             </w:pPr>
             <w:r>
@@ -6021,9 +6040,9 @@
               <w:ind w:right="0" w:left="0" w:firstLine="0"/>
               <w:jc w:val="left"/>
               <w:rPr>
-                <w:spacing w:val="0"/>
-                <w:position w:val="0"/>
-                <w:shd w:fill="auto" w:val="clear"/>
+                <w:rFonts w:ascii="Calibri" w:hAnsi="Calibri" w:cs="Calibri" w:eastAsia="Calibri"/>
+                <w:spacing w:val="0"/>
+                <w:position w:val="0"/>
               </w:rPr>
             </w:pPr>
             <w:r>
@@ -6099,9 +6118,9 @@
               <w:ind w:right="0" w:left="0" w:firstLine="0"/>
               <w:jc w:val="left"/>
               <w:rPr>
-                <w:spacing w:val="0"/>
-                <w:position w:val="0"/>
-                <w:shd w:fill="auto" w:val="clear"/>
+                <w:rFonts w:ascii="Calibri" w:hAnsi="Calibri" w:cs="Calibri" w:eastAsia="Calibri"/>
+                <w:spacing w:val="0"/>
+                <w:position w:val="0"/>
               </w:rPr>
             </w:pPr>
             <w:r>
@@ -6145,9 +6164,9 @@
               <w:ind w:right="0" w:left="0" w:firstLine="0"/>
               <w:jc w:val="left"/>
               <w:rPr>
-                <w:spacing w:val="0"/>
-                <w:position w:val="0"/>
-                <w:shd w:fill="auto" w:val="clear"/>
+                <w:rFonts w:ascii="Calibri" w:hAnsi="Calibri" w:cs="Calibri" w:eastAsia="Calibri"/>
+                <w:spacing w:val="0"/>
+                <w:position w:val="0"/>
               </w:rPr>
             </w:pPr>
             <w:r>
@@ -6223,9 +6242,9 @@
               <w:ind w:right="0" w:left="0" w:firstLine="0"/>
               <w:jc w:val="left"/>
               <w:rPr>
-                <w:spacing w:val="0"/>
-                <w:position w:val="0"/>
-                <w:shd w:fill="auto" w:val="clear"/>
+                <w:rFonts w:ascii="Calibri" w:hAnsi="Calibri" w:cs="Calibri" w:eastAsia="Calibri"/>
+                <w:spacing w:val="0"/>
+                <w:position w:val="0"/>
               </w:rPr>
             </w:pPr>
             <w:r>
@@ -6269,9 +6288,9 @@
               <w:ind w:right="0" w:left="0" w:firstLine="0"/>
               <w:jc w:val="left"/>
               <w:rPr>
-                <w:spacing w:val="0"/>
-                <w:position w:val="0"/>
-                <w:shd w:fill="auto" w:val="clear"/>
+                <w:rFonts w:ascii="Calibri" w:hAnsi="Calibri" w:cs="Calibri" w:eastAsia="Calibri"/>
+                <w:spacing w:val="0"/>
+                <w:position w:val="0"/>
               </w:rPr>
             </w:pPr>
             <w:r>
@@ -6358,9 +6377,9 @@
               <w:ind w:right="0" w:left="0" w:firstLine="0"/>
               <w:jc w:val="left"/>
               <w:rPr>
-                <w:spacing w:val="0"/>
-                <w:position w:val="0"/>
-                <w:shd w:fill="auto" w:val="clear"/>
+                <w:rFonts w:ascii="Calibri" w:hAnsi="Calibri" w:cs="Calibri" w:eastAsia="Calibri"/>
+                <w:spacing w:val="0"/>
+                <w:position w:val="0"/>
               </w:rPr>
             </w:pPr>
             <w:r>
@@ -6404,9 +6423,9 @@
               <w:ind w:right="0" w:left="0" w:firstLine="0"/>
               <w:jc w:val="left"/>
               <w:rPr>
-                <w:spacing w:val="0"/>
-                <w:position w:val="0"/>
-                <w:shd w:fill="auto" w:val="clear"/>
+                <w:rFonts w:ascii="Calibri" w:hAnsi="Calibri" w:cs="Calibri" w:eastAsia="Calibri"/>
+                <w:spacing w:val="0"/>
+                <w:position w:val="0"/>
               </w:rPr>
             </w:pPr>
             <w:r>
@@ -6493,9 +6512,9 @@
               <w:ind w:right="0" w:left="0" w:firstLine="0"/>
               <w:jc w:val="left"/>
               <w:rPr>
-                <w:spacing w:val="0"/>
-                <w:position w:val="0"/>
-                <w:shd w:fill="auto" w:val="clear"/>
+                <w:rFonts w:ascii="Calibri" w:hAnsi="Calibri" w:cs="Calibri" w:eastAsia="Calibri"/>
+                <w:spacing w:val="0"/>
+                <w:position w:val="0"/>
               </w:rPr>
             </w:pPr>
             <w:r>
@@ -6731,9 +6750,9 @@
               <w:ind w:right="0" w:left="0" w:firstLine="0"/>
               <w:jc w:val="left"/>
               <w:rPr>
-                <w:spacing w:val="0"/>
-                <w:position w:val="0"/>
-                <w:shd w:fill="auto" w:val="clear"/>
+                <w:rFonts w:ascii="Calibri" w:hAnsi="Calibri" w:cs="Calibri" w:eastAsia="Calibri"/>
+                <w:spacing w:val="0"/>
+                <w:position w:val="0"/>
               </w:rPr>
             </w:pPr>
           </w:p>
@@ -6787,9 +6806,9 @@
               <w:ind w:right="0" w:left="0" w:firstLine="0"/>
               <w:jc w:val="left"/>
               <w:rPr>
-                <w:spacing w:val="0"/>
-                <w:position w:val="0"/>
-                <w:shd w:fill="auto" w:val="clear"/>
+                <w:rFonts w:ascii="Calibri" w:hAnsi="Calibri" w:cs="Calibri" w:eastAsia="Calibri"/>
+                <w:spacing w:val="0"/>
+                <w:position w:val="0"/>
               </w:rPr>
             </w:pPr>
             <w:r>
@@ -6834,7 +6853,7 @@
               <w:ind w:right="0" w:left="0" w:firstLine="0"/>
               <w:jc w:val="left"/>
               <w:rPr>
-                <w:rFonts w:ascii="Arial" w:hAnsi="Arial" w:cs="Arial" w:eastAsia="Arial"/>
+                <w:rFonts w:ascii="Calibri" w:hAnsi="Calibri" w:cs="Calibri" w:eastAsia="Calibri"/>
                 <w:color w:val="auto"/>
                 <w:spacing w:val="0"/>
                 <w:position w:val="0"/>
@@ -6904,9 +6923,9 @@
               <w:ind w:right="0" w:left="0" w:firstLine="0"/>
               <w:jc w:val="left"/>
               <w:rPr>
-                <w:spacing w:val="0"/>
-                <w:position w:val="0"/>
-                <w:shd w:fill="auto" w:val="clear"/>
+                <w:rFonts w:ascii="Calibri" w:hAnsi="Calibri" w:cs="Calibri" w:eastAsia="Calibri"/>
+                <w:spacing w:val="0"/>
+                <w:position w:val="0"/>
               </w:rPr>
             </w:pPr>
             <w:r>
@@ -6950,9 +6969,9 @@
               <w:ind w:right="0" w:left="0" w:firstLine="0"/>
               <w:jc w:val="left"/>
               <w:rPr>
-                <w:spacing w:val="0"/>
-                <w:position w:val="0"/>
-                <w:shd w:fill="auto" w:val="clear"/>
+                <w:rFonts w:ascii="Calibri" w:hAnsi="Calibri" w:cs="Calibri" w:eastAsia="Calibri"/>
+                <w:spacing w:val="0"/>
+                <w:position w:val="0"/>
               </w:rPr>
             </w:pPr>
             <w:r>
@@ -7039,9 +7058,9 @@
               <w:ind w:right="0" w:left="0" w:firstLine="0"/>
               <w:jc w:val="left"/>
               <w:rPr>
-                <w:spacing w:val="0"/>
-                <w:position w:val="0"/>
-                <w:shd w:fill="auto" w:val="clear"/>
+                <w:rFonts w:ascii="Calibri" w:hAnsi="Calibri" w:cs="Calibri" w:eastAsia="Calibri"/>
+                <w:spacing w:val="0"/>
+                <w:position w:val="0"/>
               </w:rPr>
             </w:pPr>
             <w:r>
@@ -7085,9 +7104,9 @@
               <w:ind w:right="0" w:left="0" w:firstLine="0"/>
               <w:jc w:val="left"/>
               <w:rPr>
-                <w:spacing w:val="0"/>
-                <w:position w:val="0"/>
-                <w:shd w:fill="auto" w:val="clear"/>
+                <w:rFonts w:ascii="Calibri" w:hAnsi="Calibri" w:cs="Calibri" w:eastAsia="Calibri"/>
+                <w:spacing w:val="0"/>
+                <w:position w:val="0"/>
               </w:rPr>
             </w:pPr>
             <w:r>
@@ -7163,9 +7182,9 @@
               <w:ind w:right="0" w:left="0" w:firstLine="0"/>
               <w:jc w:val="left"/>
               <w:rPr>
-                <w:spacing w:val="0"/>
-                <w:position w:val="0"/>
-                <w:shd w:fill="auto" w:val="clear"/>
+                <w:rFonts w:ascii="Calibri" w:hAnsi="Calibri" w:cs="Calibri" w:eastAsia="Calibri"/>
+                <w:spacing w:val="0"/>
+                <w:position w:val="0"/>
               </w:rPr>
             </w:pPr>
             <w:r>
@@ -7209,9 +7228,9 @@
               <w:ind w:right="0" w:left="0" w:firstLine="0"/>
               <w:jc w:val="left"/>
               <w:rPr>
-                <w:spacing w:val="0"/>
-                <w:position w:val="0"/>
-                <w:shd w:fill="auto" w:val="clear"/>
+                <w:rFonts w:ascii="Calibri" w:hAnsi="Calibri" w:cs="Calibri" w:eastAsia="Calibri"/>
+                <w:spacing w:val="0"/>
+                <w:position w:val="0"/>
               </w:rPr>
             </w:pPr>
             <w:r>
@@ -7287,9 +7306,9 @@
               <w:ind w:right="0" w:left="0" w:firstLine="0"/>
               <w:jc w:val="left"/>
               <w:rPr>
-                <w:spacing w:val="0"/>
-                <w:position w:val="0"/>
-                <w:shd w:fill="auto" w:val="clear"/>
+                <w:rFonts w:ascii="Calibri" w:hAnsi="Calibri" w:cs="Calibri" w:eastAsia="Calibri"/>
+                <w:spacing w:val="0"/>
+                <w:position w:val="0"/>
               </w:rPr>
             </w:pPr>
             <w:r>
@@ -7333,9 +7352,9 @@
               <w:ind w:right="0" w:left="0" w:firstLine="0"/>
               <w:jc w:val="left"/>
               <w:rPr>
-                <w:spacing w:val="0"/>
-                <w:position w:val="0"/>
-                <w:shd w:fill="auto" w:val="clear"/>
+                <w:rFonts w:ascii="Calibri" w:hAnsi="Calibri" w:cs="Calibri" w:eastAsia="Calibri"/>
+                <w:spacing w:val="0"/>
+                <w:position w:val="0"/>
               </w:rPr>
             </w:pPr>
             <w:r>
@@ -7411,9 +7430,9 @@
               <w:ind w:right="0" w:left="0" w:firstLine="0"/>
               <w:jc w:val="left"/>
               <w:rPr>
-                <w:spacing w:val="0"/>
-                <w:position w:val="0"/>
-                <w:shd w:fill="auto" w:val="clear"/>
+                <w:rFonts w:ascii="Calibri" w:hAnsi="Calibri" w:cs="Calibri" w:eastAsia="Calibri"/>
+                <w:spacing w:val="0"/>
+                <w:position w:val="0"/>
               </w:rPr>
             </w:pPr>
             <w:r>
@@ -7457,9 +7476,9 @@
               <w:ind w:right="0" w:left="0" w:firstLine="0"/>
               <w:jc w:val="left"/>
               <w:rPr>
-                <w:spacing w:val="0"/>
-                <w:position w:val="0"/>
-                <w:shd w:fill="auto" w:val="clear"/>
+                <w:rFonts w:ascii="Calibri" w:hAnsi="Calibri" w:cs="Calibri" w:eastAsia="Calibri"/>
+                <w:spacing w:val="0"/>
+                <w:position w:val="0"/>
               </w:rPr>
             </w:pPr>
             <w:r>
@@ -7535,9 +7554,9 @@
               <w:ind w:right="0" w:left="0" w:firstLine="0"/>
               <w:jc w:val="left"/>
               <w:rPr>
-                <w:spacing w:val="0"/>
-                <w:position w:val="0"/>
-                <w:shd w:fill="auto" w:val="clear"/>
+                <w:rFonts w:ascii="Calibri" w:hAnsi="Calibri" w:cs="Calibri" w:eastAsia="Calibri"/>
+                <w:spacing w:val="0"/>
+                <w:position w:val="0"/>
               </w:rPr>
             </w:pPr>
             <w:r>
@@ -7581,9 +7600,9 @@
               <w:ind w:right="0" w:left="0" w:firstLine="0"/>
               <w:jc w:val="left"/>
               <w:rPr>
-                <w:spacing w:val="0"/>
-                <w:position w:val="0"/>
-                <w:shd w:fill="auto" w:val="clear"/>
+                <w:rFonts w:ascii="Calibri" w:hAnsi="Calibri" w:cs="Calibri" w:eastAsia="Calibri"/>
+                <w:spacing w:val="0"/>
+                <w:position w:val="0"/>
               </w:rPr>
             </w:pPr>
             <w:r>
@@ -7659,9 +7678,9 @@
               <w:ind w:right="0" w:left="0" w:firstLine="0"/>
               <w:jc w:val="left"/>
               <w:rPr>
-                <w:spacing w:val="0"/>
-                <w:position w:val="0"/>
-                <w:shd w:fill="auto" w:val="clear"/>
+                <w:rFonts w:ascii="Calibri" w:hAnsi="Calibri" w:cs="Calibri" w:eastAsia="Calibri"/>
+                <w:spacing w:val="0"/>
+                <w:position w:val="0"/>
               </w:rPr>
             </w:pPr>
             <w:r>
@@ -7705,9 +7724,9 @@
               <w:ind w:right="0" w:left="0" w:firstLine="0"/>
               <w:jc w:val="left"/>
               <w:rPr>
-                <w:spacing w:val="0"/>
-                <w:position w:val="0"/>
-                <w:shd w:fill="auto" w:val="clear"/>
+                <w:rFonts w:ascii="Calibri" w:hAnsi="Calibri" w:cs="Calibri" w:eastAsia="Calibri"/>
+                <w:spacing w:val="0"/>
+                <w:position w:val="0"/>
               </w:rPr>
             </w:pPr>
             <w:r>
@@ -7783,9 +7802,9 @@
               <w:ind w:right="0" w:left="0" w:firstLine="0"/>
               <w:jc w:val="left"/>
               <w:rPr>
-                <w:spacing w:val="0"/>
-                <w:position w:val="0"/>
-                <w:shd w:fill="auto" w:val="clear"/>
+                <w:rFonts w:ascii="Calibri" w:hAnsi="Calibri" w:cs="Calibri" w:eastAsia="Calibri"/>
+                <w:spacing w:val="0"/>
+                <w:position w:val="0"/>
               </w:rPr>
             </w:pPr>
             <w:r>
@@ -7829,9 +7848,9 @@
               <w:ind w:right="0" w:left="0" w:firstLine="0"/>
               <w:jc w:val="left"/>
               <w:rPr>
-                <w:spacing w:val="0"/>
-                <w:position w:val="0"/>
-                <w:shd w:fill="auto" w:val="clear"/>
+                <w:rFonts w:ascii="Calibri" w:hAnsi="Calibri" w:cs="Calibri" w:eastAsia="Calibri"/>
+                <w:spacing w:val="0"/>
+                <w:position w:val="0"/>
               </w:rPr>
             </w:pPr>
             <w:r>
@@ -7907,9 +7926,9 @@
               <w:ind w:right="0" w:left="0" w:firstLine="0"/>
               <w:jc w:val="left"/>
               <w:rPr>
-                <w:spacing w:val="0"/>
-                <w:position w:val="0"/>
-                <w:shd w:fill="auto" w:val="clear"/>
+                <w:rFonts w:ascii="Calibri" w:hAnsi="Calibri" w:cs="Calibri" w:eastAsia="Calibri"/>
+                <w:spacing w:val="0"/>
+                <w:position w:val="0"/>
               </w:rPr>
             </w:pPr>
             <w:r>
@@ -7953,9 +7972,9 @@
               <w:ind w:right="0" w:left="0" w:firstLine="0"/>
               <w:jc w:val="center"/>
               <w:rPr>
-                <w:spacing w:val="0"/>
-                <w:position w:val="0"/>
-                <w:shd w:fill="auto" w:val="clear"/>
+                <w:rFonts w:ascii="Calibri" w:hAnsi="Calibri" w:cs="Calibri" w:eastAsia="Calibri"/>
+                <w:spacing w:val="0"/>
+                <w:position w:val="0"/>
               </w:rPr>
             </w:pPr>
             <w:r>
@@ -8031,9 +8050,9 @@
               <w:ind w:right="0" w:left="0" w:firstLine="0"/>
               <w:jc w:val="left"/>
               <w:rPr>
-                <w:spacing w:val="0"/>
-                <w:position w:val="0"/>
-                <w:shd w:fill="auto" w:val="clear"/>
+                <w:rFonts w:ascii="Calibri" w:hAnsi="Calibri" w:cs="Calibri" w:eastAsia="Calibri"/>
+                <w:spacing w:val="0"/>
+                <w:position w:val="0"/>
               </w:rPr>
             </w:pPr>
             <w:r>
@@ -8077,9 +8096,9 @@
               <w:ind w:right="0" w:left="0" w:firstLine="0"/>
               <w:jc w:val="left"/>
               <w:rPr>
-                <w:spacing w:val="0"/>
-                <w:position w:val="0"/>
-                <w:shd w:fill="auto" w:val="clear"/>
+                <w:rFonts w:ascii="Calibri" w:hAnsi="Calibri" w:cs="Calibri" w:eastAsia="Calibri"/>
+                <w:spacing w:val="0"/>
+                <w:position w:val="0"/>
               </w:rPr>
             </w:pPr>
             <w:r>
@@ -8166,9 +8185,9 @@
               <w:ind w:right="0" w:left="0" w:firstLine="0"/>
               <w:jc w:val="left"/>
               <w:rPr>
-                <w:spacing w:val="0"/>
-                <w:position w:val="0"/>
-                <w:shd w:fill="auto" w:val="clear"/>
+                <w:rFonts w:ascii="Calibri" w:hAnsi="Calibri" w:cs="Calibri" w:eastAsia="Calibri"/>
+                <w:spacing w:val="0"/>
+                <w:position w:val="0"/>
               </w:rPr>
             </w:pPr>
             <w:r>
@@ -8459,9 +8478,9 @@
               <w:ind w:right="0" w:left="0" w:firstLine="0"/>
               <w:jc w:val="left"/>
               <w:rPr>
-                <w:spacing w:val="0"/>
-                <w:position w:val="0"/>
-                <w:shd w:fill="auto" w:val="clear"/>
+                <w:rFonts w:ascii="Calibri" w:hAnsi="Calibri" w:cs="Calibri" w:eastAsia="Calibri"/>
+                <w:spacing w:val="0"/>
+                <w:position w:val="0"/>
               </w:rPr>
             </w:pPr>
             <w:r>
@@ -8559,9 +8578,9 @@
               <w:ind w:right="0" w:left="0" w:firstLine="0"/>
               <w:jc w:val="left"/>
               <w:rPr>
-                <w:spacing w:val="0"/>
-                <w:position w:val="0"/>
-                <w:shd w:fill="auto" w:val="clear"/>
+                <w:rFonts w:ascii="Calibri" w:hAnsi="Calibri" w:cs="Calibri" w:eastAsia="Calibri"/>
+                <w:spacing w:val="0"/>
+                <w:position w:val="0"/>
               </w:rPr>
             </w:pPr>
             <w:r>
@@ -8627,6 +8646,304 @@
           <w:shd w:fill="auto" w:val="clear"/>
         </w:rPr>
       </w:pPr>
+    </w:p>
+    <w:p>
+      <w:pPr>
+        <w:bidi w:val="true"/>
+        <w:spacing w:before="0" w:after="160" w:line="259"/>
+        <w:ind w:right="0" w:left="0" w:firstLine="0"/>
+        <w:jc w:val="right"/>
+        <w:rPr>
+          <w:rFonts w:ascii="Calibri" w:hAnsi="Calibri" w:cs="Calibri" w:eastAsia="Calibri"/>
+          <w:color w:val="767171"/>
+          <w:spacing w:val="0"/>
+          <w:position w:val="0"/>
+          <w:sz w:val="22"/>
+          <w:shd w:fill="auto" w:val="clear"/>
+        </w:rPr>
+      </w:pPr>
+      <w:r>
+        <w:rPr>
+          <w:rFonts w:ascii="Calibri" w:hAnsi="Calibri" w:cs="Calibri" w:eastAsia="Calibri"/>
+          <w:color w:val="767171"/>
+          <w:spacing w:val="0"/>
+          <w:position w:val="0"/>
+          <w:sz w:val="22"/>
+          <w:shd w:fill="auto" w:val="clear"/>
+        </w:rPr>
+        <w:t xml:space="preserve">Class Diagram:</w:t>
+      </w:r>
+    </w:p>
+    <w:p>
+      <w:pPr>
+        <w:bidi w:val="true"/>
+        <w:spacing w:before="0" w:after="160" w:line="259"/>
+        <w:ind w:right="0" w:left="0" w:firstLine="0"/>
+        <w:jc w:val="right"/>
+        <w:rPr>
+          <w:rFonts w:ascii="Calibri" w:hAnsi="Calibri" w:cs="Calibri" w:eastAsia="Calibri"/>
+          <w:color w:val="767171"/>
+          <w:spacing w:val="0"/>
+          <w:position w:val="0"/>
+          <w:sz w:val="22"/>
+          <w:shd w:fill="auto" w:val="clear"/>
+        </w:rPr>
+      </w:pPr>
+      <w:r>
+        <w:object w:dxaOrig="11440" w:dyaOrig="10912">
+          <v:rect xmlns:o="urn:schemas-microsoft-com:office:office" xmlns:v="urn:schemas-microsoft-com:vml" id="rectole0000000003" style="width:572.000000pt;height:545.600000pt" o:preferrelative="t" o:ole="">
+            <o:lock v:ext="edit"/>
+            <v:imagedata xmlns:r="http://schemas.openxmlformats.org/officeDocument/2006/relationships" r:id="docRId7" o:title=""/>
+          </v:rect>
+          <o:OLEObject xmlns:r="http://schemas.openxmlformats.org/officeDocument/2006/relationships" xmlns:o="urn:schemas-microsoft-com:office:office" Type="Embed" ProgID="StaticMetafile" DrawAspect="Content" ObjectID="0000000003" ShapeID="rectole0000000003" r:id="docRId6"/>
+        </w:object>
+      </w:r>
+    </w:p>
+    <w:p>
+      <w:pPr>
+        <w:spacing w:before="0" w:after="160" w:line="259"/>
+        <w:ind w:right="0" w:left="0" w:firstLine="0"/>
+        <w:jc w:val="left"/>
+        <w:rPr>
+          <w:rFonts w:ascii="Calibri" w:hAnsi="Calibri" w:cs="Calibri" w:eastAsia="Calibri"/>
+          <w:color w:val="auto"/>
+          <w:spacing w:val="0"/>
+          <w:position w:val="0"/>
+          <w:sz w:val="22"/>
+          <w:shd w:fill="auto" w:val="clear"/>
+        </w:rPr>
+      </w:pPr>
+      <w:r>
+        <w:rPr>
+          <w:rFonts w:ascii="Calibri" w:hAnsi="Calibri" w:cs="Calibri" w:eastAsia="Calibri"/>
+          <w:color w:val="auto"/>
+          <w:spacing w:val="0"/>
+          <w:position w:val="0"/>
+          <w:sz w:val="22"/>
+          <w:shd w:fill="auto" w:val="clear"/>
+        </w:rPr>
+        <w:t xml:space="preserve"> </w:t>
+      </w:r>
+    </w:p>
+    <w:p>
+      <w:pPr>
+        <w:spacing w:before="0" w:after="160" w:line="259"/>
+        <w:ind w:right="0" w:left="0" w:firstLine="0"/>
+        <w:jc w:val="left"/>
+        <w:rPr>
+          <w:rFonts w:ascii="Calibri" w:hAnsi="Calibri" w:cs="Calibri" w:eastAsia="Calibri"/>
+          <w:color w:val="767171"/>
+          <w:spacing w:val="0"/>
+          <w:position w:val="0"/>
+          <w:sz w:val="22"/>
+          <w:shd w:fill="auto" w:val="clear"/>
+        </w:rPr>
+      </w:pPr>
+    </w:p>
+    <w:p>
+      <w:pPr>
+        <w:bidi w:val="true"/>
+        <w:spacing w:before="0" w:after="160" w:line="259"/>
+        <w:ind w:right="0" w:left="0" w:firstLine="0"/>
+        <w:jc w:val="right"/>
+        <w:rPr>
+          <w:rFonts w:ascii="Calibri" w:hAnsi="Calibri" w:cs="Calibri" w:eastAsia="Calibri"/>
+          <w:color w:val="767171"/>
+          <w:spacing w:val="0"/>
+          <w:position w:val="0"/>
+          <w:sz w:val="22"/>
+          <w:shd w:fill="auto" w:val="clear"/>
+        </w:rPr>
+      </w:pPr>
+    </w:p>
+    <w:p>
+      <w:pPr>
+        <w:bidi w:val="true"/>
+        <w:spacing w:before="0" w:after="160" w:line="259"/>
+        <w:ind w:right="0" w:left="0" w:firstLine="0"/>
+        <w:jc w:val="right"/>
+        <w:rPr>
+          <w:rFonts w:ascii="Calibri" w:hAnsi="Calibri" w:cs="Calibri" w:eastAsia="Calibri"/>
+          <w:color w:val="767171"/>
+          <w:spacing w:val="0"/>
+          <w:position w:val="0"/>
+          <w:sz w:val="22"/>
+          <w:shd w:fill="auto" w:val="clear"/>
+        </w:rPr>
+      </w:pPr>
+      <w:r>
+        <w:rPr>
+          <w:rFonts w:ascii="Calibri" w:hAnsi="Calibri" w:cs="Calibri" w:eastAsia="Calibri"/>
+          <w:color w:val="767171"/>
+          <w:spacing w:val="0"/>
+          <w:position w:val="0"/>
+          <w:sz w:val="22"/>
+          <w:shd w:fill="auto" w:val="clear"/>
+        </w:rPr>
+        <w:t xml:space="preserve">Activity Diagram</w:t>
+      </w:r>
+      <w:r>
+        <w:rPr>
+          <w:rFonts w:ascii="Calibri" w:hAnsi="Calibri" w:cs="Calibri" w:eastAsia="Calibri"/>
+          <w:color w:val="767171"/>
+          <w:spacing w:val="0"/>
+          <w:position w:val="0"/>
+          <w:sz w:val="22"/>
+          <w:shd w:fill="auto" w:val="clear"/>
+        </w:rPr>
+        <w:t xml:space="preserve">: </w:t>
+      </w:r>
+    </w:p>
+    <w:p>
+      <w:pPr>
+        <w:bidi w:val="true"/>
+        <w:spacing w:before="0" w:after="160" w:line="259"/>
+        <w:ind w:right="0" w:left="0" w:firstLine="0"/>
+        <w:jc w:val="right"/>
+        <w:rPr>
+          <w:rFonts w:ascii="Calibri" w:hAnsi="Calibri" w:cs="Calibri" w:eastAsia="Calibri"/>
+          <w:color w:val="767171"/>
+          <w:spacing w:val="0"/>
+          <w:position w:val="0"/>
+          <w:sz w:val="22"/>
+          <w:shd w:fill="auto" w:val="clear"/>
+        </w:rPr>
+      </w:pPr>
+      <w:r>
+        <w:rPr>
+          <w:rFonts w:ascii="Calibri" w:hAnsi="Calibri" w:cs="Calibri" w:eastAsia="Calibri"/>
+          <w:color w:val="767171"/>
+          <w:spacing w:val="0"/>
+          <w:position w:val="0"/>
+          <w:sz w:val="22"/>
+          <w:shd w:fill="auto" w:val="clear"/>
+        </w:rPr>
+        <w:t xml:space="preserve">Add Patient Record</w:t>
+      </w:r>
+      <w:r>
+        <w:rPr>
+          <w:rFonts w:ascii="Calibri" w:hAnsi="Calibri" w:cs="Calibri" w:eastAsia="Calibri"/>
+          <w:color w:val="767171"/>
+          <w:spacing w:val="0"/>
+          <w:position w:val="0"/>
+          <w:sz w:val="22"/>
+          <w:shd w:fill="auto" w:val="clear"/>
+        </w:rPr>
+        <w:t xml:space="preserve">.</w:t>
+      </w:r>
+    </w:p>
+    <w:p>
+      <w:pPr>
+        <w:bidi w:val="true"/>
+        <w:spacing w:before="0" w:after="160" w:line="259"/>
+        <w:ind w:right="0" w:left="0" w:firstLine="0"/>
+        <w:jc w:val="right"/>
+        <w:rPr>
+          <w:rFonts w:ascii="Calibri" w:hAnsi="Calibri" w:cs="Calibri" w:eastAsia="Calibri"/>
+          <w:color w:val="767171"/>
+          <w:spacing w:val="0"/>
+          <w:position w:val="0"/>
+          <w:sz w:val="22"/>
+          <w:shd w:fill="auto" w:val="clear"/>
+        </w:rPr>
+      </w:pPr>
+      <w:r>
+        <w:object w:dxaOrig="2106" w:dyaOrig="9556">
+          <v:rect xmlns:o="urn:schemas-microsoft-com:office:office" xmlns:v="urn:schemas-microsoft-com:vml" id="rectole0000000004" style="width:105.300000pt;height:477.800000pt" o:preferrelative="t" o:ole="">
+            <o:lock v:ext="edit"/>
+            <v:imagedata xmlns:r="http://schemas.openxmlformats.org/officeDocument/2006/relationships" r:id="docRId9" o:title=""/>
+          </v:rect>
+          <o:OLEObject xmlns:r="http://schemas.openxmlformats.org/officeDocument/2006/relationships" xmlns:o="urn:schemas-microsoft-com:office:office" Type="Embed" ProgID="StaticMetafile" DrawAspect="Content" ObjectID="0000000004" ShapeID="rectole0000000004" r:id="docRId8"/>
+        </w:object>
+      </w:r>
+    </w:p>
+    <w:p>
+      <w:pPr>
+        <w:spacing w:before="0" w:after="160" w:line="259"/>
+        <w:ind w:right="0" w:left="0" w:firstLine="0"/>
+        <w:jc w:val="left"/>
+        <w:rPr>
+          <w:rFonts w:ascii="Calibri" w:hAnsi="Calibri" w:cs="Calibri" w:eastAsia="Calibri"/>
+          <w:color w:val="auto"/>
+          <w:spacing w:val="0"/>
+          <w:position w:val="0"/>
+          <w:sz w:val="22"/>
+          <w:shd w:fill="auto" w:val="clear"/>
+        </w:rPr>
+      </w:pPr>
+      <w:r>
+        <w:rPr>
+          <w:rFonts w:ascii="Calibri" w:hAnsi="Calibri" w:cs="Calibri" w:eastAsia="Calibri"/>
+          <w:color w:val="auto"/>
+          <w:spacing w:val="0"/>
+          <w:position w:val="0"/>
+          <w:sz w:val="22"/>
+          <w:shd w:fill="auto" w:val="clear"/>
+        </w:rPr>
+        <w:t xml:space="preserve"> </w:t>
+      </w:r>
+    </w:p>
+    <w:p>
+      <w:pPr>
+        <w:spacing w:before="0" w:after="160" w:line="259"/>
+        <w:ind w:right="0" w:left="0" w:firstLine="0"/>
+        <w:jc w:val="left"/>
+        <w:rPr>
+          <w:rFonts w:ascii="Calibri" w:hAnsi="Calibri" w:cs="Calibri" w:eastAsia="Calibri"/>
+          <w:color w:val="767171"/>
+          <w:spacing w:val="0"/>
+          <w:position w:val="0"/>
+          <w:sz w:val="22"/>
+          <w:shd w:fill="auto" w:val="clear"/>
+        </w:rPr>
+      </w:pPr>
+    </w:p>
+    <w:p>
+      <w:pPr>
+        <w:bidi w:val="true"/>
+        <w:spacing w:before="0" w:after="160" w:line="259"/>
+        <w:ind w:right="0" w:left="0" w:firstLine="0"/>
+        <w:jc w:val="right"/>
+        <w:rPr>
+          <w:rFonts w:ascii="Calibri" w:hAnsi="Calibri" w:cs="Calibri" w:eastAsia="Calibri"/>
+          <w:color w:val="767171"/>
+          <w:spacing w:val="0"/>
+          <w:position w:val="0"/>
+          <w:sz w:val="22"/>
+          <w:shd w:fill="auto" w:val="clear"/>
+        </w:rPr>
+      </w:pPr>
+      <w:r>
+        <w:rPr>
+          <w:rFonts w:ascii="Calibri" w:hAnsi="Calibri" w:cs="Calibri" w:eastAsia="Calibri"/>
+          <w:color w:val="767171"/>
+          <w:spacing w:val="0"/>
+          <w:position w:val="0"/>
+          <w:sz w:val="22"/>
+          <w:shd w:fill="auto" w:val="clear"/>
+        </w:rPr>
+        <w:t xml:space="preserve">Add Analysis to patient record</w:t>
+      </w:r>
+      <w:r>
+        <w:rPr>
+          <w:rFonts w:ascii="Calibri" w:hAnsi="Calibri" w:cs="Calibri" w:eastAsia="Calibri"/>
+          <w:color w:val="767171"/>
+          <w:spacing w:val="0"/>
+          <w:position w:val="0"/>
+          <w:sz w:val="22"/>
+          <w:shd w:fill="auto" w:val="clear"/>
+        </w:rPr>
+        <w:t xml:space="preserve">.</w:t>
+      </w:r>
+      <w:r>
+        <w:object w:dxaOrig="10873" w:dyaOrig="15570">
+          <v:rect xmlns:o="urn:schemas-microsoft-com:office:office" xmlns:v="urn:schemas-microsoft-com:vml" id="rectole0000000005" style="width:543.650000pt;height:778.500000pt" o:preferrelative="t" o:ole="">
+            <o:lock v:ext="edit"/>
+            <v:imagedata xmlns:r="http://schemas.openxmlformats.org/officeDocument/2006/relationships" r:id="docRId11" o:title=""/>
+          </v:rect>
+          <o:OLEObject xmlns:r="http://schemas.openxmlformats.org/officeDocument/2006/relationships" xmlns:o="urn:schemas-microsoft-com:office:office" Type="Embed" ProgID="StaticMetafile" DrawAspect="Content" ObjectID="0000000005" ShapeID="rectole0000000005" r:id="docRId10"/>
+        </w:object>
+      </w:r>
     </w:p>
     <w:p>
       <w:pPr>

</xml_diff>